<commit_message>
Alterando o documento de requisitos
</commit_message>
<xml_diff>
--- a/Documento de requisitos.docx
+++ b/Documento de requisitos.docx
@@ -1,6 +1,6 @@
 
 <file path=word/document.xml><?xml version="1.0" encoding="utf-8"?>
-<w:document xmlns:wpc="http://schemas.microsoft.com/office/word/2010/wordprocessingCanvas" xmlns:cx="http://schemas.microsoft.com/office/drawing/2014/chartex" xmlns:cx1="http://schemas.microsoft.com/office/drawing/2015/9/8/chartex" xmlns:cx2="http://schemas.microsoft.com/office/drawing/2015/10/21/chartex" xmlns:cx3="http://schemas.microsoft.com/office/drawing/2016/5/9/chartex" xmlns:cx4="http://schemas.microsoft.com/office/drawing/2016/5/10/chartex" xmlns:cx5="http://schemas.microsoft.com/office/drawing/2016/5/11/chartex" xmlns:cx6="http://schemas.microsoft.com/office/drawing/2016/5/12/chartex" xmlns:cx7="http://schemas.microsoft.com/office/drawing/2016/5/13/chartex" xmlns:cx8="http://schemas.microsoft.com/office/drawing/2016/5/14/chartex" xmlns:mc="http://schemas.openxmlformats.org/markup-compatibility/2006" xmlns:aink="http://schemas.microsoft.com/office/drawing/2016/ink" xmlns:am3d="http://schemas.microsoft.com/office/drawing/2017/model3d" xmlns:o="urn:schemas-microsoft-com:office:office" xmlns:r="http://schemas.openxmlformats.org/officeDocument/2006/relationships" xmlns:m="http://schemas.openxmlformats.org/officeDocument/2006/math" xmlns:v="urn:schemas-microsoft-com:vml" xmlns:wp14="http://schemas.microsoft.com/office/word/2010/wordprocessingDrawing" xmlns:wp="http://schemas.openxmlformats.org/drawingml/2006/wordprocessingDrawing" xmlns:w10="urn:schemas-microsoft-com:office:word" xmlns:w="http://schemas.openxmlformats.org/wordprocessingml/2006/main" xmlns:w14="http://schemas.microsoft.com/office/word/2010/wordml" xmlns:w15="http://schemas.microsoft.com/office/word/2012/wordml" xmlns:w16cex="http://schemas.microsoft.com/office/word/2018/wordml/cex" xmlns:w16cid="http://schemas.microsoft.com/office/word/2016/wordml/cid" xmlns:w16="http://schemas.microsoft.com/office/word/2018/wordml" xmlns:w16se="http://schemas.microsoft.com/office/word/2015/wordml/symex" xmlns:wpg="http://schemas.microsoft.com/office/word/2010/wordprocessingGroup" xmlns:wpi="http://schemas.microsoft.com/office/word/2010/wordprocessingInk" xmlns:wne="http://schemas.microsoft.com/office/word/2006/wordml" xmlns:wps="http://schemas.microsoft.com/office/word/2010/wordprocessingShape" mc:Ignorable="w14 w15 w16se w16cid w16 w16cex wp14">
+<w:document xmlns:wpc="http://schemas.microsoft.com/office/word/2010/wordprocessingCanvas" xmlns:cx="http://schemas.microsoft.com/office/drawing/2014/chartex" xmlns:cx1="http://schemas.microsoft.com/office/drawing/2015/9/8/chartex" xmlns:cx2="http://schemas.microsoft.com/office/drawing/2015/10/21/chartex" xmlns:cx3="http://schemas.microsoft.com/office/drawing/2016/5/9/chartex" xmlns:cx4="http://schemas.microsoft.com/office/drawing/2016/5/10/chartex" xmlns:cx5="http://schemas.microsoft.com/office/drawing/2016/5/11/chartex" xmlns:cx6="http://schemas.microsoft.com/office/drawing/2016/5/12/chartex" xmlns:cx7="http://schemas.microsoft.com/office/drawing/2016/5/13/chartex" xmlns:cx8="http://schemas.microsoft.com/office/drawing/2016/5/14/chartex" xmlns:mc="http://schemas.openxmlformats.org/markup-compatibility/2006" xmlns:aink="http://schemas.microsoft.com/office/drawing/2016/ink" xmlns:am3d="http://schemas.microsoft.com/office/drawing/2017/model3d" xmlns:o="urn:schemas-microsoft-com:office:office" xmlns:r="http://schemas.openxmlformats.org/officeDocument/2006/relationships" xmlns:m="http://schemas.openxmlformats.org/officeDocument/2006/math" xmlns:v="urn:schemas-microsoft-com:vml" xmlns:wp14="http://schemas.microsoft.com/office/word/2010/wordprocessingDrawing" xmlns:wp="http://schemas.openxmlformats.org/drawingml/2006/wordprocessingDrawing" xmlns:w10="urn:schemas-microsoft-com:office:word" xmlns:w="http://schemas.openxmlformats.org/wordprocessingml/2006/main" xmlns:w14="http://schemas.microsoft.com/office/word/2010/wordml" xmlns:w15="http://schemas.microsoft.com/office/word/2012/wordml" xmlns:w16cex="http://schemas.microsoft.com/office/word/2018/wordml/cex" xmlns:w16cid="http://schemas.microsoft.com/office/word/2016/wordml/cid" xmlns:w16="http://schemas.microsoft.com/office/word/2018/wordml" xmlns:w16sdtdh="http://schemas.microsoft.com/office/word/2020/wordml/sdtdatahash" xmlns:w16se="http://schemas.microsoft.com/office/word/2015/wordml/symex" xmlns:wpg="http://schemas.microsoft.com/office/word/2010/wordprocessingGroup" xmlns:wpi="http://schemas.microsoft.com/office/word/2010/wordprocessingInk" xmlns:wne="http://schemas.microsoft.com/office/word/2006/wordml" xmlns:wps="http://schemas.microsoft.com/office/word/2010/wordprocessingShape" mc:Ignorable="w14 w15 w16se w16cid w16 w16cex w16sdtdh wp14">
   <w:body>
     <w:p>
       <w:pPr>
@@ -21,8 +21,16 @@
     <w:p>
       <w:pPr>
         <w:jc w:val="center"/>
-      </w:pPr>
-      <w:r>
+        <w:rPr>
+          <w:b/>
+          <w:bCs/>
+        </w:rPr>
+      </w:pPr>
+      <w:r>
+        <w:rPr>
+          <w:b/>
+          <w:bCs/>
+        </w:rPr>
         <w:t>Nome do sistema</w:t>
       </w:r>
     </w:p>
@@ -617,13 +625,22 @@
     <w:p>
       <w:pPr>
         <w:pStyle w:val="PargrafodaLista"/>
+        <w:ind w:left="360"/>
+      </w:pPr>
+    </w:p>
+    <w:p>
+      <w:pPr>
+        <w:pStyle w:val="PargrafodaLista"/>
         <w:numPr>
           <w:ilvl w:val="1"/>
           <w:numId w:val="2"/>
         </w:numPr>
       </w:pPr>
       <w:r>
-        <w:t>[RF001] Requisito de exemplo</w:t>
+        <w:t>[RF001]</w:t>
+      </w:r>
+      <w:r>
+        <w:t xml:space="preserve"> Cadastro de usuário</w:t>
       </w:r>
     </w:p>
     <w:p>
@@ -641,7 +658,7 @@
         <w:ind w:left="1428"/>
       </w:pPr>
       <w:r>
-        <w:t xml:space="preserve">Descrição do requisito </w:t>
+        <w:t>Os usuários devem estar cadastrados e logados no sistema para realizarem compras e agendar serviços.</w:t>
       </w:r>
     </w:p>
     <w:p>
@@ -659,7 +676,10 @@
         </w:numPr>
       </w:pPr>
       <w:r>
-        <w:t>[RF002] Requisito de exemplo</w:t>
+        <w:t xml:space="preserve">[RF002] </w:t>
+      </w:r>
+      <w:r>
+        <w:t>Cadastro de empresa</w:t>
       </w:r>
     </w:p>
     <w:p>
@@ -677,15 +697,253 @@
         <w:ind w:left="1428"/>
       </w:pPr>
       <w:r>
-        <w:t>Descrição do requisito</w:t>
-      </w:r>
-    </w:p>
-    <w:p>
-      <w:pPr>
-        <w:pStyle w:val="PargrafodaLista"/>
-        <w:ind w:left="1428"/>
-      </w:pPr>
-    </w:p>
+        <w:t>As empresas devem estar cadastradas para disponibilizar seus produtos e serviços.</w:t>
+      </w:r>
+    </w:p>
+    <w:p>
+      <w:pPr>
+        <w:pStyle w:val="PargrafodaLista"/>
+        <w:ind w:left="1428"/>
+      </w:pPr>
+    </w:p>
+    <w:p>
+      <w:pPr>
+        <w:pStyle w:val="PargrafodaLista"/>
+        <w:numPr>
+          <w:ilvl w:val="1"/>
+          <w:numId w:val="2"/>
+        </w:numPr>
+      </w:pPr>
+      <w:r>
+        <w:t>[RF00</w:t>
+      </w:r>
+      <w:r>
+        <w:t>3</w:t>
+      </w:r>
+      <w:r>
+        <w:t xml:space="preserve">] </w:t>
+      </w:r>
+      <w:r>
+        <w:t>Cadastro de itens</w:t>
+      </w:r>
+    </w:p>
+    <w:p>
+      <w:pPr>
+        <w:pStyle w:val="PargrafodaLista"/>
+        <w:ind w:left="1428"/>
+      </w:pPr>
+      <w:r>
+        <w:t xml:space="preserve">Prioridade: </w:t>
+      </w:r>
+      <w:r>
+        <w:t>Essencial</w:t>
+      </w:r>
+    </w:p>
+    <w:p>
+      <w:pPr>
+        <w:pStyle w:val="PargrafodaLista"/>
+        <w:ind w:left="1428"/>
+      </w:pPr>
+      <w:r>
+        <w:t>As empresas</w:t>
+      </w:r>
+      <w:r>
+        <w:t>, ao estarem logadas no sistema, podem acessar um menu para registrar seus produtos e serviços em seu perfil.</w:t>
+      </w:r>
+    </w:p>
+    <w:p>
+      <w:pPr>
+        <w:pStyle w:val="PargrafodaLista"/>
+        <w:ind w:left="1428"/>
+      </w:pPr>
+    </w:p>
+    <w:p>
+      <w:pPr>
+        <w:pStyle w:val="PargrafodaLista"/>
+        <w:numPr>
+          <w:ilvl w:val="1"/>
+          <w:numId w:val="2"/>
+        </w:numPr>
+      </w:pPr>
+      <w:r>
+        <w:t>[RF00</w:t>
+      </w:r>
+      <w:r>
+        <w:t>4</w:t>
+      </w:r>
+      <w:r>
+        <w:t xml:space="preserve">] </w:t>
+      </w:r>
+      <w:r>
+        <w:t>Pagamento e finalização do pedido</w:t>
+      </w:r>
+    </w:p>
+    <w:p>
+      <w:pPr>
+        <w:pStyle w:val="PargrafodaLista"/>
+        <w:ind w:left="1428"/>
+      </w:pPr>
+      <w:r>
+        <w:t>Prioridade: Essencial</w:t>
+      </w:r>
+    </w:p>
+    <w:p>
+      <w:pPr>
+        <w:pStyle w:val="PargrafodaLista"/>
+        <w:ind w:left="1428"/>
+      </w:pPr>
+      <w:r>
+        <w:t>Os clientes, ao comprarem produtos de uma empresa, devem preencher a forma de pagamento e demais informações para entrega.</w:t>
+      </w:r>
+    </w:p>
+    <w:p>
+      <w:pPr>
+        <w:pStyle w:val="PargrafodaLista"/>
+        <w:ind w:left="1428"/>
+      </w:pPr>
+    </w:p>
+    <w:p>
+      <w:pPr>
+        <w:pStyle w:val="PargrafodaLista"/>
+        <w:numPr>
+          <w:ilvl w:val="1"/>
+          <w:numId w:val="2"/>
+        </w:numPr>
+      </w:pPr>
+      <w:r>
+        <w:t>[RF00</w:t>
+      </w:r>
+      <w:r>
+        <w:t>5</w:t>
+      </w:r>
+      <w:r>
+        <w:t xml:space="preserve">] </w:t>
+      </w:r>
+      <w:r>
+        <w:t>Andamento do pedido</w:t>
+      </w:r>
+    </w:p>
+    <w:p>
+      <w:pPr>
+        <w:pStyle w:val="PargrafodaLista"/>
+        <w:ind w:left="1428"/>
+      </w:pPr>
+      <w:r>
+        <w:t>Prioridade: Essencial</w:t>
+      </w:r>
+    </w:p>
+    <w:p>
+      <w:pPr>
+        <w:pStyle w:val="PargrafodaLista"/>
+        <w:ind w:left="1428"/>
+      </w:pPr>
+      <w:r>
+        <w:t>Após a confirmação do pedido, p</w:t>
+      </w:r>
+      <w:r>
+        <w:t>ermitir que o usuário seja capaz de verificar o andamento do seu pedido de acordo com o status disponibilizado pela empresa.</w:t>
+      </w:r>
+    </w:p>
+    <w:p>
+      <w:pPr>
+        <w:pStyle w:val="PargrafodaLista"/>
+        <w:ind w:left="1428"/>
+      </w:pPr>
+    </w:p>
+    <w:p>
+      <w:pPr>
+        <w:pStyle w:val="PargrafodaLista"/>
+        <w:numPr>
+          <w:ilvl w:val="1"/>
+          <w:numId w:val="2"/>
+        </w:numPr>
+      </w:pPr>
+      <w:r>
+        <w:t>[RF00</w:t>
+      </w:r>
+      <w:r>
+        <w:t>6</w:t>
+      </w:r>
+      <w:r>
+        <w:t xml:space="preserve">] </w:t>
+      </w:r>
+      <w:r>
+        <w:t>Horário de funcionamento</w:t>
+      </w:r>
+    </w:p>
+    <w:p>
+      <w:pPr>
+        <w:pStyle w:val="PargrafodaLista"/>
+        <w:ind w:left="1428"/>
+      </w:pPr>
+      <w:r>
+        <w:t>Prioridade: Essencial</w:t>
+      </w:r>
+    </w:p>
+    <w:p>
+      <w:pPr>
+        <w:pStyle w:val="PargrafodaLista"/>
+        <w:ind w:left="1428"/>
+      </w:pPr>
+      <w:r>
+        <w:t>Uma empresa, ao criar seu perfil, deve indicar as disponibilidades de horário para que o usuário compreenda quando deve realizar pedidos ou agendar serviços.</w:t>
+      </w:r>
+    </w:p>
+    <w:p>
+      <w:pPr>
+        <w:pStyle w:val="PargrafodaLista"/>
+        <w:ind w:left="1428"/>
+      </w:pPr>
+    </w:p>
+    <w:p>
+      <w:pPr>
+        <w:pStyle w:val="PargrafodaLista"/>
+        <w:numPr>
+          <w:ilvl w:val="1"/>
+          <w:numId w:val="2"/>
+        </w:numPr>
+      </w:pPr>
+      <w:r>
+        <w:t>[RF00</w:t>
+      </w:r>
+      <w:r>
+        <w:t>7</w:t>
+      </w:r>
+      <w:r>
+        <w:t xml:space="preserve">] </w:t>
+      </w:r>
+      <w:r>
+        <w:t>Cadastro de localização</w:t>
+      </w:r>
+    </w:p>
+    <w:p>
+      <w:pPr>
+        <w:pStyle w:val="PargrafodaLista"/>
+        <w:ind w:left="1428"/>
+      </w:pPr>
+      <w:r>
+        <w:t>Prioridade: Essencial</w:t>
+      </w:r>
+    </w:p>
+    <w:p>
+      <w:pPr>
+        <w:pStyle w:val="PargrafodaLista"/>
+        <w:ind w:left="1428"/>
+      </w:pPr>
+      <w:r>
+        <w:t>U</w:t>
+      </w:r>
+      <w:r>
+        <w:t>m usuário</w:t>
+      </w:r>
+      <w:r>
+        <w:t xml:space="preserve">, ao criar seu perfil, deve indicar </w:t>
+      </w:r>
+      <w:r>
+        <w:t>a sua localização para encontrar produtos e serviços mais próximos.</w:t>
+      </w:r>
+    </w:p>
+    <w:p/>
     <w:p>
       <w:pPr>
         <w:pStyle w:val="PargrafodaLista"/>
@@ -701,23 +959,248 @@
     <w:p>
       <w:pPr>
         <w:pStyle w:val="PargrafodaLista"/>
+        <w:ind w:left="360"/>
+      </w:pPr>
+    </w:p>
+    <w:p>
+      <w:pPr>
+        <w:pStyle w:val="PargrafodaLista"/>
         <w:numPr>
           <w:ilvl w:val="1"/>
           <w:numId w:val="2"/>
         </w:numPr>
       </w:pPr>
       <w:r>
-        <w:t>[RNF001] Requisito de exemplo</w:t>
-      </w:r>
-    </w:p>
-    <w:p>
-      <w:pPr>
-        <w:pStyle w:val="PargrafodaLista"/>
-        <w:ind w:left="1428"/>
-      </w:pPr>
-      <w:r>
-        <w:t xml:space="preserve">Descrição do requisito </w:t>
-      </w:r>
+        <w:t xml:space="preserve">[RNF001] </w:t>
+      </w:r>
+      <w:r>
+        <w:t>Alteração de cor</w:t>
+      </w:r>
+    </w:p>
+    <w:p>
+      <w:pPr>
+        <w:pStyle w:val="PargrafodaLista"/>
+        <w:ind w:left="1428"/>
+      </w:pPr>
+      <w:r>
+        <w:t>Disponibilidade para alterar o modo do aplicativo entre claro e escuro.</w:t>
+      </w:r>
+    </w:p>
+    <w:p>
+      <w:pPr>
+        <w:pStyle w:val="PargrafodaLista"/>
+        <w:ind w:left="1428"/>
+      </w:pPr>
+    </w:p>
+    <w:p>
+      <w:pPr>
+        <w:pStyle w:val="PargrafodaLista"/>
+        <w:numPr>
+          <w:ilvl w:val="1"/>
+          <w:numId w:val="2"/>
+        </w:numPr>
+      </w:pPr>
+      <w:r>
+        <w:t>[R</w:t>
+      </w:r>
+      <w:r>
+        <w:t>N</w:t>
+      </w:r>
+      <w:r>
+        <w:t>F00</w:t>
+      </w:r>
+      <w:r>
+        <w:t>2</w:t>
+      </w:r>
+      <w:r>
+        <w:t>] Classificação de empresas</w:t>
+      </w:r>
+    </w:p>
+    <w:p>
+      <w:pPr>
+        <w:pStyle w:val="PargrafodaLista"/>
+        <w:ind w:left="1428"/>
+      </w:pPr>
+      <w:r>
+        <w:t>As empresas, ao realizar serviços e vender produtos, podem receber avaliações dos usuários e, consequentemente, serem recomendadas mais vezes.</w:t>
+      </w:r>
+    </w:p>
+    <w:p>
+      <w:pPr>
+        <w:pStyle w:val="PargrafodaLista"/>
+        <w:ind w:left="1428"/>
+      </w:pPr>
+    </w:p>
+    <w:p>
+      <w:pPr>
+        <w:pStyle w:val="PargrafodaLista"/>
+        <w:numPr>
+          <w:ilvl w:val="1"/>
+          <w:numId w:val="2"/>
+        </w:numPr>
+      </w:pPr>
+      <w:r>
+        <w:t>[RNF00</w:t>
+      </w:r>
+      <w:r>
+        <w:t>3</w:t>
+      </w:r>
+      <w:r>
+        <w:t xml:space="preserve">] </w:t>
+      </w:r>
+      <w:r>
+        <w:t>Usabilidade</w:t>
+      </w:r>
+    </w:p>
+    <w:p>
+      <w:pPr>
+        <w:pStyle w:val="PargrafodaLista"/>
+        <w:ind w:left="1428"/>
+      </w:pPr>
+      <w:r>
+        <w:t xml:space="preserve">O usuário final tem maior facilidade na utilização do sistema por ser intuitivo em questões de design. </w:t>
+      </w:r>
+    </w:p>
+    <w:p>
+      <w:pPr>
+        <w:pStyle w:val="PargrafodaLista"/>
+        <w:ind w:left="1428"/>
+      </w:pPr>
+    </w:p>
+    <w:p>
+      <w:pPr>
+        <w:pStyle w:val="PargrafodaLista"/>
+        <w:numPr>
+          <w:ilvl w:val="1"/>
+          <w:numId w:val="2"/>
+        </w:numPr>
+      </w:pPr>
+      <w:r>
+        <w:t>[RNF00</w:t>
+      </w:r>
+      <w:r>
+        <w:t>4</w:t>
+      </w:r>
+      <w:r>
+        <w:t xml:space="preserve">] </w:t>
+      </w:r>
+      <w:r>
+        <w:t>Modo online</w:t>
+      </w:r>
+    </w:p>
+    <w:p>
+      <w:pPr>
+        <w:pStyle w:val="PargrafodaLista"/>
+        <w:ind w:left="1428"/>
+      </w:pPr>
+      <w:r>
+        <w:t xml:space="preserve">O </w:t>
+      </w:r>
+      <w:r>
+        <w:t>aplicativo só estará disponível para empresas ou clientes quando estes estiverem conectados à Internet.</w:t>
+      </w:r>
+    </w:p>
+    <w:p>
+      <w:pPr>
+        <w:pStyle w:val="PargrafodaLista"/>
+        <w:ind w:left="1428"/>
+      </w:pPr>
+    </w:p>
+    <w:p>
+      <w:pPr>
+        <w:pStyle w:val="PargrafodaLista"/>
+        <w:numPr>
+          <w:ilvl w:val="1"/>
+          <w:numId w:val="2"/>
+        </w:numPr>
+      </w:pPr>
+      <w:r>
+        <w:t>[RNF00</w:t>
+      </w:r>
+      <w:r>
+        <w:t>5</w:t>
+      </w:r>
+      <w:r>
+        <w:t xml:space="preserve">] </w:t>
+      </w:r>
+      <w:r>
+        <w:t>Ferramentas exclusivas</w:t>
+      </w:r>
+    </w:p>
+    <w:p>
+      <w:pPr>
+        <w:pStyle w:val="PargrafodaLista"/>
+        <w:ind w:left="1428"/>
+      </w:pPr>
+      <w:r>
+        <w:t xml:space="preserve">Os usuários não terão acesso as mesmas ferramentas que as empresas. </w:t>
+      </w:r>
+    </w:p>
+    <w:p>
+      <w:pPr>
+        <w:pStyle w:val="PargrafodaLista"/>
+        <w:ind w:left="1428"/>
+      </w:pPr>
+    </w:p>
+    <w:p>
+      <w:pPr>
+        <w:pStyle w:val="PargrafodaLista"/>
+        <w:numPr>
+          <w:ilvl w:val="1"/>
+          <w:numId w:val="2"/>
+        </w:numPr>
+      </w:pPr>
+      <w:r>
+        <w:t>[RNF00</w:t>
+      </w:r>
+      <w:r>
+        <w:t>6</w:t>
+      </w:r>
+      <w:r>
+        <w:t xml:space="preserve">] </w:t>
+      </w:r>
+      <w:r>
+        <w:t xml:space="preserve">Utilização de palavras-chaves </w:t>
+      </w:r>
+    </w:p>
+    <w:p>
+      <w:pPr>
+        <w:pStyle w:val="PargrafodaLista"/>
+        <w:ind w:left="1428"/>
+      </w:pPr>
+      <w:r>
+        <w:t>As empresas podem utilizar palavras-chaves para aprimorar os filtros de pesquisa e recomendações.</w:t>
+      </w:r>
+    </w:p>
+    <w:p>
+      <w:pPr>
+        <w:pStyle w:val="PargrafodaLista"/>
+        <w:ind w:left="1428"/>
+      </w:pPr>
+    </w:p>
+    <w:p>
+      <w:pPr>
+        <w:pStyle w:val="PargrafodaLista"/>
+        <w:ind w:left="1428"/>
+      </w:pPr>
+    </w:p>
+    <w:p>
+      <w:pPr>
+        <w:pStyle w:val="PargrafodaLista"/>
+        <w:ind w:left="1428"/>
+      </w:pPr>
+    </w:p>
+    <w:p>
+      <w:pPr>
+        <w:pStyle w:val="PargrafodaLista"/>
+        <w:ind w:left="1428"/>
+      </w:pPr>
+    </w:p>
+    <w:p>
+      <w:pPr>
+        <w:pStyle w:val="PargrafodaLista"/>
+        <w:ind w:left="1428"/>
+      </w:pPr>
     </w:p>
     <w:p>
       <w:pPr>
@@ -793,7 +1276,7 @@
               <w:ind w:left="0"/>
             </w:pPr>
             <w:r>
-              <w:t>Objetivo (abrir programa)</w:t>
+              <w:t xml:space="preserve">Objetivo </w:t>
             </w:r>
           </w:p>
         </w:tc>
@@ -822,9 +1305,6 @@
               <w:pStyle w:val="PargrafodaLista"/>
               <w:ind w:left="0"/>
             </w:pPr>
-            <w:r>
-              <w:t>Abrir um arquivo na tela do usuário.</w:t>
-            </w:r>
           </w:p>
         </w:tc>
       </w:tr>
@@ -852,17 +1332,6 @@
               <w:pStyle w:val="PargrafodaLista"/>
               <w:ind w:left="0"/>
             </w:pPr>
-            <w:r>
-              <w:t xml:space="preserve">Ter o arquivo disponível para </w:t>
-            </w:r>
-            <w:proofErr w:type="spellStart"/>
-            <w:r>
-              <w:t>abrí-lo</w:t>
-            </w:r>
-            <w:proofErr w:type="spellEnd"/>
-            <w:r>
-              <w:t>.</w:t>
-            </w:r>
           </w:p>
         </w:tc>
       </w:tr>
@@ -890,9 +1359,6 @@
               <w:pStyle w:val="PargrafodaLista"/>
               <w:ind w:left="0"/>
             </w:pPr>
-            <w:r>
-              <w:t>Usuário</w:t>
-            </w:r>
           </w:p>
         </w:tc>
       </w:tr>
@@ -924,7 +1390,7 @@
               <w:ind w:left="0"/>
             </w:pPr>
             <w:r>
-              <w:t xml:space="preserve">Usuário procura pelo arquivo desejado e, ao optar por abrir, o programa é carregado para que o usuário possa editá-lo. </w:t>
+              <w:t xml:space="preserve"> </w:t>
             </w:r>
           </w:p>
         </w:tc>
@@ -943,6 +1409,7 @@
               <w:ind w:left="0"/>
             </w:pPr>
             <w:r>
+              <w:lastRenderedPageBreak/>
               <w:t>Possíveis alternativas</w:t>
             </w:r>
           </w:p>
@@ -956,9 +1423,6 @@
               <w:pStyle w:val="PargrafodaLista"/>
               <w:ind w:left="0"/>
             </w:pPr>
-            <w:r>
-              <w:t>Se o arquivo não for aberto, realizar ação X</w:t>
-            </w:r>
           </w:p>
         </w:tc>
       </w:tr>
@@ -989,25 +1453,13 @@
               <w:pStyle w:val="PargrafodaLista"/>
               <w:ind w:left="0"/>
             </w:pPr>
-            <w:r>
-              <w:t>O usuário não poderá editar o arquivo caso esteja com edição bloqueada.</w:t>
-            </w:r>
           </w:p>
         </w:tc>
       </w:tr>
     </w:tbl>
-    <w:p>
-      <w:pPr>
-        <w:pStyle w:val="PargrafodaLista"/>
-        <w:ind w:left="360"/>
-      </w:pPr>
-    </w:p>
-    <w:p>
-      <w:pPr>
-        <w:pStyle w:val="PargrafodaLista"/>
-        <w:ind w:left="360"/>
-      </w:pPr>
-    </w:p>
+    <w:p/>
+    <w:p/>
+    <w:p/>
     <w:p>
       <w:pPr>
         <w:pStyle w:val="PargrafodaLista"/>
@@ -1023,7 +1475,6 @@
         </w:numPr>
       </w:pPr>
       <w:r>
-        <w:lastRenderedPageBreak/>
         <w:t>Evolução do sistema</w:t>
       </w:r>
     </w:p>
@@ -1074,7 +1525,7 @@
 </file>
 
 <file path=word/numbering.xml><?xml version="1.0" encoding="utf-8"?>
-<w:numbering xmlns:wpc="http://schemas.microsoft.com/office/word/2010/wordprocessingCanvas" xmlns:cx="http://schemas.microsoft.com/office/drawing/2014/chartex" xmlns:cx1="http://schemas.microsoft.com/office/drawing/2015/9/8/chartex" xmlns:cx2="http://schemas.microsoft.com/office/drawing/2015/10/21/chartex" xmlns:cx3="http://schemas.microsoft.com/office/drawing/2016/5/9/chartex" xmlns:cx4="http://schemas.microsoft.com/office/drawing/2016/5/10/chartex" xmlns:cx5="http://schemas.microsoft.com/office/drawing/2016/5/11/chartex" xmlns:cx6="http://schemas.microsoft.com/office/drawing/2016/5/12/chartex" xmlns:cx7="http://schemas.microsoft.com/office/drawing/2016/5/13/chartex" xmlns:cx8="http://schemas.microsoft.com/office/drawing/2016/5/14/chartex" xmlns:mc="http://schemas.openxmlformats.org/markup-compatibility/2006" xmlns:aink="http://schemas.microsoft.com/office/drawing/2016/ink" xmlns:am3d="http://schemas.microsoft.com/office/drawing/2017/model3d" xmlns:o="urn:schemas-microsoft-com:office:office" xmlns:r="http://schemas.openxmlformats.org/officeDocument/2006/relationships" xmlns:m="http://schemas.openxmlformats.org/officeDocument/2006/math" xmlns:v="urn:schemas-microsoft-com:vml" xmlns:wp14="http://schemas.microsoft.com/office/word/2010/wordprocessingDrawing" xmlns:wp="http://schemas.openxmlformats.org/drawingml/2006/wordprocessingDrawing" xmlns:w10="urn:schemas-microsoft-com:office:word" xmlns:w="http://schemas.openxmlformats.org/wordprocessingml/2006/main" xmlns:w14="http://schemas.microsoft.com/office/word/2010/wordml" xmlns:w15="http://schemas.microsoft.com/office/word/2012/wordml" xmlns:w16cex="http://schemas.microsoft.com/office/word/2018/wordml/cex" xmlns:w16cid="http://schemas.microsoft.com/office/word/2016/wordml/cid" xmlns:w16="http://schemas.microsoft.com/office/word/2018/wordml" xmlns:w16se="http://schemas.microsoft.com/office/word/2015/wordml/symex" xmlns:wpg="http://schemas.microsoft.com/office/word/2010/wordprocessingGroup" xmlns:wpi="http://schemas.microsoft.com/office/word/2010/wordprocessingInk" xmlns:wne="http://schemas.microsoft.com/office/word/2006/wordml" xmlns:wps="http://schemas.microsoft.com/office/word/2010/wordprocessingShape" mc:Ignorable="w14 w15 w16se w16cid w16 w16cex wp14">
+<w:numbering xmlns:wpc="http://schemas.microsoft.com/office/word/2010/wordprocessingCanvas" xmlns:cx="http://schemas.microsoft.com/office/drawing/2014/chartex" xmlns:cx1="http://schemas.microsoft.com/office/drawing/2015/9/8/chartex" xmlns:cx2="http://schemas.microsoft.com/office/drawing/2015/10/21/chartex" xmlns:cx3="http://schemas.microsoft.com/office/drawing/2016/5/9/chartex" xmlns:cx4="http://schemas.microsoft.com/office/drawing/2016/5/10/chartex" xmlns:cx5="http://schemas.microsoft.com/office/drawing/2016/5/11/chartex" xmlns:cx6="http://schemas.microsoft.com/office/drawing/2016/5/12/chartex" xmlns:cx7="http://schemas.microsoft.com/office/drawing/2016/5/13/chartex" xmlns:cx8="http://schemas.microsoft.com/office/drawing/2016/5/14/chartex" xmlns:mc="http://schemas.openxmlformats.org/markup-compatibility/2006" xmlns:aink="http://schemas.microsoft.com/office/drawing/2016/ink" xmlns:am3d="http://schemas.microsoft.com/office/drawing/2017/model3d" xmlns:o="urn:schemas-microsoft-com:office:office" xmlns:r="http://schemas.openxmlformats.org/officeDocument/2006/relationships" xmlns:m="http://schemas.openxmlformats.org/officeDocument/2006/math" xmlns:v="urn:schemas-microsoft-com:vml" xmlns:wp14="http://schemas.microsoft.com/office/word/2010/wordprocessingDrawing" xmlns:wp="http://schemas.openxmlformats.org/drawingml/2006/wordprocessingDrawing" xmlns:w10="urn:schemas-microsoft-com:office:word" xmlns:w="http://schemas.openxmlformats.org/wordprocessingml/2006/main" xmlns:w14="http://schemas.microsoft.com/office/word/2010/wordml" xmlns:w15="http://schemas.microsoft.com/office/word/2012/wordml" xmlns:w16cex="http://schemas.microsoft.com/office/word/2018/wordml/cex" xmlns:w16cid="http://schemas.microsoft.com/office/word/2016/wordml/cid" xmlns:w16="http://schemas.microsoft.com/office/word/2018/wordml" xmlns:w16sdtdh="http://schemas.microsoft.com/office/word/2020/wordml/sdtdatahash" xmlns:w16se="http://schemas.microsoft.com/office/word/2015/wordml/symex" xmlns:wpg="http://schemas.microsoft.com/office/word/2010/wordprocessingGroup" xmlns:wpi="http://schemas.microsoft.com/office/word/2010/wordprocessingInk" xmlns:wne="http://schemas.microsoft.com/office/word/2006/wordml" xmlns:wps="http://schemas.microsoft.com/office/word/2010/wordprocessingShape" mc:Ignorable="w14 w15 w16se w16cid w16 w16cex w16sdtdh wp14">
   <w:abstractNum w:abstractNumId="0" w15:restartNumberingAfterBreak="0">
     <w:nsid w:val="3BCE07DD"/>
     <w:multiLevelType w:val="multilevel"/>
@@ -1435,7 +1886,7 @@
 </file>
 
 <file path=word/styles.xml><?xml version="1.0" encoding="utf-8"?>
-<w:styles xmlns:mc="http://schemas.openxmlformats.org/markup-compatibility/2006" xmlns:r="http://schemas.openxmlformats.org/officeDocument/2006/relationships" xmlns:w="http://schemas.openxmlformats.org/wordprocessingml/2006/main" xmlns:w14="http://schemas.microsoft.com/office/word/2010/wordml" xmlns:w15="http://schemas.microsoft.com/office/word/2012/wordml" xmlns:w16cex="http://schemas.microsoft.com/office/word/2018/wordml/cex" xmlns:w16cid="http://schemas.microsoft.com/office/word/2016/wordml/cid" xmlns:w16="http://schemas.microsoft.com/office/word/2018/wordml" xmlns:w16se="http://schemas.microsoft.com/office/word/2015/wordml/symex" mc:Ignorable="w14 w15 w16se w16cid w16 w16cex">
+<w:styles xmlns:mc="http://schemas.openxmlformats.org/markup-compatibility/2006" xmlns:r="http://schemas.openxmlformats.org/officeDocument/2006/relationships" xmlns:w="http://schemas.openxmlformats.org/wordprocessingml/2006/main" xmlns:w14="http://schemas.microsoft.com/office/word/2010/wordml" xmlns:w15="http://schemas.microsoft.com/office/word/2012/wordml" xmlns:w16cex="http://schemas.microsoft.com/office/word/2018/wordml/cex" xmlns:w16cid="http://schemas.microsoft.com/office/word/2016/wordml/cid" xmlns:w16="http://schemas.microsoft.com/office/word/2018/wordml" xmlns:w16sdtdh="http://schemas.microsoft.com/office/word/2020/wordml/sdtdatahash" xmlns:w16se="http://schemas.microsoft.com/office/word/2015/wordml/symex" mc:Ignorable="w14 w15 w16se w16cid w16 w16cex w16sdtdh">
   <w:docDefaults>
     <w:rPrDefault>
       <w:rPr>

</xml_diff>

<commit_message>
Atualizando documento de requisitos
</commit_message>
<xml_diff>
--- a/Documento de requisitos.docx
+++ b/Documento de requisitos.docx
@@ -772,10 +772,7 @@
         <w:t>4</w:t>
       </w:r>
       <w:r>
-        <w:t xml:space="preserve">] </w:t>
-      </w:r>
-      <w:r>
-        <w:t>Pagamento e finalização do pedido</w:t>
+        <w:t>] Pagamento e finalização do pedido</w:t>
       </w:r>
     </w:p>
     <w:p>
@@ -817,10 +814,7 @@
         <w:t>5</w:t>
       </w:r>
       <w:r>
-        <w:t xml:space="preserve">] </w:t>
-      </w:r>
-      <w:r>
-        <w:t>Andamento do pedido</w:t>
+        <w:t>] Andamento do pedido</w:t>
       </w:r>
     </w:p>
     <w:p>
@@ -859,16 +853,7 @@
         </w:numPr>
       </w:pPr>
       <w:r>
-        <w:t>[RF00</w:t>
-      </w:r>
-      <w:r>
-        <w:t>6</w:t>
-      </w:r>
-      <w:r>
-        <w:t xml:space="preserve">] </w:t>
-      </w:r>
-      <w:r>
-        <w:t>Horário de funcionamento</w:t>
+        <w:t>[RF006] Horário de funcionamento</w:t>
       </w:r>
     </w:p>
     <w:p>
@@ -904,16 +889,7 @@
         </w:numPr>
       </w:pPr>
       <w:r>
-        <w:t>[RF00</w:t>
-      </w:r>
-      <w:r>
-        <w:t>7</w:t>
-      </w:r>
-      <w:r>
-        <w:t xml:space="preserve">] </w:t>
-      </w:r>
-      <w:r>
-        <w:t>Cadastro de localização</w:t>
+        <w:t>[RF007] Cadastro de localização</w:t>
       </w:r>
     </w:p>
     <w:p>
@@ -931,16 +907,7 @@
         <w:ind w:left="1428"/>
       </w:pPr>
       <w:r>
-        <w:t>U</w:t>
-      </w:r>
-      <w:r>
-        <w:t>m usuário</w:t>
-      </w:r>
-      <w:r>
-        <w:t xml:space="preserve">, ao criar seu perfil, deve indicar </w:t>
-      </w:r>
-      <w:r>
-        <w:t>a sua localização para encontrar produtos e serviços mais próximos.</w:t>
+        <w:t>Um usuário, ao criar seu perfil, deve indicar a sua localização para encontrar produtos e serviços mais próximos.</w:t>
       </w:r>
     </w:p>
     <w:p/>
@@ -1001,19 +968,7 @@
         </w:numPr>
       </w:pPr>
       <w:r>
-        <w:t>[R</w:t>
-      </w:r>
-      <w:r>
-        <w:t>N</w:t>
-      </w:r>
-      <w:r>
-        <w:t>F00</w:t>
-      </w:r>
-      <w:r>
-        <w:t>2</w:t>
-      </w:r>
-      <w:r>
-        <w:t>] Classificação de empresas</w:t>
+        <w:t>[RNF002] Classificação de empresas</w:t>
       </w:r>
     </w:p>
     <w:p>
@@ -1040,16 +995,7 @@
         </w:numPr>
       </w:pPr>
       <w:r>
-        <w:t>[RNF00</w:t>
-      </w:r>
-      <w:r>
-        <w:t>3</w:t>
-      </w:r>
-      <w:r>
-        <w:t xml:space="preserve">] </w:t>
-      </w:r>
-      <w:r>
-        <w:t>Usabilidade</w:t>
+        <w:t>[RNF003] Usabilidade</w:t>
       </w:r>
     </w:p>
     <w:p>
@@ -1076,28 +1022,16 @@
         </w:numPr>
       </w:pPr>
       <w:r>
-        <w:t>[RNF00</w:t>
-      </w:r>
-      <w:r>
-        <w:t>4</w:t>
-      </w:r>
-      <w:r>
-        <w:t xml:space="preserve">] </w:t>
-      </w:r>
-      <w:r>
-        <w:t>Modo online</w:t>
-      </w:r>
-    </w:p>
-    <w:p>
-      <w:pPr>
-        <w:pStyle w:val="PargrafodaLista"/>
-        <w:ind w:left="1428"/>
-      </w:pPr>
-      <w:r>
-        <w:t xml:space="preserve">O </w:t>
-      </w:r>
-      <w:r>
-        <w:t>aplicativo só estará disponível para empresas ou clientes quando estes estiverem conectados à Internet.</w:t>
+        <w:t>[RNF004] Modo online</w:t>
+      </w:r>
+    </w:p>
+    <w:p>
+      <w:pPr>
+        <w:pStyle w:val="PargrafodaLista"/>
+        <w:ind w:left="1428"/>
+      </w:pPr>
+      <w:r>
+        <w:t>O aplicativo só estará disponível para empresas ou clientes quando estes estiverem conectados à Internet.</w:t>
       </w:r>
     </w:p>
     <w:p>
@@ -1115,16 +1049,7 @@
         </w:numPr>
       </w:pPr>
       <w:r>
-        <w:t>[RNF00</w:t>
-      </w:r>
-      <w:r>
-        <w:t>5</w:t>
-      </w:r>
-      <w:r>
-        <w:t xml:space="preserve">] </w:t>
-      </w:r>
-      <w:r>
-        <w:t>Ferramentas exclusivas</w:t>
+        <w:t>[RNF005] Ferramentas exclusivas</w:t>
       </w:r>
     </w:p>
     <w:p>
@@ -1151,16 +1076,7 @@
         </w:numPr>
       </w:pPr>
       <w:r>
-        <w:t>[RNF00</w:t>
-      </w:r>
-      <w:r>
-        <w:t>6</w:t>
-      </w:r>
-      <w:r>
-        <w:t xml:space="preserve">] </w:t>
-      </w:r>
-      <w:r>
-        <w:t xml:space="preserve">Utilização de palavras-chaves </w:t>
+        <w:t xml:space="preserve">[RNF006] Utilização de palavras-chaves </w:t>
       </w:r>
     </w:p>
     <w:p>
@@ -1171,36 +1087,6 @@
       <w:r>
         <w:t>As empresas podem utilizar palavras-chaves para aprimorar os filtros de pesquisa e recomendações.</w:t>
       </w:r>
-    </w:p>
-    <w:p>
-      <w:pPr>
-        <w:pStyle w:val="PargrafodaLista"/>
-        <w:ind w:left="1428"/>
-      </w:pPr>
-    </w:p>
-    <w:p>
-      <w:pPr>
-        <w:pStyle w:val="PargrafodaLista"/>
-        <w:ind w:left="1428"/>
-      </w:pPr>
-    </w:p>
-    <w:p>
-      <w:pPr>
-        <w:pStyle w:val="PargrafodaLista"/>
-        <w:ind w:left="1428"/>
-      </w:pPr>
-    </w:p>
-    <w:p>
-      <w:pPr>
-        <w:pStyle w:val="PargrafodaLista"/>
-        <w:ind w:left="1428"/>
-      </w:pPr>
-    </w:p>
-    <w:p>
-      <w:pPr>
-        <w:pStyle w:val="PargrafodaLista"/>
-        <w:ind w:left="1428"/>
-      </w:pPr>
     </w:p>
     <w:p>
       <w:pPr>
@@ -1409,7 +1295,6 @@
               <w:ind w:left="0"/>
             </w:pPr>
             <w:r>
-              <w:lastRenderedPageBreak/>
               <w:t>Possíveis alternativas</w:t>
             </w:r>
           </w:p>
@@ -1459,13 +1344,6 @@
     </w:tbl>
     <w:p/>
     <w:p/>
-    <w:p/>
-    <w:p>
-      <w:pPr>
-        <w:pStyle w:val="PargrafodaLista"/>
-        <w:ind w:left="360"/>
-      </w:pPr>
-    </w:p>
     <w:p>
       <w:pPr>
         <w:pStyle w:val="PargrafodaLista"/>
@@ -1475,6 +1353,7 @@
         </w:numPr>
       </w:pPr>
       <w:r>
+        <w:lastRenderedPageBreak/>
         <w:t>Evolução do sistema</w:t>
       </w:r>
     </w:p>

</xml_diff>

<commit_message>
Atualizando documento de requisitos - v0.1
</commit_message>
<xml_diff>
--- a/Documento de requisitos.docx
+++ b/Documento de requisitos.docx
@@ -31,8 +31,22 @@
           <w:b/>
           <w:bCs/>
         </w:rPr>
+        <w:t>[</w:t>
+      </w:r>
+      <w:r>
+        <w:rPr>
+          <w:b/>
+          <w:bCs/>
+        </w:rPr>
         <w:t>Nome do sistema</w:t>
       </w:r>
+      <w:r>
+        <w:rPr>
+          <w:b/>
+          <w:bCs/>
+        </w:rPr>
+        <w:t>]</w:t>
+      </w:r>
     </w:p>
     <w:p>
       <w:pPr>
@@ -42,7 +56,7 @@
         <w:t>Versão 0.</w:t>
       </w:r>
       <w:r>
-        <w:t>0</w:t>
+        <w:t>1</w:t>
       </w:r>
     </w:p>
     <w:p/>
@@ -159,6 +173,9 @@
             <w:r>
               <w:t>Criação do documento de especificação de requisitos</w:t>
             </w:r>
+            <w:r>
+              <w:t>.</w:t>
+            </w:r>
           </w:p>
         </w:tc>
         <w:tc>
@@ -184,6 +201,9 @@
             <w:pPr>
               <w:jc w:val="center"/>
             </w:pPr>
+            <w:r>
+              <w:t>29.04</w:t>
+            </w:r>
           </w:p>
         </w:tc>
         <w:tc>
@@ -194,6 +214,9 @@
             <w:pPr>
               <w:jc w:val="center"/>
             </w:pPr>
+            <w:r>
+              <w:t>0.1</w:t>
+            </w:r>
           </w:p>
         </w:tc>
         <w:tc>
@@ -204,6 +227,15 @@
             <w:pPr>
               <w:jc w:val="center"/>
             </w:pPr>
+            <w:r>
+              <w:t xml:space="preserve">Descrição </w:t>
+            </w:r>
+            <w:r>
+              <w:t xml:space="preserve">e detalhamento </w:t>
+            </w:r>
+            <w:r>
+              <w:t>de requisitos funcionais e não funcionais, definição de termos e abreviações essenciais para leitura.</w:t>
+            </w:r>
           </w:p>
         </w:tc>
         <w:tc>
@@ -214,6 +246,14 @@
             <w:pPr>
               <w:jc w:val="center"/>
             </w:pPr>
+          </w:p>
+          <w:p>
+            <w:pPr>
+              <w:jc w:val="center"/>
+            </w:pPr>
+            <w:r>
+              <w:t>Jamile de Sousa</w:t>
+            </w:r>
           </w:p>
         </w:tc>
       </w:tr>
@@ -429,9 +469,26 @@
       </w:tr>
     </w:tbl>
     <w:p/>
-    <w:p/>
-    <w:p>
-      <w:r>
+    <w:p>
+      <w:pPr>
+        <w:rPr>
+          <w:b/>
+          <w:bCs/>
+        </w:rPr>
+      </w:pPr>
+    </w:p>
+    <w:p>
+      <w:pPr>
+        <w:rPr>
+          <w:b/>
+          <w:bCs/>
+        </w:rPr>
+      </w:pPr>
+      <w:r>
+        <w:rPr>
+          <w:b/>
+          <w:bCs/>
+        </w:rPr>
         <w:t>Conteúdo</w:t>
       </w:r>
     </w:p>
@@ -442,23 +499,64 @@
           <w:ilvl w:val="0"/>
           <w:numId w:val="1"/>
         </w:numPr>
-      </w:pPr>
-      <w:r>
+        <w:rPr>
+          <w:b/>
+          <w:bCs/>
+        </w:rPr>
+      </w:pPr>
+      <w:r>
+        <w:rPr>
+          <w:b/>
+          <w:bCs/>
+        </w:rPr>
         <w:t>Introdução</w:t>
       </w:r>
     </w:p>
     <w:p>
       <w:r>
-        <w:t>Este documento tem como objetivo especificar os requisitos do “</w:t>
-      </w:r>
-      <w:proofErr w:type="spellStart"/>
-      <w:r>
-        <w:t>nomedoprojeto</w:t>
-      </w:r>
-      <w:proofErr w:type="spellEnd"/>
-      <w:r>
-        <w:t>”, fornecendo aos desenvolvedores do sistema todas as informações necessárias para sua construção e implementação.</w:t>
-      </w:r>
+        <w:t xml:space="preserve">Este documento tem como objetivo especificar os requisitos do </w:t>
+      </w:r>
+      <w:r>
+        <w:rPr>
+          <w:color w:val="FF0000"/>
+        </w:rPr>
+        <w:t>[</w:t>
+      </w:r>
+      <w:r>
+        <w:rPr>
+          <w:color w:val="FF0000"/>
+        </w:rPr>
+        <w:t>nome do projeto ainda não definido</w:t>
+      </w:r>
+      <w:r>
+        <w:rPr>
+          <w:color w:val="FF0000"/>
+        </w:rPr>
+        <w:t>]</w:t>
+      </w:r>
+      <w:r>
+        <w:t>,</w:t>
+      </w:r>
+      <w:r>
+        <w:rPr>
+          <w:color w:val="FF0000"/>
+        </w:rPr>
+        <w:t xml:space="preserve"> </w:t>
+      </w:r>
+      <w:r>
+        <w:t>fornecendo aos desenvolvedores do sistema todas as informações necessárias para sua construção e implementação</w:t>
+      </w:r>
+      <w:r>
+        <w:t>, bem como aos usuários uma visão geral do produto a ser utilizado.</w:t>
+      </w:r>
+    </w:p>
+    <w:p>
+      <w:pPr>
+        <w:rPr>
+          <w:b/>
+          <w:bCs/>
+        </w:rPr>
+      </w:pPr>
     </w:p>
     <w:p>
       <w:pPr>
@@ -467,34 +565,46 @@
           <w:ilvl w:val="1"/>
           <w:numId w:val="2"/>
         </w:numPr>
-      </w:pPr>
-      <w:r>
+        <w:rPr>
+          <w:b/>
+          <w:bCs/>
+        </w:rPr>
+      </w:pPr>
+      <w:r>
+        <w:rPr>
+          <w:b/>
+          <w:bCs/>
+        </w:rPr>
         <w:t>Visão geral do documento</w:t>
       </w:r>
     </w:p>
     <w:p>
       <w:r>
-        <w:t>Explicar as seções do documento. Exemplo:</w:t>
-      </w:r>
-    </w:p>
-    <w:p>
-      <w:r>
-        <w:t>Além da introdução, este documento é composto por outras seções como descrito abaixo.</w:t>
-      </w:r>
-    </w:p>
-    <w:p>
-      <w:r>
-        <w:t>Seção 2 – Descrição do projeto: apresentação breve sobre o sistema.</w:t>
-      </w:r>
-    </w:p>
-    <w:p>
-      <w:r>
-        <w:t>Seção 3 – Requisitos funcionais e caso de uso: especificação dos casos de uso do sistema</w:t>
-      </w:r>
-    </w:p>
-    <w:p>
-      <w:r>
-        <w:t>Seção 4 – Requisitos não funcionais: especificação dos casos não funcionais do sistema</w:t>
+        <w:t>Este</w:t>
+      </w:r>
+      <w:r>
+        <w:t xml:space="preserve"> documento é composto por </w:t>
+      </w:r>
+      <w:r>
+        <w:t>seções além da introdução,</w:t>
+      </w:r>
+      <w:r>
+        <w:t xml:space="preserve"> como descrito abaixo.</w:t>
+      </w:r>
+    </w:p>
+    <w:p>
+      <w:r>
+        <w:t>Seção 2 – Descrição do projeto</w:t>
+      </w:r>
+    </w:p>
+    <w:p>
+      <w:r>
+        <w:t xml:space="preserve">Seção 3 – Requisitos funcionais </w:t>
+      </w:r>
+    </w:p>
+    <w:p>
+      <w:r>
+        <w:t>Seção 4 – Requisitos não funcionais</w:t>
       </w:r>
     </w:p>
     <w:p>
@@ -504,7 +614,19 @@
     </w:p>
     <w:p>
       <w:r>
-        <w:t xml:space="preserve">Seção 6 – Especificação de requisitos do sistema: descrição dos requisitos funcionais e não funcionais de forma mais detalhada do que nas seções 3 e 4. </w:t>
+        <w:t xml:space="preserve">Seção 6 – Especificação </w:t>
+      </w:r>
+      <w:r>
+        <w:t xml:space="preserve">(detalhamento) </w:t>
+      </w:r>
+      <w:r>
+        <w:t xml:space="preserve">de requisitos do sistema: descrição dos requisitos funcionais e não funcionais de forma mais detalhada </w:t>
+      </w:r>
+      <w:r>
+        <w:t xml:space="preserve">em comparação </w:t>
+      </w:r>
+      <w:r>
+        <w:t xml:space="preserve">as seções 3 e 4. </w:t>
       </w:r>
     </w:p>
     <w:p>
@@ -517,7 +639,6 @@
         <w:t>Seção 8 – Encerramento</w:t>
       </w:r>
     </w:p>
-    <w:p/>
     <w:p/>
     <w:p>
       <w:pPr>
@@ -526,45 +647,76 @@
           <w:ilvl w:val="1"/>
           <w:numId w:val="2"/>
         </w:numPr>
-      </w:pPr>
-      <w:r>
+        <w:rPr>
+          <w:b/>
+          <w:bCs/>
+        </w:rPr>
+      </w:pPr>
+      <w:r>
+        <w:rPr>
+          <w:b/>
+          <w:bCs/>
+        </w:rPr>
         <w:lastRenderedPageBreak/>
         <w:t>Termos e abreviações</w:t>
       </w:r>
     </w:p>
     <w:p>
-      <w:pPr>
-        <w:ind w:left="708"/>
-      </w:pPr>
-      <w:r>
-        <w:t>Aqui colocamos termos técnicos para que todos entendam o documento de forma correta.</w:t>
-      </w:r>
-    </w:p>
-    <w:p>
-      <w:pPr>
-        <w:pStyle w:val="PargrafodaLista"/>
-        <w:numPr>
-          <w:ilvl w:val="0"/>
-          <w:numId w:val="3"/>
-        </w:numPr>
-      </w:pPr>
-      <w:r>
-        <w:t>Explicar o que são requisitos essenciais, importantes e desejáveis</w:t>
+      <w:r>
+        <w:t>Recomenda-se a leitura da definição dos seguintes termos, os quais estão presentes neste documento, visando uma melhor compreensão dos desenvolvedores, usuários e demais leitores:</w:t>
       </w:r>
     </w:p>
     <w:p>
       <w:r>
         <w:t>RF: requisito funcional</w:t>
       </w:r>
+      <w:r>
+        <w:t>, classificando-se entre essencial, importante e desejável.</w:t>
+      </w:r>
     </w:p>
     <w:p>
       <w:r>
         <w:t>RNF: requisito não funcional</w:t>
       </w:r>
+      <w:r>
+        <w:t>.</w:t>
+      </w:r>
     </w:p>
     <w:p>
       <w:r>
         <w:t>RS: requisito do sistema</w:t>
+      </w:r>
+      <w:r>
+        <w:t xml:space="preserve"> (aborda requisitos funcionais e não funcionais de forma mais detalhada).</w:t>
+      </w:r>
+    </w:p>
+    <w:p>
+      <w:r>
+        <w:t xml:space="preserve">UML: </w:t>
+      </w:r>
+      <w:proofErr w:type="spellStart"/>
+      <w:r>
+        <w:t>Unified</w:t>
+      </w:r>
+      <w:proofErr w:type="spellEnd"/>
+      <w:r>
+        <w:t xml:space="preserve"> </w:t>
+      </w:r>
+      <w:proofErr w:type="spellStart"/>
+      <w:r>
+        <w:t>Modelling</w:t>
+      </w:r>
+      <w:proofErr w:type="spellEnd"/>
+      <w:r>
+        <w:t xml:space="preserve"> </w:t>
+      </w:r>
+      <w:proofErr w:type="spellStart"/>
+      <w:r>
+        <w:t>Language</w:t>
+      </w:r>
+      <w:proofErr w:type="spellEnd"/>
+      <w:r>
+        <w:t>, linguagem de notação para expressar um sistema em forma de diagramas.</w:t>
       </w:r>
     </w:p>
     <w:p/>
@@ -575,8 +727,16 @@
           <w:ilvl w:val="0"/>
           <w:numId w:val="2"/>
         </w:numPr>
-      </w:pPr>
-      <w:r>
+        <w:rPr>
+          <w:b/>
+          <w:bCs/>
+        </w:rPr>
+      </w:pPr>
+      <w:r>
+        <w:rPr>
+          <w:b/>
+          <w:bCs/>
+        </w:rPr>
         <w:t>Descrição geral do sistema</w:t>
       </w:r>
     </w:p>
@@ -584,7 +744,16 @@
       <w:pPr>
         <w:pStyle w:val="PargrafodaLista"/>
         <w:ind w:left="360"/>
-      </w:pPr>
+        <w:rPr>
+          <w:b/>
+          <w:bCs/>
+        </w:rPr>
+      </w:pPr>
+    </w:p>
+    <w:p>
+      <w:r>
+        <w:t>A definir.</w:t>
+      </w:r>
     </w:p>
     <w:p>
       <w:pPr>
@@ -592,10 +761,25 @@
         <w:ind w:left="360"/>
       </w:pPr>
       <w:r>
-        <w:t>Aqui se descreve o objetivo do sistema.</w:t>
-      </w:r>
-      <w:r>
-        <w:t xml:space="preserve"> Colocar diagramas UML seria interessante.</w:t>
+        <w:t>[Descrição</w:t>
+      </w:r>
+      <w:r>
+        <w:t xml:space="preserve"> </w:t>
+      </w:r>
+      <w:r>
+        <w:t>d</w:t>
+      </w:r>
+      <w:r>
+        <w:t>o objetivo do sistema</w:t>
+      </w:r>
+      <w:r>
+        <w:t xml:space="preserve"> com </w:t>
+      </w:r>
+      <w:r>
+        <w:t>diagramas UML</w:t>
+      </w:r>
+      <w:r>
+        <w:t>.]</w:t>
       </w:r>
     </w:p>
     <w:p>
@@ -617,9 +801,17 @@
           <w:ilvl w:val="0"/>
           <w:numId w:val="2"/>
         </w:numPr>
-      </w:pPr>
-      <w:r>
-        <w:t>Requisitos funcionais (caso de uso)</w:t>
+        <w:rPr>
+          <w:b/>
+          <w:bCs/>
+        </w:rPr>
+      </w:pPr>
+      <w:r>
+        <w:rPr>
+          <w:b/>
+          <w:bCs/>
+        </w:rPr>
+        <w:t>Requisitos funcionais</w:t>
       </w:r>
     </w:p>
     <w:p>
@@ -772,7 +964,10 @@
         <w:t>4</w:t>
       </w:r>
       <w:r>
-        <w:t>] Pagamento e finalização do pedido</w:t>
+        <w:t xml:space="preserve">] Cadastro de </w:t>
+      </w:r>
+      <w:r>
+        <w:t>formas de pagamento</w:t>
       </w:r>
     </w:p>
     <w:p>
@@ -790,7 +985,7 @@
         <w:ind w:left="1428"/>
       </w:pPr>
       <w:r>
-        <w:t>Os clientes, ao comprarem produtos de uma empresa, devem preencher a forma de pagamento e demais informações para entrega.</w:t>
+        <w:t>Os clientes, ao realizarem pedidos de produtos, devem optar por uma forma de pagamento, podendo registrar informações para pagamento diretamente no aplicativo ou pagar para o entregador presencialmente.</w:t>
       </w:r>
     </w:p>
     <w:p>
@@ -814,7 +1009,16 @@
         <w:t>5</w:t>
       </w:r>
       <w:r>
-        <w:t>] Andamento do pedido</w:t>
+        <w:t>] Pagamento</w:t>
+      </w:r>
+      <w:r>
+        <w:t>, andamento e finalização</w:t>
+      </w:r>
+      <w:r>
+        <w:t xml:space="preserve"> do pedido</w:t>
+      </w:r>
+      <w:r>
+        <w:t xml:space="preserve"> (visão cliente)</w:t>
       </w:r>
     </w:p>
     <w:p>
@@ -832,10 +1036,7 @@
         <w:ind w:left="1428"/>
       </w:pPr>
       <w:r>
-        <w:t>Após a confirmação do pedido, p</w:t>
-      </w:r>
-      <w:r>
-        <w:t>ermitir que o usuário seja capaz de verificar o andamento do seu pedido de acordo com o status disponibilizado pela empresa.</w:t>
+        <w:t>Os clientes, ao comprarem produtos de uma empresa, devem preencher a forma de pagamento e demais informações para entrega.</w:t>
       </w:r>
     </w:p>
     <w:p>
@@ -853,7 +1054,17 @@
         </w:numPr>
       </w:pPr>
       <w:r>
-        <w:t>[RF006] Horário de funcionamento</w:t>
+        <w:lastRenderedPageBreak/>
+        <w:t>[RF00</w:t>
+      </w:r>
+      <w:r>
+        <w:t>6</w:t>
+      </w:r>
+      <w:r>
+        <w:t xml:space="preserve">] </w:t>
+      </w:r>
+      <w:r>
+        <w:t>Pagamento, andamento e finalização do pedido (visão empresa)</w:t>
       </w:r>
     </w:p>
     <w:p>
@@ -871,7 +1082,10 @@
         <w:ind w:left="1428"/>
       </w:pPr>
       <w:r>
-        <w:t>Uma empresa, ao criar seu perfil, deve indicar as disponibilidades de horário para que o usuário compreenda quando deve realizar pedidos ou agendar serviços.</w:t>
+        <w:t>Após a confirmação do pedido, p</w:t>
+      </w:r>
+      <w:r>
+        <w:t>ermitir que o usuário seja capaz de verificar o andamento do seu pedido de acordo com o status disponibilizado pela empresa.</w:t>
       </w:r>
     </w:p>
     <w:p>
@@ -889,7 +1103,55 @@
         </w:numPr>
       </w:pPr>
       <w:r>
-        <w:t>[RF007] Cadastro de localização</w:t>
+        <w:t>[RF00</w:t>
+      </w:r>
+      <w:r>
+        <w:t>7</w:t>
+      </w:r>
+      <w:r>
+        <w:t>] Horário de funcionamento</w:t>
+      </w:r>
+    </w:p>
+    <w:p>
+      <w:pPr>
+        <w:pStyle w:val="PargrafodaLista"/>
+        <w:ind w:left="1428"/>
+      </w:pPr>
+      <w:r>
+        <w:t>Prioridade: Essencial</w:t>
+      </w:r>
+    </w:p>
+    <w:p>
+      <w:pPr>
+        <w:pStyle w:val="PargrafodaLista"/>
+        <w:ind w:left="1428"/>
+      </w:pPr>
+      <w:r>
+        <w:t>Uma empresa, ao criar seu perfil, deve indicar as disponibilidades de horário para que o usuário compreenda quando deve realizar pedidos ou agendar serviços.</w:t>
+      </w:r>
+    </w:p>
+    <w:p>
+      <w:pPr>
+        <w:pStyle w:val="PargrafodaLista"/>
+        <w:ind w:left="1428"/>
+      </w:pPr>
+    </w:p>
+    <w:p>
+      <w:pPr>
+        <w:pStyle w:val="PargrafodaLista"/>
+        <w:numPr>
+          <w:ilvl w:val="1"/>
+          <w:numId w:val="2"/>
+        </w:numPr>
+      </w:pPr>
+      <w:r>
+        <w:t>[RF00</w:t>
+      </w:r>
+      <w:r>
+        <w:t>8</w:t>
+      </w:r>
+      <w:r>
+        <w:t>] Cadastro de localização</w:t>
       </w:r>
     </w:p>
     <w:p>
@@ -918,8 +1180,16 @@
           <w:ilvl w:val="0"/>
           <w:numId w:val="2"/>
         </w:numPr>
-      </w:pPr>
-      <w:r>
+        <w:rPr>
+          <w:b/>
+          <w:bCs/>
+        </w:rPr>
+      </w:pPr>
+      <w:r>
+        <w:rPr>
+          <w:b/>
+          <w:bCs/>
+        </w:rPr>
         <w:t>Requisitos não funcionais</w:t>
       </w:r>
     </w:p>
@@ -1097,15 +1367,35 @@
     <w:p>
       <w:pPr>
         <w:pStyle w:val="PargrafodaLista"/>
+        <w:ind w:left="1428"/>
+      </w:pPr>
+    </w:p>
+    <w:p>
+      <w:pPr>
+        <w:pStyle w:val="PargrafodaLista"/>
         <w:numPr>
           <w:ilvl w:val="0"/>
           <w:numId w:val="2"/>
         </w:numPr>
-      </w:pPr>
-      <w:r>
+        <w:rPr>
+          <w:b/>
+          <w:bCs/>
+        </w:rPr>
+      </w:pPr>
+      <w:r>
+        <w:rPr>
+          <w:b/>
+          <w:bCs/>
+        </w:rPr>
         <w:t>Arquitetura do sistema</w:t>
       </w:r>
     </w:p>
+    <w:p>
+      <w:r>
+        <w:t>A definir.</w:t>
+      </w:r>
+    </w:p>
+    <w:p/>
     <w:p/>
     <w:p>
       <w:pPr>
@@ -1114,9 +1404,24 @@
           <w:ilvl w:val="0"/>
           <w:numId w:val="2"/>
         </w:numPr>
-      </w:pPr>
-      <w:r>
-        <w:t xml:space="preserve">Especificação de requisitos do sistema </w:t>
+        <w:rPr>
+          <w:b/>
+          <w:bCs/>
+        </w:rPr>
+      </w:pPr>
+      <w:r>
+        <w:rPr>
+          <w:b/>
+          <w:bCs/>
+        </w:rPr>
+        <w:t>Especificação (detalhamento)</w:t>
+      </w:r>
+      <w:r>
+        <w:rPr>
+          <w:b/>
+          <w:bCs/>
+        </w:rPr>
+        <w:t xml:space="preserve"> de requisitos do sistema </w:t>
       </w:r>
     </w:p>
     <w:p>
@@ -1147,7 +1452,7 @@
               <w:ind w:left="0"/>
             </w:pPr>
             <w:r>
-              <w:t>EXEMPLO RS001</w:t>
+              <w:t>RS001</w:t>
             </w:r>
           </w:p>
         </w:tc>
@@ -1162,7 +1467,13 @@
               <w:ind w:left="0"/>
             </w:pPr>
             <w:r>
-              <w:t xml:space="preserve">Objetivo </w:t>
+              <w:t xml:space="preserve">Cadastro de </w:t>
+            </w:r>
+            <w:r>
+              <w:t>cliente</w:t>
+            </w:r>
+            <w:r>
+              <w:t xml:space="preserve"> </w:t>
             </w:r>
           </w:p>
         </w:tc>
@@ -1191,6 +1502,15 @@
               <w:pStyle w:val="PargrafodaLista"/>
               <w:ind w:left="0"/>
             </w:pPr>
+            <w:r>
+              <w:t xml:space="preserve">Registrar informações de </w:t>
+            </w:r>
+            <w:r>
+              <w:t>cliente</w:t>
+            </w:r>
+            <w:r>
+              <w:t xml:space="preserve">, criando um perfil único para este. </w:t>
+            </w:r>
           </w:p>
         </w:tc>
       </w:tr>
@@ -1218,6 +1538,9 @@
               <w:pStyle w:val="PargrafodaLista"/>
               <w:ind w:left="0"/>
             </w:pPr>
+            <w:r>
+              <w:t>Ter o aplicativo instalado em um dispositivo móvel.</w:t>
+            </w:r>
           </w:p>
         </w:tc>
       </w:tr>
@@ -1245,6 +1568,9 @@
               <w:pStyle w:val="PargrafodaLista"/>
               <w:ind w:left="0"/>
             </w:pPr>
+            <w:r>
+              <w:t>Cliente</w:t>
+            </w:r>
           </w:p>
         </w:tc>
       </w:tr>
@@ -1261,6 +1587,18 @@
               <w:pStyle w:val="PargrafodaLista"/>
               <w:ind w:left="0"/>
             </w:pPr>
+          </w:p>
+          <w:p>
+            <w:pPr>
+              <w:pStyle w:val="PargrafodaLista"/>
+              <w:ind w:left="0"/>
+            </w:pPr>
+          </w:p>
+          <w:p>
+            <w:pPr>
+              <w:pStyle w:val="PargrafodaLista"/>
+              <w:ind w:left="0"/>
+            </w:pPr>
             <w:r>
               <w:t>Descrição</w:t>
             </w:r>
@@ -1276,7 +1614,13 @@
               <w:ind w:left="0"/>
             </w:pPr>
             <w:r>
-              <w:t xml:space="preserve"> </w:t>
+              <w:t xml:space="preserve">O </w:t>
+            </w:r>
+            <w:r>
+              <w:t>cliente</w:t>
+            </w:r>
+            <w:r>
+              <w:t xml:space="preserve">, ao ter instalado o aplicativo em seu dispositivo móvel, deve acessar a tela de cadastro e preencher informações básicas como nome de usuário. </w:t>
             </w:r>
           </w:p>
         </w:tc>
@@ -1308,6 +1652,24 @@
               <w:pStyle w:val="PargrafodaLista"/>
               <w:ind w:left="0"/>
             </w:pPr>
+            <w:r>
+              <w:t xml:space="preserve">O </w:t>
+            </w:r>
+            <w:r>
+              <w:t>cliente</w:t>
+            </w:r>
+            <w:r>
+              <w:t xml:space="preserve"> </w:t>
+            </w:r>
+            <w:r>
+              <w:t>pode configurar sua</w:t>
+            </w:r>
+            <w:r>
+              <w:t xml:space="preserve">s </w:t>
+            </w:r>
+            <w:r>
+              <w:t>informações de contato e foto de perfil posteriormente.</w:t>
+            </w:r>
           </w:p>
         </w:tc>
       </w:tr>
@@ -1338,11 +1700,3462 @@
               <w:pStyle w:val="PargrafodaLista"/>
               <w:ind w:left="0"/>
             </w:pPr>
+            <w:r>
+              <w:t xml:space="preserve">O </w:t>
+            </w:r>
+            <w:r>
+              <w:t>cliente</w:t>
+            </w:r>
+            <w:r>
+              <w:t xml:space="preserve"> não poderá alterar seu usuário de cadastro</w:t>
+            </w:r>
+            <w:r>
+              <w:t>.</w:t>
+            </w:r>
           </w:p>
         </w:tc>
       </w:tr>
     </w:tbl>
     <w:p/>
+    <w:tbl>
+      <w:tblPr>
+        <w:tblStyle w:val="Tabelacomgrade"/>
+        <w:tblW w:w="0" w:type="auto"/>
+        <w:tblInd w:w="360" w:type="dxa"/>
+        <w:tblLook w:val="04A0" w:firstRow="1" w:lastRow="0" w:firstColumn="1" w:lastColumn="0" w:noHBand="0" w:noVBand="1"/>
+      </w:tblPr>
+      <w:tblGrid>
+        <w:gridCol w:w="4072"/>
+        <w:gridCol w:w="4062"/>
+      </w:tblGrid>
+      <w:tr>
+        <w:tc>
+          <w:tcPr>
+            <w:tcW w:w="4072" w:type="dxa"/>
+            <w:shd w:val="clear" w:color="auto" w:fill="D9D9D9" w:themeFill="background1" w:themeFillShade="D9"/>
+          </w:tcPr>
+          <w:p>
+            <w:pPr>
+              <w:pStyle w:val="PargrafodaLista"/>
+              <w:ind w:left="0"/>
+            </w:pPr>
+            <w:r>
+              <w:t>RS00</w:t>
+            </w:r>
+            <w:r>
+              <w:t>2</w:t>
+            </w:r>
+          </w:p>
+        </w:tc>
+        <w:tc>
+          <w:tcPr>
+            <w:tcW w:w="4062" w:type="dxa"/>
+            <w:shd w:val="clear" w:color="auto" w:fill="D9D9D9" w:themeFill="background1" w:themeFillShade="D9"/>
+          </w:tcPr>
+          <w:p>
+            <w:pPr>
+              <w:pStyle w:val="PargrafodaLista"/>
+              <w:ind w:left="0"/>
+            </w:pPr>
+            <w:r>
+              <w:t>Cadastro de</w:t>
+            </w:r>
+            <w:r>
+              <w:t xml:space="preserve"> empresa</w:t>
+            </w:r>
+          </w:p>
+        </w:tc>
+      </w:tr>
+      <w:tr>
+        <w:tc>
+          <w:tcPr>
+            <w:tcW w:w="4072" w:type="dxa"/>
+          </w:tcPr>
+          <w:p>
+            <w:pPr>
+              <w:pStyle w:val="PargrafodaLista"/>
+              <w:ind w:left="0"/>
+            </w:pPr>
+            <w:r>
+              <w:t>Função</w:t>
+            </w:r>
+          </w:p>
+        </w:tc>
+        <w:tc>
+          <w:tcPr>
+            <w:tcW w:w="4062" w:type="dxa"/>
+          </w:tcPr>
+          <w:p>
+            <w:pPr>
+              <w:pStyle w:val="PargrafodaLista"/>
+              <w:ind w:left="0"/>
+            </w:pPr>
+            <w:r>
+              <w:t>Registrar informações d</w:t>
+            </w:r>
+            <w:r>
+              <w:t>a empresa</w:t>
+            </w:r>
+            <w:r>
+              <w:t>, criando um perfil único para est</w:t>
+            </w:r>
+            <w:r>
+              <w:t>a</w:t>
+            </w:r>
+            <w:r>
+              <w:t xml:space="preserve">. </w:t>
+            </w:r>
+          </w:p>
+        </w:tc>
+      </w:tr>
+      <w:tr>
+        <w:tc>
+          <w:tcPr>
+            <w:tcW w:w="4072" w:type="dxa"/>
+          </w:tcPr>
+          <w:p>
+            <w:pPr>
+              <w:pStyle w:val="PargrafodaLista"/>
+              <w:ind w:left="0"/>
+            </w:pPr>
+            <w:r>
+              <w:t>Pré-condições</w:t>
+            </w:r>
+          </w:p>
+        </w:tc>
+        <w:tc>
+          <w:tcPr>
+            <w:tcW w:w="4062" w:type="dxa"/>
+          </w:tcPr>
+          <w:p>
+            <w:pPr>
+              <w:pStyle w:val="PargrafodaLista"/>
+              <w:ind w:left="0"/>
+            </w:pPr>
+            <w:r>
+              <w:t>Ter o aplicativo instalado em um dispositivo móvel.</w:t>
+            </w:r>
+          </w:p>
+        </w:tc>
+      </w:tr>
+      <w:tr>
+        <w:tc>
+          <w:tcPr>
+            <w:tcW w:w="4072" w:type="dxa"/>
+          </w:tcPr>
+          <w:p>
+            <w:pPr>
+              <w:pStyle w:val="PargrafodaLista"/>
+              <w:ind w:left="0"/>
+            </w:pPr>
+            <w:r>
+              <w:t>Atores</w:t>
+            </w:r>
+          </w:p>
+        </w:tc>
+        <w:tc>
+          <w:tcPr>
+            <w:tcW w:w="4062" w:type="dxa"/>
+          </w:tcPr>
+          <w:p>
+            <w:pPr>
+              <w:pStyle w:val="PargrafodaLista"/>
+              <w:ind w:left="0"/>
+            </w:pPr>
+            <w:r>
+              <w:t>Empresa</w:t>
+            </w:r>
+          </w:p>
+        </w:tc>
+      </w:tr>
+      <w:tr>
+        <w:trPr>
+          <w:trHeight w:val="1042"/>
+        </w:trPr>
+        <w:tc>
+          <w:tcPr>
+            <w:tcW w:w="4072" w:type="dxa"/>
+          </w:tcPr>
+          <w:p>
+            <w:pPr>
+              <w:pStyle w:val="PargrafodaLista"/>
+              <w:ind w:left="0"/>
+            </w:pPr>
+          </w:p>
+          <w:p>
+            <w:pPr>
+              <w:pStyle w:val="PargrafodaLista"/>
+              <w:ind w:left="0"/>
+            </w:pPr>
+          </w:p>
+          <w:p>
+            <w:pPr>
+              <w:pStyle w:val="PargrafodaLista"/>
+              <w:ind w:left="0"/>
+            </w:pPr>
+            <w:r>
+              <w:t>Descrição</w:t>
+            </w:r>
+          </w:p>
+        </w:tc>
+        <w:tc>
+          <w:tcPr>
+            <w:tcW w:w="4062" w:type="dxa"/>
+          </w:tcPr>
+          <w:p>
+            <w:pPr>
+              <w:pStyle w:val="PargrafodaLista"/>
+              <w:ind w:left="0"/>
+            </w:pPr>
+            <w:r>
+              <w:t>A empresa</w:t>
+            </w:r>
+            <w:r>
+              <w:t xml:space="preserve">, ao ter instalado o aplicativo em seu dispositivo móvel, deve acessar a tela de cadastro e preencher informações </w:t>
+            </w:r>
+            <w:r>
+              <w:t>como nome de usuário, localização, produtos e serviços.</w:t>
+            </w:r>
+          </w:p>
+        </w:tc>
+      </w:tr>
+      <w:tr>
+        <w:trPr>
+          <w:trHeight w:val="156"/>
+        </w:trPr>
+        <w:tc>
+          <w:tcPr>
+            <w:tcW w:w="4072" w:type="dxa"/>
+          </w:tcPr>
+          <w:p>
+            <w:pPr>
+              <w:pStyle w:val="PargrafodaLista"/>
+              <w:ind w:left="0"/>
+            </w:pPr>
+            <w:r>
+              <w:t>Possíveis alternativas</w:t>
+            </w:r>
+          </w:p>
+        </w:tc>
+        <w:tc>
+          <w:tcPr>
+            <w:tcW w:w="4062" w:type="dxa"/>
+          </w:tcPr>
+          <w:p>
+            <w:pPr>
+              <w:pStyle w:val="PargrafodaLista"/>
+              <w:ind w:left="0"/>
+            </w:pPr>
+            <w:r>
+              <w:t xml:space="preserve">A empresa </w:t>
+            </w:r>
+            <w:r>
+              <w:t xml:space="preserve">pode configurar </w:t>
+            </w:r>
+            <w:r>
+              <w:t>alguns elementos como</w:t>
+            </w:r>
+            <w:r>
+              <w:t xml:space="preserve"> produtos,</w:t>
+            </w:r>
+            <w:r>
+              <w:t xml:space="preserve"> serviços, contato e foto de perfil posteriormente.</w:t>
+            </w:r>
+          </w:p>
+        </w:tc>
+      </w:tr>
+      <w:tr>
+        <w:trPr>
+          <w:trHeight w:val="156"/>
+        </w:trPr>
+        <w:tc>
+          <w:tcPr>
+            <w:tcW w:w="4072" w:type="dxa"/>
+          </w:tcPr>
+          <w:p>
+            <w:pPr>
+              <w:pStyle w:val="PargrafodaLista"/>
+              <w:ind w:left="0"/>
+            </w:pPr>
+            <w:r>
+              <w:t>Exceções</w:t>
+            </w:r>
+          </w:p>
+        </w:tc>
+        <w:tc>
+          <w:tcPr>
+            <w:tcW w:w="4062" w:type="dxa"/>
+          </w:tcPr>
+          <w:p>
+            <w:pPr>
+              <w:pStyle w:val="PargrafodaLista"/>
+              <w:ind w:left="0"/>
+            </w:pPr>
+            <w:r>
+              <w:t xml:space="preserve">A empresa </w:t>
+            </w:r>
+            <w:r>
+              <w:t>não poderá alterar seu usuário de cadastro</w:t>
+            </w:r>
+            <w:r>
+              <w:t xml:space="preserve"> após a finalização do registro de usuário.</w:t>
+            </w:r>
+          </w:p>
+        </w:tc>
+      </w:tr>
+    </w:tbl>
+    <w:p/>
+    <w:tbl>
+      <w:tblPr>
+        <w:tblStyle w:val="Tabelacomgrade"/>
+        <w:tblW w:w="0" w:type="auto"/>
+        <w:tblInd w:w="360" w:type="dxa"/>
+        <w:tblLook w:val="04A0" w:firstRow="1" w:lastRow="0" w:firstColumn="1" w:lastColumn="0" w:noHBand="0" w:noVBand="1"/>
+      </w:tblPr>
+      <w:tblGrid>
+        <w:gridCol w:w="4072"/>
+        <w:gridCol w:w="4062"/>
+      </w:tblGrid>
+      <w:tr>
+        <w:tc>
+          <w:tcPr>
+            <w:tcW w:w="4072" w:type="dxa"/>
+            <w:shd w:val="clear" w:color="auto" w:fill="D9D9D9" w:themeFill="background1" w:themeFillShade="D9"/>
+          </w:tcPr>
+          <w:p>
+            <w:pPr>
+              <w:pStyle w:val="PargrafodaLista"/>
+              <w:ind w:left="0"/>
+            </w:pPr>
+            <w:r>
+              <w:t>RS00</w:t>
+            </w:r>
+            <w:r>
+              <w:t>3</w:t>
+            </w:r>
+          </w:p>
+        </w:tc>
+        <w:tc>
+          <w:tcPr>
+            <w:tcW w:w="4062" w:type="dxa"/>
+            <w:shd w:val="clear" w:color="auto" w:fill="D9D9D9" w:themeFill="background1" w:themeFillShade="D9"/>
+          </w:tcPr>
+          <w:p>
+            <w:pPr>
+              <w:pStyle w:val="PargrafodaLista"/>
+              <w:ind w:left="0"/>
+            </w:pPr>
+            <w:r>
+              <w:t xml:space="preserve">Cadastro de </w:t>
+            </w:r>
+            <w:r>
+              <w:t>itens</w:t>
+            </w:r>
+            <w:r>
+              <w:t xml:space="preserve"> </w:t>
+            </w:r>
+          </w:p>
+        </w:tc>
+      </w:tr>
+      <w:tr>
+        <w:tc>
+          <w:tcPr>
+            <w:tcW w:w="4072" w:type="dxa"/>
+          </w:tcPr>
+          <w:p>
+            <w:pPr>
+              <w:pStyle w:val="PargrafodaLista"/>
+              <w:ind w:left="0"/>
+            </w:pPr>
+            <w:r>
+              <w:t>Função</w:t>
+            </w:r>
+          </w:p>
+        </w:tc>
+        <w:tc>
+          <w:tcPr>
+            <w:tcW w:w="4062" w:type="dxa"/>
+          </w:tcPr>
+          <w:p>
+            <w:pPr>
+              <w:pStyle w:val="PargrafodaLista"/>
+              <w:ind w:left="0"/>
+            </w:pPr>
+            <w:r>
+              <w:t xml:space="preserve">Registrar informações </w:t>
+            </w:r>
+            <w:r>
+              <w:t>de serviços ou produtos fornecidos por uma empresa.</w:t>
+            </w:r>
+            <w:r>
+              <w:t xml:space="preserve"> </w:t>
+            </w:r>
+          </w:p>
+        </w:tc>
+      </w:tr>
+      <w:tr>
+        <w:tc>
+          <w:tcPr>
+            <w:tcW w:w="4072" w:type="dxa"/>
+          </w:tcPr>
+          <w:p>
+            <w:pPr>
+              <w:pStyle w:val="PargrafodaLista"/>
+              <w:ind w:left="0"/>
+            </w:pPr>
+            <w:r>
+              <w:t>Pré-condições</w:t>
+            </w:r>
+          </w:p>
+        </w:tc>
+        <w:tc>
+          <w:tcPr>
+            <w:tcW w:w="4062" w:type="dxa"/>
+          </w:tcPr>
+          <w:p>
+            <w:pPr>
+              <w:pStyle w:val="PargrafodaLista"/>
+              <w:ind w:left="0"/>
+            </w:pPr>
+            <w:r>
+              <w:t>Ter o aplicativo instalado em um dispositivo móvel</w:t>
+            </w:r>
+            <w:r>
+              <w:t xml:space="preserve"> e estar logado em uma conta de empresas. </w:t>
+            </w:r>
+          </w:p>
+        </w:tc>
+      </w:tr>
+      <w:tr>
+        <w:tc>
+          <w:tcPr>
+            <w:tcW w:w="4072" w:type="dxa"/>
+          </w:tcPr>
+          <w:p>
+            <w:pPr>
+              <w:pStyle w:val="PargrafodaLista"/>
+              <w:ind w:left="0"/>
+            </w:pPr>
+            <w:r>
+              <w:t>Atores</w:t>
+            </w:r>
+          </w:p>
+        </w:tc>
+        <w:tc>
+          <w:tcPr>
+            <w:tcW w:w="4062" w:type="dxa"/>
+          </w:tcPr>
+          <w:p>
+            <w:pPr>
+              <w:pStyle w:val="PargrafodaLista"/>
+              <w:ind w:left="0"/>
+            </w:pPr>
+            <w:r>
+              <w:t>Empresa</w:t>
+            </w:r>
+          </w:p>
+        </w:tc>
+      </w:tr>
+      <w:tr>
+        <w:trPr>
+          <w:trHeight w:val="1042"/>
+        </w:trPr>
+        <w:tc>
+          <w:tcPr>
+            <w:tcW w:w="4072" w:type="dxa"/>
+          </w:tcPr>
+          <w:p>
+            <w:pPr>
+              <w:pStyle w:val="PargrafodaLista"/>
+              <w:ind w:left="0"/>
+            </w:pPr>
+          </w:p>
+          <w:p>
+            <w:pPr>
+              <w:pStyle w:val="PargrafodaLista"/>
+              <w:ind w:left="0"/>
+            </w:pPr>
+          </w:p>
+          <w:p>
+            <w:pPr>
+              <w:pStyle w:val="PargrafodaLista"/>
+              <w:ind w:left="0"/>
+            </w:pPr>
+          </w:p>
+          <w:p>
+            <w:pPr>
+              <w:pStyle w:val="PargrafodaLista"/>
+              <w:ind w:left="0"/>
+            </w:pPr>
+            <w:r>
+              <w:t>Descrição</w:t>
+            </w:r>
+          </w:p>
+        </w:tc>
+        <w:tc>
+          <w:tcPr>
+            <w:tcW w:w="4062" w:type="dxa"/>
+          </w:tcPr>
+          <w:p>
+            <w:pPr>
+              <w:pStyle w:val="PargrafodaLista"/>
+              <w:ind w:left="0"/>
+            </w:pPr>
+            <w:r>
+              <w:t xml:space="preserve">A empresa, ao ter instalado o aplicativo em um dispositivo móvel e estar conectada em sua conta previamente cadastrada, deve acessar as configurações de perfil e inserir </w:t>
+            </w:r>
+            <w:r>
+              <w:lastRenderedPageBreak/>
+              <w:t>produtos e serviços disponíveis para seus clientes.</w:t>
+            </w:r>
+          </w:p>
+        </w:tc>
+      </w:tr>
+      <w:tr>
+        <w:trPr>
+          <w:trHeight w:val="156"/>
+        </w:trPr>
+        <w:tc>
+          <w:tcPr>
+            <w:tcW w:w="4072" w:type="dxa"/>
+          </w:tcPr>
+          <w:p>
+            <w:pPr>
+              <w:pStyle w:val="PargrafodaLista"/>
+              <w:ind w:left="0"/>
+            </w:pPr>
+            <w:r>
+              <w:lastRenderedPageBreak/>
+              <w:t>Possíveis alternativas</w:t>
+            </w:r>
+          </w:p>
+        </w:tc>
+        <w:tc>
+          <w:tcPr>
+            <w:tcW w:w="4062" w:type="dxa"/>
+          </w:tcPr>
+          <w:p>
+            <w:pPr>
+              <w:pStyle w:val="PargrafodaLista"/>
+              <w:ind w:left="0"/>
+            </w:pPr>
+            <w:r>
+              <w:t>A empresa pode configurar os produtos e serviços ou alterá-los quando julgar necessário.</w:t>
+            </w:r>
+          </w:p>
+        </w:tc>
+      </w:tr>
+      <w:tr>
+        <w:trPr>
+          <w:trHeight w:val="156"/>
+        </w:trPr>
+        <w:tc>
+          <w:tcPr>
+            <w:tcW w:w="4072" w:type="dxa"/>
+          </w:tcPr>
+          <w:p>
+            <w:pPr>
+              <w:pStyle w:val="PargrafodaLista"/>
+              <w:ind w:left="0"/>
+            </w:pPr>
+            <w:r>
+              <w:t>Exceções</w:t>
+            </w:r>
+          </w:p>
+        </w:tc>
+        <w:tc>
+          <w:tcPr>
+            <w:tcW w:w="4062" w:type="dxa"/>
+          </w:tcPr>
+          <w:p>
+            <w:pPr>
+              <w:pStyle w:val="PargrafodaLista"/>
+              <w:ind w:left="0"/>
+            </w:pPr>
+            <w:r>
+              <w:t>A empresa não poderá configurar produtos e serviços se não estiver conectada a uma conta previamente cadastrada.</w:t>
+            </w:r>
+          </w:p>
+        </w:tc>
+      </w:tr>
+    </w:tbl>
+    <w:p/>
+    <w:tbl>
+      <w:tblPr>
+        <w:tblStyle w:val="Tabelacomgrade"/>
+        <w:tblW w:w="0" w:type="auto"/>
+        <w:tblInd w:w="360" w:type="dxa"/>
+        <w:tblLook w:val="04A0" w:firstRow="1" w:lastRow="0" w:firstColumn="1" w:lastColumn="0" w:noHBand="0" w:noVBand="1"/>
+      </w:tblPr>
+      <w:tblGrid>
+        <w:gridCol w:w="4072"/>
+        <w:gridCol w:w="4062"/>
+      </w:tblGrid>
+      <w:tr>
+        <w:tc>
+          <w:tcPr>
+            <w:tcW w:w="4072" w:type="dxa"/>
+            <w:shd w:val="clear" w:color="auto" w:fill="D9D9D9" w:themeFill="background1" w:themeFillShade="D9"/>
+          </w:tcPr>
+          <w:p>
+            <w:pPr>
+              <w:pStyle w:val="PargrafodaLista"/>
+              <w:ind w:left="0"/>
+            </w:pPr>
+            <w:r>
+              <w:t>RS00</w:t>
+            </w:r>
+            <w:r>
+              <w:t>4</w:t>
+            </w:r>
+          </w:p>
+        </w:tc>
+        <w:tc>
+          <w:tcPr>
+            <w:tcW w:w="4062" w:type="dxa"/>
+            <w:shd w:val="clear" w:color="auto" w:fill="D9D9D9" w:themeFill="background1" w:themeFillShade="D9"/>
+          </w:tcPr>
+          <w:p>
+            <w:pPr>
+              <w:pStyle w:val="PargrafodaLista"/>
+              <w:ind w:left="0"/>
+            </w:pPr>
+            <w:r>
+              <w:t>Cadastro de forma</w:t>
+            </w:r>
+            <w:r>
+              <w:t>s</w:t>
+            </w:r>
+            <w:r>
+              <w:t xml:space="preserve"> de pagamento</w:t>
+            </w:r>
+          </w:p>
+        </w:tc>
+      </w:tr>
+      <w:tr>
+        <w:tc>
+          <w:tcPr>
+            <w:tcW w:w="4072" w:type="dxa"/>
+          </w:tcPr>
+          <w:p>
+            <w:pPr>
+              <w:pStyle w:val="PargrafodaLista"/>
+              <w:ind w:left="0"/>
+            </w:pPr>
+            <w:r>
+              <w:t>Função</w:t>
+            </w:r>
+          </w:p>
+        </w:tc>
+        <w:tc>
+          <w:tcPr>
+            <w:tcW w:w="4062" w:type="dxa"/>
+          </w:tcPr>
+          <w:p>
+            <w:pPr>
+              <w:pStyle w:val="PargrafodaLista"/>
+              <w:ind w:left="0"/>
+            </w:pPr>
+            <w:r>
+              <w:t>Registrar informações bancárias do cliente.</w:t>
+            </w:r>
+          </w:p>
+        </w:tc>
+      </w:tr>
+      <w:tr>
+        <w:tc>
+          <w:tcPr>
+            <w:tcW w:w="4072" w:type="dxa"/>
+          </w:tcPr>
+          <w:p>
+            <w:pPr>
+              <w:pStyle w:val="PargrafodaLista"/>
+              <w:ind w:left="0"/>
+            </w:pPr>
+            <w:r>
+              <w:t>Pré-condições</w:t>
+            </w:r>
+          </w:p>
+        </w:tc>
+        <w:tc>
+          <w:tcPr>
+            <w:tcW w:w="4062" w:type="dxa"/>
+          </w:tcPr>
+          <w:p>
+            <w:pPr>
+              <w:pStyle w:val="PargrafodaLista"/>
+              <w:ind w:left="0"/>
+            </w:pPr>
+            <w:r>
+              <w:t xml:space="preserve">Ter o aplicativo instalado em um dispositivo móvel e estar logado em uma conta de cliente. </w:t>
+            </w:r>
+          </w:p>
+        </w:tc>
+      </w:tr>
+      <w:tr>
+        <w:tc>
+          <w:tcPr>
+            <w:tcW w:w="4072" w:type="dxa"/>
+          </w:tcPr>
+          <w:p>
+            <w:pPr>
+              <w:pStyle w:val="PargrafodaLista"/>
+              <w:ind w:left="0"/>
+            </w:pPr>
+            <w:r>
+              <w:t>Atores</w:t>
+            </w:r>
+          </w:p>
+        </w:tc>
+        <w:tc>
+          <w:tcPr>
+            <w:tcW w:w="4062" w:type="dxa"/>
+          </w:tcPr>
+          <w:p>
+            <w:pPr>
+              <w:pStyle w:val="PargrafodaLista"/>
+              <w:ind w:left="0"/>
+            </w:pPr>
+            <w:r>
+              <w:t>Cliente</w:t>
+            </w:r>
+          </w:p>
+        </w:tc>
+      </w:tr>
+      <w:tr>
+        <w:trPr>
+          <w:trHeight w:val="1042"/>
+        </w:trPr>
+        <w:tc>
+          <w:tcPr>
+            <w:tcW w:w="4072" w:type="dxa"/>
+          </w:tcPr>
+          <w:p>
+            <w:pPr>
+              <w:pStyle w:val="PargrafodaLista"/>
+              <w:ind w:left="0"/>
+            </w:pPr>
+          </w:p>
+          <w:p>
+            <w:pPr>
+              <w:pStyle w:val="PargrafodaLista"/>
+              <w:ind w:left="0"/>
+            </w:pPr>
+            <w:r>
+              <w:t>Descrição</w:t>
+            </w:r>
+          </w:p>
+        </w:tc>
+        <w:tc>
+          <w:tcPr>
+            <w:tcW w:w="4062" w:type="dxa"/>
+          </w:tcPr>
+          <w:p>
+            <w:pPr>
+              <w:pStyle w:val="PargrafodaLista"/>
+              <w:ind w:left="0"/>
+            </w:pPr>
+            <w:r>
+              <w:t>O cliente</w:t>
+            </w:r>
+            <w:r>
+              <w:t xml:space="preserve"> pode configurar formas de pagamento</w:t>
+            </w:r>
+            <w:r>
+              <w:t xml:space="preserve"> para facilitar o processo de pedidos.</w:t>
+            </w:r>
+          </w:p>
+        </w:tc>
+      </w:tr>
+      <w:tr>
+        <w:trPr>
+          <w:trHeight w:val="156"/>
+        </w:trPr>
+        <w:tc>
+          <w:tcPr>
+            <w:tcW w:w="4072" w:type="dxa"/>
+          </w:tcPr>
+          <w:p>
+            <w:pPr>
+              <w:pStyle w:val="PargrafodaLista"/>
+              <w:ind w:left="0"/>
+            </w:pPr>
+          </w:p>
+          <w:p>
+            <w:pPr>
+              <w:pStyle w:val="PargrafodaLista"/>
+              <w:ind w:left="0"/>
+            </w:pPr>
+            <w:r>
+              <w:t>Possíveis alternativas</w:t>
+            </w:r>
+          </w:p>
+        </w:tc>
+        <w:tc>
+          <w:tcPr>
+            <w:tcW w:w="4062" w:type="dxa"/>
+          </w:tcPr>
+          <w:p>
+            <w:pPr>
+              <w:pStyle w:val="PargrafodaLista"/>
+              <w:ind w:left="0"/>
+            </w:pPr>
+            <w:r>
+              <w:t>O cliente pode optar por não</w:t>
+            </w:r>
+            <w:r>
+              <w:t xml:space="preserve"> realizar o cadastro prévio de formas de pagamentos em seu perfil.</w:t>
+            </w:r>
+          </w:p>
+        </w:tc>
+      </w:tr>
+      <w:tr>
+        <w:trPr>
+          <w:trHeight w:val="156"/>
+        </w:trPr>
+        <w:tc>
+          <w:tcPr>
+            <w:tcW w:w="4072" w:type="dxa"/>
+          </w:tcPr>
+          <w:p>
+            <w:pPr>
+              <w:pStyle w:val="PargrafodaLista"/>
+              <w:ind w:left="0"/>
+            </w:pPr>
+          </w:p>
+          <w:p>
+            <w:pPr>
+              <w:pStyle w:val="PargrafodaLista"/>
+              <w:ind w:left="0"/>
+            </w:pPr>
+          </w:p>
+          <w:p>
+            <w:pPr>
+              <w:pStyle w:val="PargrafodaLista"/>
+              <w:ind w:left="0"/>
+            </w:pPr>
+            <w:r>
+              <w:t>Exceções</w:t>
+            </w:r>
+          </w:p>
+        </w:tc>
+        <w:tc>
+          <w:tcPr>
+            <w:tcW w:w="4062" w:type="dxa"/>
+          </w:tcPr>
+          <w:p>
+            <w:pPr>
+              <w:pStyle w:val="PargrafodaLista"/>
+              <w:ind w:left="0"/>
+            </w:pPr>
+            <w:r>
+              <w:t>O cliente não poderá realizar pedidos sem estar logado em uma conta. Não será possível fazer pagamentos no aplicativo sem o cadastro de informações como cartão de crédito, débito e afins.</w:t>
+            </w:r>
+          </w:p>
+        </w:tc>
+      </w:tr>
+    </w:tbl>
+    <w:p/>
+    <w:tbl>
+      <w:tblPr>
+        <w:tblStyle w:val="Tabelacomgrade"/>
+        <w:tblW w:w="0" w:type="auto"/>
+        <w:tblInd w:w="360" w:type="dxa"/>
+        <w:tblLook w:val="04A0" w:firstRow="1" w:lastRow="0" w:firstColumn="1" w:lastColumn="0" w:noHBand="0" w:noVBand="1"/>
+      </w:tblPr>
+      <w:tblGrid>
+        <w:gridCol w:w="4072"/>
+        <w:gridCol w:w="4062"/>
+      </w:tblGrid>
+      <w:tr>
+        <w:tc>
+          <w:tcPr>
+            <w:tcW w:w="4072" w:type="dxa"/>
+            <w:shd w:val="clear" w:color="auto" w:fill="D9D9D9" w:themeFill="background1" w:themeFillShade="D9"/>
+          </w:tcPr>
+          <w:p>
+            <w:pPr>
+              <w:pStyle w:val="PargrafodaLista"/>
+              <w:ind w:left="0"/>
+            </w:pPr>
+            <w:r>
+              <w:t>RS00</w:t>
+            </w:r>
+            <w:r>
+              <w:t>5</w:t>
+            </w:r>
+          </w:p>
+        </w:tc>
+        <w:tc>
+          <w:tcPr>
+            <w:tcW w:w="4062" w:type="dxa"/>
+            <w:shd w:val="clear" w:color="auto" w:fill="D9D9D9" w:themeFill="background1" w:themeFillShade="D9"/>
+          </w:tcPr>
+          <w:p>
+            <w:pPr>
+              <w:pStyle w:val="PargrafodaLista"/>
+              <w:ind w:left="0"/>
+            </w:pPr>
+            <w:r>
+              <w:t>Pagamento</w:t>
+            </w:r>
+            <w:r>
+              <w:t xml:space="preserve">, andamento e finalização do pedido </w:t>
+            </w:r>
+            <w:r>
+              <w:t>(visão cliente)</w:t>
+            </w:r>
+          </w:p>
+        </w:tc>
+      </w:tr>
+      <w:tr>
+        <w:tc>
+          <w:tcPr>
+            <w:tcW w:w="4072" w:type="dxa"/>
+          </w:tcPr>
+          <w:p>
+            <w:pPr>
+              <w:pStyle w:val="PargrafodaLista"/>
+              <w:ind w:left="0"/>
+            </w:pPr>
+            <w:r>
+              <w:t>Função</w:t>
+            </w:r>
+          </w:p>
+        </w:tc>
+        <w:tc>
+          <w:tcPr>
+            <w:tcW w:w="4062" w:type="dxa"/>
+          </w:tcPr>
+          <w:p>
+            <w:pPr>
+              <w:pStyle w:val="PargrafodaLista"/>
+              <w:ind w:left="0"/>
+            </w:pPr>
+            <w:r>
+              <w:t>Realizar o pagamento do pedido do cliente e finalizá-lo.</w:t>
+            </w:r>
+          </w:p>
+        </w:tc>
+      </w:tr>
+      <w:tr>
+        <w:tc>
+          <w:tcPr>
+            <w:tcW w:w="4072" w:type="dxa"/>
+          </w:tcPr>
+          <w:p>
+            <w:pPr>
+              <w:pStyle w:val="PargrafodaLista"/>
+              <w:ind w:left="0"/>
+            </w:pPr>
+          </w:p>
+          <w:p>
+            <w:pPr>
+              <w:pStyle w:val="PargrafodaLista"/>
+              <w:ind w:left="0"/>
+            </w:pPr>
+            <w:r>
+              <w:t>Pré-condições</w:t>
+            </w:r>
+          </w:p>
+        </w:tc>
+        <w:tc>
+          <w:tcPr>
+            <w:tcW w:w="4062" w:type="dxa"/>
+          </w:tcPr>
+          <w:p>
+            <w:pPr>
+              <w:pStyle w:val="PargrafodaLista"/>
+              <w:ind w:left="0"/>
+            </w:pPr>
+            <w:r>
+              <w:t>Ter o aplicativo instalado em um dispositivo móvel</w:t>
+            </w:r>
+            <w:r>
+              <w:t xml:space="preserve"> e estar logado em uma conta de cliente. </w:t>
+            </w:r>
+          </w:p>
+        </w:tc>
+      </w:tr>
+      <w:tr>
+        <w:tc>
+          <w:tcPr>
+            <w:tcW w:w="4072" w:type="dxa"/>
+          </w:tcPr>
+          <w:p>
+            <w:pPr>
+              <w:pStyle w:val="PargrafodaLista"/>
+              <w:ind w:left="0"/>
+            </w:pPr>
+            <w:r>
+              <w:t>Atores</w:t>
+            </w:r>
+          </w:p>
+        </w:tc>
+        <w:tc>
+          <w:tcPr>
+            <w:tcW w:w="4062" w:type="dxa"/>
+          </w:tcPr>
+          <w:p>
+            <w:pPr>
+              <w:pStyle w:val="PargrafodaLista"/>
+              <w:ind w:left="0"/>
+            </w:pPr>
+            <w:r>
+              <w:t>Cliente</w:t>
+            </w:r>
+          </w:p>
+        </w:tc>
+      </w:tr>
+      <w:tr>
+        <w:trPr>
+          <w:trHeight w:val="1042"/>
+        </w:trPr>
+        <w:tc>
+          <w:tcPr>
+            <w:tcW w:w="4072" w:type="dxa"/>
+          </w:tcPr>
+          <w:p>
+            <w:pPr>
+              <w:pStyle w:val="PargrafodaLista"/>
+              <w:ind w:left="0"/>
+            </w:pPr>
+          </w:p>
+          <w:p>
+            <w:pPr>
+              <w:pStyle w:val="PargrafodaLista"/>
+              <w:ind w:left="0"/>
+            </w:pPr>
+          </w:p>
+          <w:p>
+            <w:pPr>
+              <w:pStyle w:val="PargrafodaLista"/>
+              <w:ind w:left="0"/>
+            </w:pPr>
+            <w:r>
+              <w:t>Descrição</w:t>
+            </w:r>
+          </w:p>
+        </w:tc>
+        <w:tc>
+          <w:tcPr>
+            <w:tcW w:w="4062" w:type="dxa"/>
+          </w:tcPr>
+          <w:p>
+            <w:pPr>
+              <w:pStyle w:val="PargrafodaLista"/>
+              <w:ind w:left="0"/>
+            </w:pPr>
+            <w:r>
+              <w:t xml:space="preserve">O </w:t>
+            </w:r>
+            <w:r>
+              <w:t xml:space="preserve">cliente, ao escolher os produtos desejados, deve </w:t>
+            </w:r>
+            <w:r>
+              <w:t>escolher a forma de pagamento do pedido. Dessa forma, o cliente deverá acompanhar o andamento do pedido e, após entregue, confirmar o recebimento dos produtos.</w:t>
+            </w:r>
+          </w:p>
+        </w:tc>
+      </w:tr>
+      <w:tr>
+        <w:trPr>
+          <w:trHeight w:val="156"/>
+        </w:trPr>
+        <w:tc>
+          <w:tcPr>
+            <w:tcW w:w="4072" w:type="dxa"/>
+          </w:tcPr>
+          <w:p>
+            <w:pPr>
+              <w:pStyle w:val="PargrafodaLista"/>
+              <w:ind w:left="0"/>
+            </w:pPr>
+            <w:r>
+              <w:t>Possíveis alternativas</w:t>
+            </w:r>
+          </w:p>
+        </w:tc>
+        <w:tc>
+          <w:tcPr>
+            <w:tcW w:w="4062" w:type="dxa"/>
+          </w:tcPr>
+          <w:p>
+            <w:pPr>
+              <w:pStyle w:val="PargrafodaLista"/>
+              <w:ind w:left="0"/>
+            </w:pPr>
+            <w:r>
+              <w:t>O cliente pode optar por não realizar o pagamento no aplicativo, utilizando dinheiro diretamente com o entregador</w:t>
+            </w:r>
+            <w:r>
+              <w:t xml:space="preserve">. O cliente não </w:t>
+            </w:r>
+            <w:r>
+              <w:lastRenderedPageBreak/>
+              <w:t>necessariamente deve confirmar o recebimento dos produtos, sendo assim confirmado pela empresa.</w:t>
+            </w:r>
+          </w:p>
+        </w:tc>
+      </w:tr>
+      <w:tr>
+        <w:trPr>
+          <w:trHeight w:val="156"/>
+        </w:trPr>
+        <w:tc>
+          <w:tcPr>
+            <w:tcW w:w="4072" w:type="dxa"/>
+          </w:tcPr>
+          <w:p>
+            <w:pPr>
+              <w:pStyle w:val="PargrafodaLista"/>
+              <w:ind w:left="0"/>
+            </w:pPr>
+            <w:r>
+              <w:lastRenderedPageBreak/>
+              <w:t>Exceções</w:t>
+            </w:r>
+          </w:p>
+        </w:tc>
+        <w:tc>
+          <w:tcPr>
+            <w:tcW w:w="4062" w:type="dxa"/>
+          </w:tcPr>
+          <w:p>
+            <w:pPr>
+              <w:pStyle w:val="PargrafodaLista"/>
+              <w:ind w:left="0"/>
+            </w:pPr>
+            <w:r>
+              <w:t xml:space="preserve">O </w:t>
+            </w:r>
+            <w:r>
+              <w:t xml:space="preserve">cliente </w:t>
+            </w:r>
+            <w:r>
+              <w:t xml:space="preserve">não poderá </w:t>
+            </w:r>
+            <w:r>
+              <w:t>realizar pedidos sem estar logado em uma conta.</w:t>
+            </w:r>
+          </w:p>
+        </w:tc>
+      </w:tr>
+    </w:tbl>
+    <w:p/>
+    <w:tbl>
+      <w:tblPr>
+        <w:tblStyle w:val="Tabelacomgrade"/>
+        <w:tblW w:w="0" w:type="auto"/>
+        <w:tblInd w:w="360" w:type="dxa"/>
+        <w:tblLook w:val="04A0" w:firstRow="1" w:lastRow="0" w:firstColumn="1" w:lastColumn="0" w:noHBand="0" w:noVBand="1"/>
+      </w:tblPr>
+      <w:tblGrid>
+        <w:gridCol w:w="4072"/>
+        <w:gridCol w:w="4062"/>
+      </w:tblGrid>
+      <w:tr>
+        <w:tc>
+          <w:tcPr>
+            <w:tcW w:w="4072" w:type="dxa"/>
+            <w:shd w:val="clear" w:color="auto" w:fill="D9D9D9" w:themeFill="background1" w:themeFillShade="D9"/>
+          </w:tcPr>
+          <w:p>
+            <w:pPr>
+              <w:pStyle w:val="PargrafodaLista"/>
+              <w:ind w:left="0"/>
+            </w:pPr>
+            <w:r>
+              <w:t>RS00</w:t>
+            </w:r>
+            <w:r>
+              <w:t>6</w:t>
+            </w:r>
+          </w:p>
+        </w:tc>
+        <w:tc>
+          <w:tcPr>
+            <w:tcW w:w="4062" w:type="dxa"/>
+            <w:shd w:val="clear" w:color="auto" w:fill="D9D9D9" w:themeFill="background1" w:themeFillShade="D9"/>
+          </w:tcPr>
+          <w:p>
+            <w:pPr>
+              <w:pStyle w:val="PargrafodaLista"/>
+              <w:ind w:left="0"/>
+            </w:pPr>
+            <w:r>
+              <w:t xml:space="preserve">Pagamento, andamento e finalização do pedido (visão </w:t>
+            </w:r>
+            <w:r>
+              <w:t>empresa</w:t>
+            </w:r>
+            <w:r>
+              <w:t>)</w:t>
+            </w:r>
+          </w:p>
+        </w:tc>
+      </w:tr>
+      <w:tr>
+        <w:tc>
+          <w:tcPr>
+            <w:tcW w:w="4072" w:type="dxa"/>
+          </w:tcPr>
+          <w:p>
+            <w:pPr>
+              <w:pStyle w:val="PargrafodaLista"/>
+              <w:ind w:left="0"/>
+            </w:pPr>
+            <w:r>
+              <w:t>Função</w:t>
+            </w:r>
+          </w:p>
+        </w:tc>
+        <w:tc>
+          <w:tcPr>
+            <w:tcW w:w="4062" w:type="dxa"/>
+          </w:tcPr>
+          <w:p>
+            <w:pPr>
+              <w:pStyle w:val="PargrafodaLista"/>
+              <w:ind w:left="0"/>
+            </w:pPr>
+            <w:r>
+              <w:t>Informar para a empresa os dados do pedido e disponibilizar formas de alterar o status do pedido.</w:t>
+            </w:r>
+          </w:p>
+        </w:tc>
+      </w:tr>
+      <w:tr>
+        <w:tc>
+          <w:tcPr>
+            <w:tcW w:w="4072" w:type="dxa"/>
+          </w:tcPr>
+          <w:p>
+            <w:pPr>
+              <w:pStyle w:val="PargrafodaLista"/>
+              <w:ind w:left="0"/>
+            </w:pPr>
+          </w:p>
+          <w:p>
+            <w:pPr>
+              <w:pStyle w:val="PargrafodaLista"/>
+              <w:ind w:left="0"/>
+            </w:pPr>
+            <w:r>
+              <w:t>Pré-condições</w:t>
+            </w:r>
+          </w:p>
+        </w:tc>
+        <w:tc>
+          <w:tcPr>
+            <w:tcW w:w="4062" w:type="dxa"/>
+          </w:tcPr>
+          <w:p>
+            <w:pPr>
+              <w:pStyle w:val="PargrafodaLista"/>
+              <w:ind w:left="0"/>
+            </w:pPr>
+            <w:r>
+              <w:t>Ter o aplicativo instalado em um dispositivo móvel e estar logado em uma conta de</w:t>
+            </w:r>
+            <w:r>
+              <w:t xml:space="preserve"> empresas</w:t>
+            </w:r>
+            <w:r>
+              <w:t xml:space="preserve">. </w:t>
+            </w:r>
+          </w:p>
+        </w:tc>
+      </w:tr>
+      <w:tr>
+        <w:tc>
+          <w:tcPr>
+            <w:tcW w:w="4072" w:type="dxa"/>
+          </w:tcPr>
+          <w:p>
+            <w:pPr>
+              <w:pStyle w:val="PargrafodaLista"/>
+              <w:ind w:left="0"/>
+            </w:pPr>
+            <w:r>
+              <w:t>Atores</w:t>
+            </w:r>
+          </w:p>
+        </w:tc>
+        <w:tc>
+          <w:tcPr>
+            <w:tcW w:w="4062" w:type="dxa"/>
+          </w:tcPr>
+          <w:p>
+            <w:pPr>
+              <w:pStyle w:val="PargrafodaLista"/>
+              <w:ind w:left="0"/>
+            </w:pPr>
+            <w:r>
+              <w:t>Empresa</w:t>
+            </w:r>
+          </w:p>
+        </w:tc>
+      </w:tr>
+      <w:tr>
+        <w:trPr>
+          <w:trHeight w:val="1042"/>
+        </w:trPr>
+        <w:tc>
+          <w:tcPr>
+            <w:tcW w:w="4072" w:type="dxa"/>
+          </w:tcPr>
+          <w:p>
+            <w:pPr>
+              <w:pStyle w:val="PargrafodaLista"/>
+              <w:ind w:left="0"/>
+            </w:pPr>
+          </w:p>
+          <w:p>
+            <w:pPr>
+              <w:pStyle w:val="PargrafodaLista"/>
+              <w:ind w:left="0"/>
+            </w:pPr>
+          </w:p>
+          <w:p>
+            <w:pPr>
+              <w:pStyle w:val="PargrafodaLista"/>
+              <w:ind w:left="0"/>
+            </w:pPr>
+            <w:r>
+              <w:t>Descrição</w:t>
+            </w:r>
+          </w:p>
+        </w:tc>
+        <w:tc>
+          <w:tcPr>
+            <w:tcW w:w="4062" w:type="dxa"/>
+          </w:tcPr>
+          <w:p>
+            <w:pPr>
+              <w:pStyle w:val="PargrafodaLista"/>
+              <w:ind w:left="0"/>
+            </w:pPr>
+            <w:r>
+              <w:t xml:space="preserve">A empresa, ao receber um pedido, deve alertar o cliente sobre o status do pedido (preparando pedido, saindo para entrega, entregue). Cabe ao cliente </w:t>
+            </w:r>
+            <w:r>
+              <w:t xml:space="preserve">ou empresa </w:t>
+            </w:r>
+            <w:r>
+              <w:t>confirmar a recepção do produto</w:t>
+            </w:r>
+            <w:r>
+              <w:t>.</w:t>
+            </w:r>
+            <w:r>
+              <w:t xml:space="preserve"> </w:t>
+            </w:r>
+          </w:p>
+        </w:tc>
+      </w:tr>
+      <w:tr>
+        <w:trPr>
+          <w:trHeight w:val="156"/>
+        </w:trPr>
+        <w:tc>
+          <w:tcPr>
+            <w:tcW w:w="4072" w:type="dxa"/>
+          </w:tcPr>
+          <w:p>
+            <w:pPr>
+              <w:pStyle w:val="PargrafodaLista"/>
+              <w:ind w:left="0"/>
+            </w:pPr>
+            <w:r>
+              <w:t>Possíveis alternativas</w:t>
+            </w:r>
+          </w:p>
+        </w:tc>
+        <w:tc>
+          <w:tcPr>
+            <w:tcW w:w="4062" w:type="dxa"/>
+          </w:tcPr>
+          <w:p>
+            <w:pPr>
+              <w:pStyle w:val="PargrafodaLista"/>
+              <w:ind w:left="0"/>
+            </w:pPr>
+            <w:r>
+              <w:t>N/A</w:t>
+            </w:r>
+          </w:p>
+        </w:tc>
+      </w:tr>
+      <w:tr>
+        <w:trPr>
+          <w:trHeight w:val="156"/>
+        </w:trPr>
+        <w:tc>
+          <w:tcPr>
+            <w:tcW w:w="4072" w:type="dxa"/>
+          </w:tcPr>
+          <w:p>
+            <w:pPr>
+              <w:pStyle w:val="PargrafodaLista"/>
+              <w:ind w:left="0"/>
+            </w:pPr>
+            <w:r>
+              <w:t>Exceções</w:t>
+            </w:r>
+          </w:p>
+        </w:tc>
+        <w:tc>
+          <w:tcPr>
+            <w:tcW w:w="4062" w:type="dxa"/>
+          </w:tcPr>
+          <w:p>
+            <w:pPr>
+              <w:pStyle w:val="PargrafodaLista"/>
+              <w:ind w:left="0"/>
+            </w:pPr>
+            <w:r>
+              <w:t>A empresa não pode receber e entregar pedidos caso não esteja conectada a uma conta.</w:t>
+            </w:r>
+          </w:p>
+        </w:tc>
+      </w:tr>
+    </w:tbl>
+    <w:p/>
+    <w:tbl>
+      <w:tblPr>
+        <w:tblStyle w:val="Tabelacomgrade"/>
+        <w:tblW w:w="0" w:type="auto"/>
+        <w:tblInd w:w="360" w:type="dxa"/>
+        <w:tblLook w:val="04A0" w:firstRow="1" w:lastRow="0" w:firstColumn="1" w:lastColumn="0" w:noHBand="0" w:noVBand="1"/>
+      </w:tblPr>
+      <w:tblGrid>
+        <w:gridCol w:w="4072"/>
+        <w:gridCol w:w="4062"/>
+      </w:tblGrid>
+      <w:tr>
+        <w:tc>
+          <w:tcPr>
+            <w:tcW w:w="4072" w:type="dxa"/>
+            <w:shd w:val="clear" w:color="auto" w:fill="D9D9D9" w:themeFill="background1" w:themeFillShade="D9"/>
+          </w:tcPr>
+          <w:p>
+            <w:pPr>
+              <w:pStyle w:val="PargrafodaLista"/>
+              <w:ind w:left="0"/>
+            </w:pPr>
+            <w:r>
+              <w:t>RS00</w:t>
+            </w:r>
+            <w:r>
+              <w:t>7</w:t>
+            </w:r>
+          </w:p>
+        </w:tc>
+        <w:tc>
+          <w:tcPr>
+            <w:tcW w:w="4062" w:type="dxa"/>
+            <w:shd w:val="clear" w:color="auto" w:fill="D9D9D9" w:themeFill="background1" w:themeFillShade="D9"/>
+          </w:tcPr>
+          <w:p>
+            <w:pPr>
+              <w:pStyle w:val="PargrafodaLista"/>
+              <w:ind w:left="0"/>
+            </w:pPr>
+            <w:r>
+              <w:t>Horário de funcionamento</w:t>
+            </w:r>
+          </w:p>
+        </w:tc>
+      </w:tr>
+      <w:tr>
+        <w:tc>
+          <w:tcPr>
+            <w:tcW w:w="4072" w:type="dxa"/>
+          </w:tcPr>
+          <w:p>
+            <w:pPr>
+              <w:pStyle w:val="PargrafodaLista"/>
+              <w:ind w:left="0"/>
+            </w:pPr>
+            <w:r>
+              <w:t>Função</w:t>
+            </w:r>
+          </w:p>
+        </w:tc>
+        <w:tc>
+          <w:tcPr>
+            <w:tcW w:w="4062" w:type="dxa"/>
+          </w:tcPr>
+          <w:p>
+            <w:pPr>
+              <w:pStyle w:val="PargrafodaLista"/>
+              <w:ind w:left="0"/>
+            </w:pPr>
+            <w:r>
+              <w:t>Definir horários de funcionamento de forma que o sistema bloqueie ou permita pedidos de clientes.</w:t>
+            </w:r>
+          </w:p>
+        </w:tc>
+      </w:tr>
+      <w:tr>
+        <w:tc>
+          <w:tcPr>
+            <w:tcW w:w="4072" w:type="dxa"/>
+          </w:tcPr>
+          <w:p>
+            <w:pPr>
+              <w:pStyle w:val="PargrafodaLista"/>
+              <w:ind w:left="0"/>
+            </w:pPr>
+          </w:p>
+          <w:p>
+            <w:pPr>
+              <w:pStyle w:val="PargrafodaLista"/>
+              <w:ind w:left="0"/>
+            </w:pPr>
+            <w:r>
+              <w:t>Pré-condições</w:t>
+            </w:r>
+          </w:p>
+        </w:tc>
+        <w:tc>
+          <w:tcPr>
+            <w:tcW w:w="4062" w:type="dxa"/>
+          </w:tcPr>
+          <w:p>
+            <w:pPr>
+              <w:pStyle w:val="PargrafodaLista"/>
+              <w:ind w:left="0"/>
+            </w:pPr>
+            <w:r>
+              <w:t xml:space="preserve">Ter o aplicativo instalado em um dispositivo móvel e estar logado em uma conta de empresas. </w:t>
+            </w:r>
+          </w:p>
+        </w:tc>
+      </w:tr>
+      <w:tr>
+        <w:tc>
+          <w:tcPr>
+            <w:tcW w:w="4072" w:type="dxa"/>
+          </w:tcPr>
+          <w:p>
+            <w:pPr>
+              <w:pStyle w:val="PargrafodaLista"/>
+              <w:ind w:left="0"/>
+            </w:pPr>
+            <w:r>
+              <w:t>Atores</w:t>
+            </w:r>
+          </w:p>
+        </w:tc>
+        <w:tc>
+          <w:tcPr>
+            <w:tcW w:w="4062" w:type="dxa"/>
+          </w:tcPr>
+          <w:p>
+            <w:pPr>
+              <w:pStyle w:val="PargrafodaLista"/>
+              <w:ind w:left="0"/>
+            </w:pPr>
+            <w:r>
+              <w:t>Empresa</w:t>
+            </w:r>
+          </w:p>
+        </w:tc>
+      </w:tr>
+      <w:tr>
+        <w:trPr>
+          <w:trHeight w:val="1042"/>
+        </w:trPr>
+        <w:tc>
+          <w:tcPr>
+            <w:tcW w:w="4072" w:type="dxa"/>
+          </w:tcPr>
+          <w:p>
+            <w:pPr>
+              <w:pStyle w:val="PargrafodaLista"/>
+              <w:ind w:left="0"/>
+            </w:pPr>
+          </w:p>
+          <w:p>
+            <w:pPr>
+              <w:pStyle w:val="PargrafodaLista"/>
+              <w:ind w:left="0"/>
+            </w:pPr>
+          </w:p>
+          <w:p>
+            <w:pPr>
+              <w:pStyle w:val="PargrafodaLista"/>
+              <w:ind w:left="0"/>
+            </w:pPr>
+            <w:r>
+              <w:t>Descrição</w:t>
+            </w:r>
+          </w:p>
+        </w:tc>
+        <w:tc>
+          <w:tcPr>
+            <w:tcW w:w="4062" w:type="dxa"/>
+          </w:tcPr>
+          <w:p>
+            <w:pPr>
+              <w:pStyle w:val="PargrafodaLista"/>
+              <w:ind w:left="0"/>
+            </w:pPr>
+            <w:r>
+              <w:t>A empresa</w:t>
+            </w:r>
+            <w:r>
+              <w:t xml:space="preserve"> deve cadastrar horários de funcionamento para que os clientes saibam o momento correto para realizarem pedidos.</w:t>
+            </w:r>
+          </w:p>
+        </w:tc>
+      </w:tr>
+      <w:tr>
+        <w:trPr>
+          <w:trHeight w:val="156"/>
+        </w:trPr>
+        <w:tc>
+          <w:tcPr>
+            <w:tcW w:w="4072" w:type="dxa"/>
+          </w:tcPr>
+          <w:p>
+            <w:pPr>
+              <w:pStyle w:val="PargrafodaLista"/>
+              <w:ind w:left="0"/>
+            </w:pPr>
+            <w:r>
+              <w:t>Possíveis alternativas</w:t>
+            </w:r>
+          </w:p>
+        </w:tc>
+        <w:tc>
+          <w:tcPr>
+            <w:tcW w:w="4062" w:type="dxa"/>
+          </w:tcPr>
+          <w:p>
+            <w:pPr>
+              <w:pStyle w:val="PargrafodaLista"/>
+              <w:ind w:left="0"/>
+            </w:pPr>
+            <w:r>
+              <w:t>A empresa pode alterar os horários de funcionamento posteriormente.</w:t>
+            </w:r>
+          </w:p>
+        </w:tc>
+      </w:tr>
+      <w:tr>
+        <w:trPr>
+          <w:trHeight w:val="156"/>
+        </w:trPr>
+        <w:tc>
+          <w:tcPr>
+            <w:tcW w:w="4072" w:type="dxa"/>
+          </w:tcPr>
+          <w:p>
+            <w:pPr>
+              <w:pStyle w:val="PargrafodaLista"/>
+              <w:ind w:left="0"/>
+            </w:pPr>
+            <w:r>
+              <w:t>Exceções</w:t>
+            </w:r>
+          </w:p>
+        </w:tc>
+        <w:tc>
+          <w:tcPr>
+            <w:tcW w:w="4062" w:type="dxa"/>
+          </w:tcPr>
+          <w:p>
+            <w:pPr>
+              <w:pStyle w:val="PargrafodaLista"/>
+              <w:ind w:left="0"/>
+            </w:pPr>
+            <w:r>
+              <w:t xml:space="preserve">A empresa não pode </w:t>
+            </w:r>
+            <w:r>
+              <w:t>cadastrar horários de funcionamento caso não tenha cadastro ou não esteja conectada a uma conta.</w:t>
+            </w:r>
+          </w:p>
+        </w:tc>
+      </w:tr>
+    </w:tbl>
+    <w:p/>
+    <w:tbl>
+      <w:tblPr>
+        <w:tblStyle w:val="Tabelacomgrade"/>
+        <w:tblW w:w="0" w:type="auto"/>
+        <w:tblInd w:w="360" w:type="dxa"/>
+        <w:tblLook w:val="04A0" w:firstRow="1" w:lastRow="0" w:firstColumn="1" w:lastColumn="0" w:noHBand="0" w:noVBand="1"/>
+      </w:tblPr>
+      <w:tblGrid>
+        <w:gridCol w:w="4072"/>
+        <w:gridCol w:w="4062"/>
+      </w:tblGrid>
+      <w:tr>
+        <w:tc>
+          <w:tcPr>
+            <w:tcW w:w="4072" w:type="dxa"/>
+            <w:shd w:val="clear" w:color="auto" w:fill="D9D9D9" w:themeFill="background1" w:themeFillShade="D9"/>
+          </w:tcPr>
+          <w:p>
+            <w:pPr>
+              <w:pStyle w:val="PargrafodaLista"/>
+              <w:ind w:left="0"/>
+            </w:pPr>
+            <w:r>
+              <w:t>RS00</w:t>
+            </w:r>
+            <w:r>
+              <w:t>8</w:t>
+            </w:r>
+          </w:p>
+        </w:tc>
+        <w:tc>
+          <w:tcPr>
+            <w:tcW w:w="4062" w:type="dxa"/>
+            <w:shd w:val="clear" w:color="auto" w:fill="D9D9D9" w:themeFill="background1" w:themeFillShade="D9"/>
+          </w:tcPr>
+          <w:p>
+            <w:pPr>
+              <w:pStyle w:val="PargrafodaLista"/>
+              <w:ind w:left="0"/>
+            </w:pPr>
+            <w:r>
+              <w:t>Cadastro de localização</w:t>
+            </w:r>
+          </w:p>
+        </w:tc>
+      </w:tr>
+      <w:tr>
+        <w:tc>
+          <w:tcPr>
+            <w:tcW w:w="4072" w:type="dxa"/>
+          </w:tcPr>
+          <w:p>
+            <w:pPr>
+              <w:pStyle w:val="PargrafodaLista"/>
+              <w:ind w:left="0"/>
+            </w:pPr>
+            <w:r>
+              <w:t>Função</w:t>
+            </w:r>
+          </w:p>
+        </w:tc>
+        <w:tc>
+          <w:tcPr>
+            <w:tcW w:w="4062" w:type="dxa"/>
+          </w:tcPr>
+          <w:p>
+            <w:pPr>
+              <w:pStyle w:val="PargrafodaLista"/>
+              <w:ind w:left="0"/>
+            </w:pPr>
+            <w:r>
+              <w:t>Registrar informações de localização e endereços dos clientes.</w:t>
+            </w:r>
+          </w:p>
+        </w:tc>
+      </w:tr>
+      <w:tr>
+        <w:tc>
+          <w:tcPr>
+            <w:tcW w:w="4072" w:type="dxa"/>
+          </w:tcPr>
+          <w:p>
+            <w:pPr>
+              <w:pStyle w:val="PargrafodaLista"/>
+              <w:ind w:left="0"/>
+            </w:pPr>
+          </w:p>
+          <w:p>
+            <w:pPr>
+              <w:pStyle w:val="PargrafodaLista"/>
+              <w:ind w:left="0"/>
+            </w:pPr>
+            <w:r>
+              <w:t>Pré-condições</w:t>
+            </w:r>
+          </w:p>
+        </w:tc>
+        <w:tc>
+          <w:tcPr>
+            <w:tcW w:w="4062" w:type="dxa"/>
+          </w:tcPr>
+          <w:p>
+            <w:pPr>
+              <w:pStyle w:val="PargrafodaLista"/>
+              <w:ind w:left="0"/>
+            </w:pPr>
+            <w:r>
+              <w:t xml:space="preserve">Ter o aplicativo instalado em um dispositivo móvel e estar logado em uma conta de </w:t>
+            </w:r>
+            <w:r>
+              <w:t>cliente</w:t>
+            </w:r>
+            <w:r>
+              <w:t xml:space="preserve">. </w:t>
+            </w:r>
+          </w:p>
+        </w:tc>
+      </w:tr>
+      <w:tr>
+        <w:tc>
+          <w:tcPr>
+            <w:tcW w:w="4072" w:type="dxa"/>
+          </w:tcPr>
+          <w:p>
+            <w:pPr>
+              <w:pStyle w:val="PargrafodaLista"/>
+              <w:ind w:left="0"/>
+            </w:pPr>
+            <w:r>
+              <w:t>Atores</w:t>
+            </w:r>
+          </w:p>
+        </w:tc>
+        <w:tc>
+          <w:tcPr>
+            <w:tcW w:w="4062" w:type="dxa"/>
+          </w:tcPr>
+          <w:p>
+            <w:pPr>
+              <w:pStyle w:val="PargrafodaLista"/>
+              <w:tabs>
+                <w:tab w:val="center" w:pos="1923"/>
+              </w:tabs>
+              <w:ind w:left="0"/>
+            </w:pPr>
+            <w:r>
+              <w:t>Cliente</w:t>
+            </w:r>
+          </w:p>
+        </w:tc>
+      </w:tr>
+      <w:tr>
+        <w:trPr>
+          <w:trHeight w:val="1042"/>
+        </w:trPr>
+        <w:tc>
+          <w:tcPr>
+            <w:tcW w:w="4072" w:type="dxa"/>
+          </w:tcPr>
+          <w:p>
+            <w:pPr>
+              <w:pStyle w:val="PargrafodaLista"/>
+              <w:ind w:left="0"/>
+            </w:pPr>
+          </w:p>
+          <w:p>
+            <w:pPr>
+              <w:pStyle w:val="PargrafodaLista"/>
+              <w:ind w:left="0"/>
+            </w:pPr>
+          </w:p>
+          <w:p>
+            <w:pPr>
+              <w:pStyle w:val="PargrafodaLista"/>
+              <w:ind w:left="0"/>
+            </w:pPr>
+            <w:r>
+              <w:t>Descrição</w:t>
+            </w:r>
+          </w:p>
+        </w:tc>
+        <w:tc>
+          <w:tcPr>
+            <w:tcW w:w="4062" w:type="dxa"/>
+          </w:tcPr>
+          <w:p>
+            <w:pPr>
+              <w:pStyle w:val="PargrafodaLista"/>
+              <w:ind w:left="0"/>
+            </w:pPr>
+            <w:r>
+              <w:t>O cliente deve configurar seu endereço na página do perfil para que seus pedidos sejam entregues.</w:t>
+            </w:r>
+          </w:p>
+        </w:tc>
+      </w:tr>
+      <w:tr>
+        <w:trPr>
+          <w:trHeight w:val="156"/>
+        </w:trPr>
+        <w:tc>
+          <w:tcPr>
+            <w:tcW w:w="4072" w:type="dxa"/>
+          </w:tcPr>
+          <w:p>
+            <w:pPr>
+              <w:pStyle w:val="PargrafodaLista"/>
+              <w:ind w:left="0"/>
+            </w:pPr>
+            <w:r>
+              <w:t>Possíveis alternativas</w:t>
+            </w:r>
+          </w:p>
+        </w:tc>
+        <w:tc>
+          <w:tcPr>
+            <w:tcW w:w="4062" w:type="dxa"/>
+          </w:tcPr>
+          <w:p>
+            <w:pPr>
+              <w:pStyle w:val="PargrafodaLista"/>
+              <w:ind w:left="0"/>
+            </w:pPr>
+            <w:r>
+              <w:t>O cliente pode alterar o endereço de entrega posteriormente.</w:t>
+            </w:r>
+          </w:p>
+        </w:tc>
+      </w:tr>
+      <w:tr>
+        <w:trPr>
+          <w:trHeight w:val="156"/>
+        </w:trPr>
+        <w:tc>
+          <w:tcPr>
+            <w:tcW w:w="4072" w:type="dxa"/>
+          </w:tcPr>
+          <w:p>
+            <w:pPr>
+              <w:pStyle w:val="PargrafodaLista"/>
+              <w:ind w:left="0"/>
+            </w:pPr>
+            <w:r>
+              <w:t>Exceções</w:t>
+            </w:r>
+          </w:p>
+        </w:tc>
+        <w:tc>
+          <w:tcPr>
+            <w:tcW w:w="4062" w:type="dxa"/>
+          </w:tcPr>
+          <w:p>
+            <w:pPr>
+              <w:pStyle w:val="PargrafodaLista"/>
+              <w:ind w:left="0"/>
+            </w:pPr>
+            <w:r>
+              <w:t>O cliente não pode cadastrar ou alterar sua localização caso não esteja conectado em uma conta.</w:t>
+            </w:r>
+          </w:p>
+        </w:tc>
+      </w:tr>
+    </w:tbl>
+    <w:p/>
+    <w:tbl>
+      <w:tblPr>
+        <w:tblStyle w:val="Tabelacomgrade"/>
+        <w:tblW w:w="0" w:type="auto"/>
+        <w:tblInd w:w="360" w:type="dxa"/>
+        <w:tblLook w:val="04A0" w:firstRow="1" w:lastRow="0" w:firstColumn="1" w:lastColumn="0" w:noHBand="0" w:noVBand="1"/>
+      </w:tblPr>
+      <w:tblGrid>
+        <w:gridCol w:w="4072"/>
+        <w:gridCol w:w="4062"/>
+      </w:tblGrid>
+      <w:tr>
+        <w:tc>
+          <w:tcPr>
+            <w:tcW w:w="4072" w:type="dxa"/>
+            <w:shd w:val="clear" w:color="auto" w:fill="D9D9D9" w:themeFill="background1" w:themeFillShade="D9"/>
+          </w:tcPr>
+          <w:p>
+            <w:pPr>
+              <w:pStyle w:val="PargrafodaLista"/>
+              <w:ind w:left="0"/>
+            </w:pPr>
+            <w:r>
+              <w:t>RS00</w:t>
+            </w:r>
+            <w:r>
+              <w:t>9</w:t>
+            </w:r>
+          </w:p>
+        </w:tc>
+        <w:tc>
+          <w:tcPr>
+            <w:tcW w:w="4062" w:type="dxa"/>
+            <w:shd w:val="clear" w:color="auto" w:fill="D9D9D9" w:themeFill="background1" w:themeFillShade="D9"/>
+          </w:tcPr>
+          <w:p>
+            <w:pPr>
+              <w:pStyle w:val="PargrafodaLista"/>
+              <w:ind w:left="0"/>
+            </w:pPr>
+            <w:r>
+              <w:t>Alteração de cor</w:t>
+            </w:r>
+          </w:p>
+        </w:tc>
+      </w:tr>
+      <w:tr>
+        <w:tc>
+          <w:tcPr>
+            <w:tcW w:w="4072" w:type="dxa"/>
+          </w:tcPr>
+          <w:p>
+            <w:pPr>
+              <w:pStyle w:val="PargrafodaLista"/>
+              <w:ind w:left="0"/>
+            </w:pPr>
+            <w:r>
+              <w:t>Função</w:t>
+            </w:r>
+          </w:p>
+        </w:tc>
+        <w:tc>
+          <w:tcPr>
+            <w:tcW w:w="4062" w:type="dxa"/>
+          </w:tcPr>
+          <w:p>
+            <w:pPr>
+              <w:pStyle w:val="PargrafodaLista"/>
+              <w:ind w:left="0"/>
+            </w:pPr>
+            <w:r>
+              <w:t>Altera o esquema de cores do aplicativo.</w:t>
+            </w:r>
+          </w:p>
+        </w:tc>
+      </w:tr>
+      <w:tr>
+        <w:tc>
+          <w:tcPr>
+            <w:tcW w:w="4072" w:type="dxa"/>
+          </w:tcPr>
+          <w:p>
+            <w:pPr>
+              <w:pStyle w:val="PargrafodaLista"/>
+              <w:ind w:left="0"/>
+            </w:pPr>
+          </w:p>
+          <w:p>
+            <w:pPr>
+              <w:pStyle w:val="PargrafodaLista"/>
+              <w:ind w:left="0"/>
+            </w:pPr>
+            <w:r>
+              <w:t>Pré-condições</w:t>
+            </w:r>
+          </w:p>
+        </w:tc>
+        <w:tc>
+          <w:tcPr>
+            <w:tcW w:w="4062" w:type="dxa"/>
+          </w:tcPr>
+          <w:p>
+            <w:pPr>
+              <w:pStyle w:val="PargrafodaLista"/>
+              <w:ind w:left="0"/>
+            </w:pPr>
+            <w:r>
+              <w:t>Ter o aplicativo instalado em um dispositivo móvel e estar logado em uma conta de cliente ou de empresas.</w:t>
+            </w:r>
+          </w:p>
+        </w:tc>
+      </w:tr>
+      <w:tr>
+        <w:tc>
+          <w:tcPr>
+            <w:tcW w:w="4072" w:type="dxa"/>
+          </w:tcPr>
+          <w:p>
+            <w:pPr>
+              <w:pStyle w:val="PargrafodaLista"/>
+              <w:ind w:left="0"/>
+            </w:pPr>
+            <w:r>
+              <w:t>Atores</w:t>
+            </w:r>
+          </w:p>
+        </w:tc>
+        <w:tc>
+          <w:tcPr>
+            <w:tcW w:w="4062" w:type="dxa"/>
+          </w:tcPr>
+          <w:p>
+            <w:pPr>
+              <w:pStyle w:val="PargrafodaLista"/>
+              <w:ind w:left="0"/>
+            </w:pPr>
+            <w:r>
+              <w:t>Cliente - Empresa</w:t>
+            </w:r>
+          </w:p>
+        </w:tc>
+      </w:tr>
+      <w:tr>
+        <w:trPr>
+          <w:trHeight w:val="1042"/>
+        </w:trPr>
+        <w:tc>
+          <w:tcPr>
+            <w:tcW w:w="4072" w:type="dxa"/>
+          </w:tcPr>
+          <w:p>
+            <w:pPr>
+              <w:pStyle w:val="PargrafodaLista"/>
+              <w:ind w:left="0"/>
+            </w:pPr>
+          </w:p>
+          <w:p>
+            <w:pPr>
+              <w:pStyle w:val="PargrafodaLista"/>
+              <w:ind w:left="0"/>
+            </w:pPr>
+            <w:r>
+              <w:t>Descrição</w:t>
+            </w:r>
+          </w:p>
+        </w:tc>
+        <w:tc>
+          <w:tcPr>
+            <w:tcW w:w="4062" w:type="dxa"/>
+          </w:tcPr>
+          <w:p>
+            <w:pPr>
+              <w:pStyle w:val="PargrafodaLista"/>
+              <w:ind w:left="0"/>
+            </w:pPr>
+            <w:r>
+              <w:t>Nas configurações do aplicativo, é possível escolher um tema, variando entre modo claro e modo escuro.</w:t>
+            </w:r>
+          </w:p>
+        </w:tc>
+      </w:tr>
+      <w:tr>
+        <w:trPr>
+          <w:trHeight w:val="156"/>
+        </w:trPr>
+        <w:tc>
+          <w:tcPr>
+            <w:tcW w:w="4072" w:type="dxa"/>
+          </w:tcPr>
+          <w:p>
+            <w:pPr>
+              <w:pStyle w:val="PargrafodaLista"/>
+              <w:ind w:left="0"/>
+            </w:pPr>
+            <w:r>
+              <w:t>Possíveis alternativas</w:t>
+            </w:r>
+          </w:p>
+        </w:tc>
+        <w:tc>
+          <w:tcPr>
+            <w:tcW w:w="4062" w:type="dxa"/>
+          </w:tcPr>
+          <w:p>
+            <w:pPr>
+              <w:pStyle w:val="PargrafodaLista"/>
+              <w:ind w:left="0"/>
+            </w:pPr>
+            <w:r>
+              <w:t>É possível não alterar essa configuração, permanecendo no modo padrão (claro).</w:t>
+            </w:r>
+          </w:p>
+        </w:tc>
+      </w:tr>
+      <w:tr>
+        <w:trPr>
+          <w:trHeight w:val="156"/>
+        </w:trPr>
+        <w:tc>
+          <w:tcPr>
+            <w:tcW w:w="4072" w:type="dxa"/>
+          </w:tcPr>
+          <w:p>
+            <w:pPr>
+              <w:pStyle w:val="PargrafodaLista"/>
+              <w:ind w:left="0"/>
+            </w:pPr>
+            <w:r>
+              <w:t>Exceções</w:t>
+            </w:r>
+          </w:p>
+        </w:tc>
+        <w:tc>
+          <w:tcPr>
+            <w:tcW w:w="4062" w:type="dxa"/>
+          </w:tcPr>
+          <w:p>
+            <w:pPr>
+              <w:pStyle w:val="PargrafodaLista"/>
+              <w:ind w:left="0"/>
+            </w:pPr>
+            <w:r>
+              <w:t xml:space="preserve">Clientes e empresas não podem alterar o tema do aplicativo caso não estiverem conectados. </w:t>
+            </w:r>
+          </w:p>
+        </w:tc>
+      </w:tr>
+    </w:tbl>
+    <w:p/>
+    <w:tbl>
+      <w:tblPr>
+        <w:tblStyle w:val="Tabelacomgrade"/>
+        <w:tblW w:w="0" w:type="auto"/>
+        <w:tblInd w:w="360" w:type="dxa"/>
+        <w:tblLook w:val="04A0" w:firstRow="1" w:lastRow="0" w:firstColumn="1" w:lastColumn="0" w:noHBand="0" w:noVBand="1"/>
+      </w:tblPr>
+      <w:tblGrid>
+        <w:gridCol w:w="4072"/>
+        <w:gridCol w:w="4062"/>
+      </w:tblGrid>
+      <w:tr>
+        <w:tc>
+          <w:tcPr>
+            <w:tcW w:w="4072" w:type="dxa"/>
+            <w:shd w:val="clear" w:color="auto" w:fill="D9D9D9" w:themeFill="background1" w:themeFillShade="D9"/>
+          </w:tcPr>
+          <w:p>
+            <w:pPr>
+              <w:pStyle w:val="PargrafodaLista"/>
+              <w:ind w:left="0"/>
+            </w:pPr>
+            <w:r>
+              <w:t>RS0</w:t>
+            </w:r>
+            <w:r>
+              <w:t>10</w:t>
+            </w:r>
+          </w:p>
+        </w:tc>
+        <w:tc>
+          <w:tcPr>
+            <w:tcW w:w="4062" w:type="dxa"/>
+            <w:shd w:val="clear" w:color="auto" w:fill="D9D9D9" w:themeFill="background1" w:themeFillShade="D9"/>
+          </w:tcPr>
+          <w:p>
+            <w:pPr>
+              <w:pStyle w:val="PargrafodaLista"/>
+              <w:ind w:left="0"/>
+            </w:pPr>
+            <w:r>
+              <w:t>Classificação de empresas</w:t>
+            </w:r>
+          </w:p>
+        </w:tc>
+      </w:tr>
+      <w:tr>
+        <w:tc>
+          <w:tcPr>
+            <w:tcW w:w="4072" w:type="dxa"/>
+          </w:tcPr>
+          <w:p>
+            <w:pPr>
+              <w:pStyle w:val="PargrafodaLista"/>
+              <w:ind w:left="0"/>
+            </w:pPr>
+            <w:r>
+              <w:t>Função</w:t>
+            </w:r>
+          </w:p>
+        </w:tc>
+        <w:tc>
+          <w:tcPr>
+            <w:tcW w:w="4062" w:type="dxa"/>
+          </w:tcPr>
+          <w:p>
+            <w:pPr>
+              <w:pStyle w:val="PargrafodaLista"/>
+              <w:ind w:left="0"/>
+            </w:pPr>
+            <w:r>
+              <w:t>Fornece um sistema de classificação de empresas.</w:t>
+            </w:r>
+          </w:p>
+        </w:tc>
+      </w:tr>
+      <w:tr>
+        <w:tc>
+          <w:tcPr>
+            <w:tcW w:w="4072" w:type="dxa"/>
+          </w:tcPr>
+          <w:p>
+            <w:pPr>
+              <w:pStyle w:val="PargrafodaLista"/>
+              <w:ind w:left="0"/>
+            </w:pPr>
+          </w:p>
+          <w:p>
+            <w:pPr>
+              <w:pStyle w:val="PargrafodaLista"/>
+              <w:ind w:left="0"/>
+            </w:pPr>
+            <w:r>
+              <w:t>Pré-condições</w:t>
+            </w:r>
+          </w:p>
+        </w:tc>
+        <w:tc>
+          <w:tcPr>
+            <w:tcW w:w="4062" w:type="dxa"/>
+          </w:tcPr>
+          <w:p>
+            <w:pPr>
+              <w:pStyle w:val="PargrafodaLista"/>
+              <w:ind w:left="0"/>
+            </w:pPr>
+            <w:r>
+              <w:t>Ter o aplicativo instalado em um dispositivo móvel e estar logado em uma conta de cliente.</w:t>
+            </w:r>
+          </w:p>
+        </w:tc>
+      </w:tr>
+      <w:tr>
+        <w:tc>
+          <w:tcPr>
+            <w:tcW w:w="4072" w:type="dxa"/>
+          </w:tcPr>
+          <w:p>
+            <w:pPr>
+              <w:pStyle w:val="PargrafodaLista"/>
+              <w:ind w:left="0"/>
+            </w:pPr>
+            <w:r>
+              <w:t>Atores</w:t>
+            </w:r>
+          </w:p>
+        </w:tc>
+        <w:tc>
+          <w:tcPr>
+            <w:tcW w:w="4062" w:type="dxa"/>
+          </w:tcPr>
+          <w:p>
+            <w:pPr>
+              <w:pStyle w:val="PargrafodaLista"/>
+              <w:ind w:left="0"/>
+            </w:pPr>
+            <w:r>
+              <w:t>Cliente</w:t>
+            </w:r>
+          </w:p>
+        </w:tc>
+      </w:tr>
+      <w:tr>
+        <w:trPr>
+          <w:trHeight w:val="1042"/>
+        </w:trPr>
+        <w:tc>
+          <w:tcPr>
+            <w:tcW w:w="4072" w:type="dxa"/>
+          </w:tcPr>
+          <w:p>
+            <w:pPr>
+              <w:pStyle w:val="PargrafodaLista"/>
+              <w:ind w:left="0"/>
+            </w:pPr>
+          </w:p>
+          <w:p>
+            <w:pPr>
+              <w:pStyle w:val="PargrafodaLista"/>
+              <w:ind w:left="0"/>
+            </w:pPr>
+            <w:r>
+              <w:t>Descrição</w:t>
+            </w:r>
+          </w:p>
+        </w:tc>
+        <w:tc>
+          <w:tcPr>
+            <w:tcW w:w="4062" w:type="dxa"/>
+          </w:tcPr>
+          <w:p>
+            <w:pPr>
+              <w:pStyle w:val="PargrafodaLista"/>
+              <w:ind w:left="0"/>
+            </w:pPr>
+            <w:r>
+              <w:t>Após ter finalizado um pedido, o cliente pode avaliar a empresa, adicionando fotos ou comentários sobre os produtos recebidos.</w:t>
+            </w:r>
+          </w:p>
+        </w:tc>
+      </w:tr>
+      <w:tr>
+        <w:trPr>
+          <w:trHeight w:val="156"/>
+        </w:trPr>
+        <w:tc>
+          <w:tcPr>
+            <w:tcW w:w="4072" w:type="dxa"/>
+          </w:tcPr>
+          <w:p>
+            <w:pPr>
+              <w:pStyle w:val="PargrafodaLista"/>
+              <w:ind w:left="0"/>
+            </w:pPr>
+            <w:r>
+              <w:t>Possíveis alternativas</w:t>
+            </w:r>
+          </w:p>
+        </w:tc>
+        <w:tc>
+          <w:tcPr>
+            <w:tcW w:w="4062" w:type="dxa"/>
+          </w:tcPr>
+          <w:p>
+            <w:pPr>
+              <w:pStyle w:val="PargrafodaLista"/>
+              <w:ind w:left="0"/>
+            </w:pPr>
+            <w:r>
+              <w:t xml:space="preserve">É possível </w:t>
+            </w:r>
+            <w:r>
+              <w:t>optar por não avaliar a empresa.</w:t>
+            </w:r>
+          </w:p>
+        </w:tc>
+      </w:tr>
+      <w:tr>
+        <w:trPr>
+          <w:trHeight w:val="156"/>
+        </w:trPr>
+        <w:tc>
+          <w:tcPr>
+            <w:tcW w:w="4072" w:type="dxa"/>
+          </w:tcPr>
+          <w:p>
+            <w:pPr>
+              <w:pStyle w:val="PargrafodaLista"/>
+              <w:ind w:left="0"/>
+            </w:pPr>
+            <w:r>
+              <w:t>Exceções</w:t>
+            </w:r>
+          </w:p>
+        </w:tc>
+        <w:tc>
+          <w:tcPr>
+            <w:tcW w:w="4062" w:type="dxa"/>
+          </w:tcPr>
+          <w:p>
+            <w:pPr>
+              <w:pStyle w:val="PargrafodaLista"/>
+              <w:ind w:left="0"/>
+            </w:pPr>
+            <w:r>
+              <w:t xml:space="preserve">Clientes </w:t>
+            </w:r>
+            <w:r>
+              <w:t>não podem realizar classificações caso não estejam conectados a uma conta.</w:t>
+            </w:r>
+          </w:p>
+        </w:tc>
+      </w:tr>
+    </w:tbl>
+    <w:p/>
+    <w:tbl>
+      <w:tblPr>
+        <w:tblStyle w:val="Tabelacomgrade"/>
+        <w:tblW w:w="0" w:type="auto"/>
+        <w:tblInd w:w="360" w:type="dxa"/>
+        <w:tblLook w:val="04A0" w:firstRow="1" w:lastRow="0" w:firstColumn="1" w:lastColumn="0" w:noHBand="0" w:noVBand="1"/>
+      </w:tblPr>
+      <w:tblGrid>
+        <w:gridCol w:w="4072"/>
+        <w:gridCol w:w="4062"/>
+      </w:tblGrid>
+      <w:tr>
+        <w:tc>
+          <w:tcPr>
+            <w:tcW w:w="4072" w:type="dxa"/>
+            <w:shd w:val="clear" w:color="auto" w:fill="D9D9D9" w:themeFill="background1" w:themeFillShade="D9"/>
+          </w:tcPr>
+          <w:p>
+            <w:pPr>
+              <w:pStyle w:val="PargrafodaLista"/>
+              <w:ind w:left="0"/>
+            </w:pPr>
+            <w:r>
+              <w:t>RS01</w:t>
+            </w:r>
+            <w:r>
+              <w:t>1</w:t>
+            </w:r>
+          </w:p>
+        </w:tc>
+        <w:tc>
+          <w:tcPr>
+            <w:tcW w:w="4062" w:type="dxa"/>
+            <w:shd w:val="clear" w:color="auto" w:fill="D9D9D9" w:themeFill="background1" w:themeFillShade="D9"/>
+          </w:tcPr>
+          <w:p>
+            <w:pPr>
+              <w:pStyle w:val="PargrafodaLista"/>
+              <w:ind w:left="0"/>
+            </w:pPr>
+            <w:r>
+              <w:t>Usabilidade</w:t>
+            </w:r>
+          </w:p>
+        </w:tc>
+      </w:tr>
+      <w:tr>
+        <w:tc>
+          <w:tcPr>
+            <w:tcW w:w="4072" w:type="dxa"/>
+          </w:tcPr>
+          <w:p>
+            <w:pPr>
+              <w:pStyle w:val="PargrafodaLista"/>
+              <w:ind w:left="0"/>
+            </w:pPr>
+            <w:r>
+              <w:t>Função</w:t>
+            </w:r>
+          </w:p>
+        </w:tc>
+        <w:tc>
+          <w:tcPr>
+            <w:tcW w:w="4062" w:type="dxa"/>
+          </w:tcPr>
+          <w:p>
+            <w:pPr>
+              <w:pStyle w:val="PargrafodaLista"/>
+              <w:ind w:left="0"/>
+            </w:pPr>
+            <w:r>
+              <w:t>Design intuitivo e bem explícito.</w:t>
+            </w:r>
+          </w:p>
+        </w:tc>
+      </w:tr>
+      <w:tr>
+        <w:tc>
+          <w:tcPr>
+            <w:tcW w:w="4072" w:type="dxa"/>
+          </w:tcPr>
+          <w:p>
+            <w:pPr>
+              <w:pStyle w:val="PargrafodaLista"/>
+              <w:ind w:left="0"/>
+            </w:pPr>
+          </w:p>
+          <w:p>
+            <w:pPr>
+              <w:pStyle w:val="PargrafodaLista"/>
+              <w:ind w:left="0"/>
+            </w:pPr>
+            <w:r>
+              <w:t>Pré-condições</w:t>
+            </w:r>
+          </w:p>
+        </w:tc>
+        <w:tc>
+          <w:tcPr>
+            <w:tcW w:w="4062" w:type="dxa"/>
+          </w:tcPr>
+          <w:p>
+            <w:pPr>
+              <w:pStyle w:val="PargrafodaLista"/>
+              <w:ind w:left="0"/>
+            </w:pPr>
+            <w:r>
+              <w:t>N/A</w:t>
+            </w:r>
+          </w:p>
+        </w:tc>
+      </w:tr>
+      <w:tr>
+        <w:tc>
+          <w:tcPr>
+            <w:tcW w:w="4072" w:type="dxa"/>
+          </w:tcPr>
+          <w:p>
+            <w:pPr>
+              <w:pStyle w:val="PargrafodaLista"/>
+              <w:ind w:left="0"/>
+            </w:pPr>
+            <w:r>
+              <w:t>Atores</w:t>
+            </w:r>
+          </w:p>
+        </w:tc>
+        <w:tc>
+          <w:tcPr>
+            <w:tcW w:w="4062" w:type="dxa"/>
+          </w:tcPr>
+          <w:p>
+            <w:pPr>
+              <w:pStyle w:val="PargrafodaLista"/>
+              <w:ind w:left="0"/>
+            </w:pPr>
+            <w:r>
+              <w:t>Sistema</w:t>
+            </w:r>
+          </w:p>
+        </w:tc>
+      </w:tr>
+      <w:tr>
+        <w:trPr>
+          <w:trHeight w:val="1042"/>
+        </w:trPr>
+        <w:tc>
+          <w:tcPr>
+            <w:tcW w:w="4072" w:type="dxa"/>
+          </w:tcPr>
+          <w:p>
+            <w:pPr>
+              <w:pStyle w:val="PargrafodaLista"/>
+              <w:ind w:left="0"/>
+            </w:pPr>
+          </w:p>
+          <w:p>
+            <w:pPr>
+              <w:pStyle w:val="PargrafodaLista"/>
+              <w:ind w:left="0"/>
+            </w:pPr>
+            <w:r>
+              <w:t>Descrição</w:t>
+            </w:r>
+          </w:p>
+        </w:tc>
+        <w:tc>
+          <w:tcPr>
+            <w:tcW w:w="4062" w:type="dxa"/>
+          </w:tcPr>
+          <w:p>
+            <w:pPr>
+              <w:pStyle w:val="PargrafodaLista"/>
+              <w:ind w:left="0"/>
+            </w:pPr>
+            <w:r>
+              <w:t xml:space="preserve">O sistema deve incluir um layout intuitivo </w:t>
+            </w:r>
+            <w:r>
+              <w:t>para que os clientes e empresas tenham maior facilidade de uso. Considera-se a aplicação de tutoriais durante o cadastro de usuários.</w:t>
+            </w:r>
+          </w:p>
+        </w:tc>
+      </w:tr>
+      <w:tr>
+        <w:trPr>
+          <w:trHeight w:val="156"/>
+        </w:trPr>
+        <w:tc>
+          <w:tcPr>
+            <w:tcW w:w="4072" w:type="dxa"/>
+          </w:tcPr>
+          <w:p>
+            <w:pPr>
+              <w:pStyle w:val="PargrafodaLista"/>
+              <w:ind w:left="0"/>
+            </w:pPr>
+            <w:r>
+              <w:t>Possíveis alternativas</w:t>
+            </w:r>
+          </w:p>
+        </w:tc>
+        <w:tc>
+          <w:tcPr>
+            <w:tcW w:w="4062" w:type="dxa"/>
+          </w:tcPr>
+          <w:p>
+            <w:pPr>
+              <w:pStyle w:val="PargrafodaLista"/>
+              <w:ind w:left="0"/>
+            </w:pPr>
+            <w:r>
+              <w:t>N/A</w:t>
+            </w:r>
+          </w:p>
+        </w:tc>
+      </w:tr>
+      <w:tr>
+        <w:trPr>
+          <w:trHeight w:val="156"/>
+        </w:trPr>
+        <w:tc>
+          <w:tcPr>
+            <w:tcW w:w="4072" w:type="dxa"/>
+          </w:tcPr>
+          <w:p>
+            <w:pPr>
+              <w:pStyle w:val="PargrafodaLista"/>
+              <w:ind w:left="0"/>
+            </w:pPr>
+            <w:r>
+              <w:t>Exceções</w:t>
+            </w:r>
+          </w:p>
+        </w:tc>
+        <w:tc>
+          <w:tcPr>
+            <w:tcW w:w="4062" w:type="dxa"/>
+          </w:tcPr>
+          <w:p>
+            <w:pPr>
+              <w:pStyle w:val="PargrafodaLista"/>
+              <w:ind w:left="0"/>
+            </w:pPr>
+            <w:r>
+              <w:t>N/A</w:t>
+            </w:r>
+          </w:p>
+        </w:tc>
+      </w:tr>
+    </w:tbl>
+    <w:p/>
+    <w:tbl>
+      <w:tblPr>
+        <w:tblStyle w:val="Tabelacomgrade"/>
+        <w:tblW w:w="0" w:type="auto"/>
+        <w:tblInd w:w="360" w:type="dxa"/>
+        <w:tblLook w:val="04A0" w:firstRow="1" w:lastRow="0" w:firstColumn="1" w:lastColumn="0" w:noHBand="0" w:noVBand="1"/>
+      </w:tblPr>
+      <w:tblGrid>
+        <w:gridCol w:w="4072"/>
+        <w:gridCol w:w="4062"/>
+      </w:tblGrid>
+      <w:tr>
+        <w:tc>
+          <w:tcPr>
+            <w:tcW w:w="4072" w:type="dxa"/>
+            <w:shd w:val="clear" w:color="auto" w:fill="D9D9D9" w:themeFill="background1" w:themeFillShade="D9"/>
+          </w:tcPr>
+          <w:p>
+            <w:pPr>
+              <w:pStyle w:val="PargrafodaLista"/>
+              <w:ind w:left="0"/>
+            </w:pPr>
+            <w:r>
+              <w:t>RS01</w:t>
+            </w:r>
+            <w:r>
+              <w:t>2</w:t>
+            </w:r>
+          </w:p>
+        </w:tc>
+        <w:tc>
+          <w:tcPr>
+            <w:tcW w:w="4062" w:type="dxa"/>
+            <w:shd w:val="clear" w:color="auto" w:fill="D9D9D9" w:themeFill="background1" w:themeFillShade="D9"/>
+          </w:tcPr>
+          <w:p>
+            <w:pPr>
+              <w:pStyle w:val="PargrafodaLista"/>
+              <w:ind w:left="0"/>
+            </w:pPr>
+            <w:r>
+              <w:t>Modo online</w:t>
+            </w:r>
+          </w:p>
+        </w:tc>
+      </w:tr>
+      <w:tr>
+        <w:tc>
+          <w:tcPr>
+            <w:tcW w:w="4072" w:type="dxa"/>
+          </w:tcPr>
+          <w:p>
+            <w:pPr>
+              <w:pStyle w:val="PargrafodaLista"/>
+              <w:ind w:left="0"/>
+            </w:pPr>
+            <w:r>
+              <w:t>Função</w:t>
+            </w:r>
+          </w:p>
+        </w:tc>
+        <w:tc>
+          <w:tcPr>
+            <w:tcW w:w="4062" w:type="dxa"/>
+          </w:tcPr>
+          <w:p>
+            <w:pPr>
+              <w:pStyle w:val="PargrafodaLista"/>
+              <w:ind w:left="0"/>
+            </w:pPr>
+            <w:r>
+              <w:t>Disponibilidade do sistema apenas em modo online.</w:t>
+            </w:r>
+          </w:p>
+        </w:tc>
+      </w:tr>
+      <w:tr>
+        <w:tc>
+          <w:tcPr>
+            <w:tcW w:w="4072" w:type="dxa"/>
+          </w:tcPr>
+          <w:p>
+            <w:pPr>
+              <w:pStyle w:val="PargrafodaLista"/>
+              <w:ind w:left="0"/>
+            </w:pPr>
+            <w:r>
+              <w:t>Pré-condições</w:t>
+            </w:r>
+          </w:p>
+        </w:tc>
+        <w:tc>
+          <w:tcPr>
+            <w:tcW w:w="4062" w:type="dxa"/>
+          </w:tcPr>
+          <w:p>
+            <w:pPr>
+              <w:pStyle w:val="PargrafodaLista"/>
+              <w:ind w:left="0"/>
+            </w:pPr>
+            <w:r>
+              <w:t>Ter acesso à Internet.</w:t>
+            </w:r>
+          </w:p>
+        </w:tc>
+      </w:tr>
+      <w:tr>
+        <w:tc>
+          <w:tcPr>
+            <w:tcW w:w="4072" w:type="dxa"/>
+          </w:tcPr>
+          <w:p>
+            <w:pPr>
+              <w:pStyle w:val="PargrafodaLista"/>
+              <w:ind w:left="0"/>
+            </w:pPr>
+            <w:r>
+              <w:t>Atores</w:t>
+            </w:r>
+          </w:p>
+        </w:tc>
+        <w:tc>
+          <w:tcPr>
+            <w:tcW w:w="4062" w:type="dxa"/>
+          </w:tcPr>
+          <w:p>
+            <w:pPr>
+              <w:pStyle w:val="PargrafodaLista"/>
+              <w:ind w:left="0"/>
+            </w:pPr>
+            <w:r>
+              <w:t>Sistema</w:t>
+            </w:r>
+          </w:p>
+        </w:tc>
+      </w:tr>
+      <w:tr>
+        <w:trPr>
+          <w:trHeight w:val="1042"/>
+        </w:trPr>
+        <w:tc>
+          <w:tcPr>
+            <w:tcW w:w="4072" w:type="dxa"/>
+          </w:tcPr>
+          <w:p>
+            <w:pPr>
+              <w:pStyle w:val="PargrafodaLista"/>
+              <w:ind w:left="0"/>
+            </w:pPr>
+          </w:p>
+          <w:p>
+            <w:pPr>
+              <w:pStyle w:val="PargrafodaLista"/>
+              <w:ind w:left="0"/>
+            </w:pPr>
+            <w:r>
+              <w:t>Descrição</w:t>
+            </w:r>
+          </w:p>
+        </w:tc>
+        <w:tc>
+          <w:tcPr>
+            <w:tcW w:w="4062" w:type="dxa"/>
+          </w:tcPr>
+          <w:p>
+            <w:pPr>
+              <w:pStyle w:val="PargrafodaLista"/>
+              <w:ind w:left="0"/>
+            </w:pPr>
+            <w:r>
+              <w:t>O sistema está disponível para uso quando os usuários possuem acesso à Internet.</w:t>
+            </w:r>
+          </w:p>
+        </w:tc>
+      </w:tr>
+      <w:tr>
+        <w:trPr>
+          <w:trHeight w:val="156"/>
+        </w:trPr>
+        <w:tc>
+          <w:tcPr>
+            <w:tcW w:w="4072" w:type="dxa"/>
+          </w:tcPr>
+          <w:p>
+            <w:pPr>
+              <w:pStyle w:val="PargrafodaLista"/>
+              <w:ind w:left="0"/>
+            </w:pPr>
+            <w:r>
+              <w:t>Possíveis alternativas</w:t>
+            </w:r>
+          </w:p>
+        </w:tc>
+        <w:tc>
+          <w:tcPr>
+            <w:tcW w:w="4062" w:type="dxa"/>
+          </w:tcPr>
+          <w:p>
+            <w:pPr>
+              <w:pStyle w:val="PargrafodaLista"/>
+              <w:ind w:left="0"/>
+            </w:pPr>
+            <w:r>
+              <w:t>N/A</w:t>
+            </w:r>
+          </w:p>
+        </w:tc>
+      </w:tr>
+      <w:tr>
+        <w:trPr>
+          <w:trHeight w:val="156"/>
+        </w:trPr>
+        <w:tc>
+          <w:tcPr>
+            <w:tcW w:w="4072" w:type="dxa"/>
+          </w:tcPr>
+          <w:p>
+            <w:pPr>
+              <w:pStyle w:val="PargrafodaLista"/>
+              <w:ind w:left="0"/>
+            </w:pPr>
+            <w:r>
+              <w:t>Exceções</w:t>
+            </w:r>
+          </w:p>
+        </w:tc>
+        <w:tc>
+          <w:tcPr>
+            <w:tcW w:w="4062" w:type="dxa"/>
+          </w:tcPr>
+          <w:p>
+            <w:pPr>
+              <w:pStyle w:val="PargrafodaLista"/>
+              <w:ind w:left="0"/>
+            </w:pPr>
+            <w:r>
+              <w:t>N/A</w:t>
+            </w:r>
+          </w:p>
+        </w:tc>
+      </w:tr>
+    </w:tbl>
+    <w:p/>
+    <w:tbl>
+      <w:tblPr>
+        <w:tblStyle w:val="Tabelacomgrade"/>
+        <w:tblW w:w="0" w:type="auto"/>
+        <w:tblInd w:w="360" w:type="dxa"/>
+        <w:tblLook w:val="04A0" w:firstRow="1" w:lastRow="0" w:firstColumn="1" w:lastColumn="0" w:noHBand="0" w:noVBand="1"/>
+      </w:tblPr>
+      <w:tblGrid>
+        <w:gridCol w:w="4072"/>
+        <w:gridCol w:w="4062"/>
+      </w:tblGrid>
+      <w:tr>
+        <w:tc>
+          <w:tcPr>
+            <w:tcW w:w="4072" w:type="dxa"/>
+            <w:shd w:val="clear" w:color="auto" w:fill="D9D9D9" w:themeFill="background1" w:themeFillShade="D9"/>
+          </w:tcPr>
+          <w:p>
+            <w:pPr>
+              <w:pStyle w:val="PargrafodaLista"/>
+              <w:ind w:left="0"/>
+            </w:pPr>
+            <w:r>
+              <w:t>RS01</w:t>
+            </w:r>
+            <w:r>
+              <w:t>3</w:t>
+            </w:r>
+          </w:p>
+        </w:tc>
+        <w:tc>
+          <w:tcPr>
+            <w:tcW w:w="4062" w:type="dxa"/>
+            <w:shd w:val="clear" w:color="auto" w:fill="D9D9D9" w:themeFill="background1" w:themeFillShade="D9"/>
+          </w:tcPr>
+          <w:p>
+            <w:pPr>
+              <w:pStyle w:val="PargrafodaLista"/>
+              <w:ind w:left="0"/>
+            </w:pPr>
+            <w:r>
+              <w:t>Ferramentas exclusivas</w:t>
+            </w:r>
+          </w:p>
+        </w:tc>
+      </w:tr>
+      <w:tr>
+        <w:tc>
+          <w:tcPr>
+            <w:tcW w:w="4072" w:type="dxa"/>
+          </w:tcPr>
+          <w:p>
+            <w:pPr>
+              <w:pStyle w:val="PargrafodaLista"/>
+              <w:ind w:left="0"/>
+            </w:pPr>
+            <w:r>
+              <w:t>Função</w:t>
+            </w:r>
+          </w:p>
+        </w:tc>
+        <w:tc>
+          <w:tcPr>
+            <w:tcW w:w="4062" w:type="dxa"/>
+          </w:tcPr>
+          <w:p>
+            <w:pPr>
+              <w:pStyle w:val="PargrafodaLista"/>
+              <w:ind w:left="0"/>
+            </w:pPr>
+            <w:r>
+              <w:t>Distinção entre os perfis de clientes e empresas por ferramentas exclusivas.</w:t>
+            </w:r>
+          </w:p>
+        </w:tc>
+      </w:tr>
+      <w:tr>
+        <w:tc>
+          <w:tcPr>
+            <w:tcW w:w="4072" w:type="dxa"/>
+          </w:tcPr>
+          <w:p>
+            <w:pPr>
+              <w:pStyle w:val="PargrafodaLista"/>
+              <w:ind w:left="0"/>
+            </w:pPr>
+            <w:r>
+              <w:t>Pré-condições</w:t>
+            </w:r>
+          </w:p>
+        </w:tc>
+        <w:tc>
+          <w:tcPr>
+            <w:tcW w:w="4062" w:type="dxa"/>
+          </w:tcPr>
+          <w:p>
+            <w:pPr>
+              <w:pStyle w:val="PargrafodaLista"/>
+              <w:ind w:left="0"/>
+            </w:pPr>
+            <w:r>
+              <w:t xml:space="preserve">Ter uma conta cadastrada e conectada no aplicativo. </w:t>
+            </w:r>
+          </w:p>
+        </w:tc>
+      </w:tr>
+      <w:tr>
+        <w:tc>
+          <w:tcPr>
+            <w:tcW w:w="4072" w:type="dxa"/>
+          </w:tcPr>
+          <w:p>
+            <w:pPr>
+              <w:pStyle w:val="PargrafodaLista"/>
+              <w:ind w:left="0"/>
+            </w:pPr>
+            <w:r>
+              <w:t>Atores</w:t>
+            </w:r>
+          </w:p>
+        </w:tc>
+        <w:tc>
+          <w:tcPr>
+            <w:tcW w:w="4062" w:type="dxa"/>
+          </w:tcPr>
+          <w:p>
+            <w:pPr>
+              <w:pStyle w:val="PargrafodaLista"/>
+              <w:ind w:left="0"/>
+            </w:pPr>
+            <w:r>
+              <w:t>Sistema – Empresa - Cliente</w:t>
+            </w:r>
+          </w:p>
+        </w:tc>
+      </w:tr>
+      <w:tr>
+        <w:trPr>
+          <w:trHeight w:val="1042"/>
+        </w:trPr>
+        <w:tc>
+          <w:tcPr>
+            <w:tcW w:w="4072" w:type="dxa"/>
+          </w:tcPr>
+          <w:p>
+            <w:pPr>
+              <w:pStyle w:val="PargrafodaLista"/>
+              <w:ind w:left="0"/>
+            </w:pPr>
+          </w:p>
+          <w:p>
+            <w:pPr>
+              <w:pStyle w:val="PargrafodaLista"/>
+              <w:ind w:left="0"/>
+            </w:pPr>
+            <w:r>
+              <w:t>Descrição</w:t>
+            </w:r>
+          </w:p>
+        </w:tc>
+        <w:tc>
+          <w:tcPr>
+            <w:tcW w:w="4062" w:type="dxa"/>
+          </w:tcPr>
+          <w:p>
+            <w:pPr>
+              <w:pStyle w:val="PargrafodaLista"/>
+              <w:ind w:left="0"/>
+            </w:pPr>
+            <w:r>
+              <w:t>Para cadastros de clientes, o sistema libera funções para exibir catálogo de produtos e serviços de empresa, busca por filtros, avaliação de pedidos etc.</w:t>
+            </w:r>
+          </w:p>
+          <w:p>
+            <w:pPr>
+              <w:pStyle w:val="PargrafodaLista"/>
+              <w:ind w:left="0"/>
+            </w:pPr>
+            <w:r>
+              <w:t>Para cadastros de empresas, o sistema libera funções exclusivas como cadastro de horário de funcionamento e demais informações como produtos e serviços.</w:t>
+            </w:r>
+          </w:p>
+        </w:tc>
+      </w:tr>
+      <w:tr>
+        <w:trPr>
+          <w:trHeight w:val="156"/>
+        </w:trPr>
+        <w:tc>
+          <w:tcPr>
+            <w:tcW w:w="4072" w:type="dxa"/>
+          </w:tcPr>
+          <w:p>
+            <w:pPr>
+              <w:pStyle w:val="PargrafodaLista"/>
+              <w:ind w:left="0"/>
+            </w:pPr>
+            <w:r>
+              <w:t>Possíveis alternativas</w:t>
+            </w:r>
+          </w:p>
+        </w:tc>
+        <w:tc>
+          <w:tcPr>
+            <w:tcW w:w="4062" w:type="dxa"/>
+          </w:tcPr>
+          <w:p>
+            <w:pPr>
+              <w:pStyle w:val="PargrafodaLista"/>
+              <w:ind w:left="0"/>
+            </w:pPr>
+            <w:r>
+              <w:t>N/A</w:t>
+            </w:r>
+          </w:p>
+        </w:tc>
+      </w:tr>
+      <w:tr>
+        <w:trPr>
+          <w:trHeight w:val="156"/>
+        </w:trPr>
+        <w:tc>
+          <w:tcPr>
+            <w:tcW w:w="4072" w:type="dxa"/>
+          </w:tcPr>
+          <w:p>
+            <w:pPr>
+              <w:pStyle w:val="PargrafodaLista"/>
+              <w:ind w:left="0"/>
+            </w:pPr>
+            <w:r>
+              <w:t>Exceções</w:t>
+            </w:r>
+          </w:p>
+        </w:tc>
+        <w:tc>
+          <w:tcPr>
+            <w:tcW w:w="4062" w:type="dxa"/>
+          </w:tcPr>
+          <w:p>
+            <w:pPr>
+              <w:pStyle w:val="PargrafodaLista"/>
+              <w:ind w:left="0"/>
+            </w:pPr>
+            <w:r>
+              <w:t>N/A</w:t>
+            </w:r>
+          </w:p>
+        </w:tc>
+      </w:tr>
+    </w:tbl>
+    <w:p/>
+    <w:tbl>
+      <w:tblPr>
+        <w:tblStyle w:val="Tabelacomgrade"/>
+        <w:tblW w:w="0" w:type="auto"/>
+        <w:tblInd w:w="360" w:type="dxa"/>
+        <w:tblLook w:val="04A0" w:firstRow="1" w:lastRow="0" w:firstColumn="1" w:lastColumn="0" w:noHBand="0" w:noVBand="1"/>
+      </w:tblPr>
+      <w:tblGrid>
+        <w:gridCol w:w="4072"/>
+        <w:gridCol w:w="4062"/>
+      </w:tblGrid>
+      <w:tr>
+        <w:tc>
+          <w:tcPr>
+            <w:tcW w:w="4072" w:type="dxa"/>
+            <w:shd w:val="clear" w:color="auto" w:fill="D9D9D9" w:themeFill="background1" w:themeFillShade="D9"/>
+          </w:tcPr>
+          <w:p>
+            <w:pPr>
+              <w:pStyle w:val="PargrafodaLista"/>
+              <w:ind w:left="0"/>
+            </w:pPr>
+            <w:r>
+              <w:t>RS01</w:t>
+            </w:r>
+            <w:r>
+              <w:t>4</w:t>
+            </w:r>
+          </w:p>
+        </w:tc>
+        <w:tc>
+          <w:tcPr>
+            <w:tcW w:w="4062" w:type="dxa"/>
+            <w:shd w:val="clear" w:color="auto" w:fill="D9D9D9" w:themeFill="background1" w:themeFillShade="D9"/>
+          </w:tcPr>
+          <w:p>
+            <w:pPr>
+              <w:pStyle w:val="PargrafodaLista"/>
+              <w:ind w:left="0"/>
+            </w:pPr>
+            <w:r>
+              <w:t>Utilização de palavras-chaves</w:t>
+            </w:r>
+          </w:p>
+        </w:tc>
+      </w:tr>
+      <w:tr>
+        <w:tc>
+          <w:tcPr>
+            <w:tcW w:w="4072" w:type="dxa"/>
+          </w:tcPr>
+          <w:p>
+            <w:pPr>
+              <w:pStyle w:val="PargrafodaLista"/>
+              <w:ind w:left="0"/>
+            </w:pPr>
+            <w:r>
+              <w:t>Função</w:t>
+            </w:r>
+          </w:p>
+        </w:tc>
+        <w:tc>
+          <w:tcPr>
+            <w:tcW w:w="4062" w:type="dxa"/>
+          </w:tcPr>
+          <w:p>
+            <w:pPr>
+              <w:pStyle w:val="PargrafodaLista"/>
+              <w:ind w:left="0"/>
+            </w:pPr>
+            <w:r>
+              <w:t>Cadastro de palavras-chaves para melhoria de filtros de busca.</w:t>
+            </w:r>
+          </w:p>
+        </w:tc>
+      </w:tr>
+      <w:tr>
+        <w:tc>
+          <w:tcPr>
+            <w:tcW w:w="4072" w:type="dxa"/>
+          </w:tcPr>
+          <w:p>
+            <w:pPr>
+              <w:pStyle w:val="PargrafodaLista"/>
+              <w:ind w:left="0"/>
+            </w:pPr>
+            <w:r>
+              <w:t>Pré-condições</w:t>
+            </w:r>
+          </w:p>
+        </w:tc>
+        <w:tc>
+          <w:tcPr>
+            <w:tcW w:w="4062" w:type="dxa"/>
+          </w:tcPr>
+          <w:p>
+            <w:pPr>
+              <w:pStyle w:val="PargrafodaLista"/>
+              <w:ind w:left="0"/>
+            </w:pPr>
+            <w:r>
+              <w:t xml:space="preserve">Ter </w:t>
+            </w:r>
+            <w:r>
+              <w:t>uma conta cadastrada no aplicativo e conectada.</w:t>
+            </w:r>
+          </w:p>
+        </w:tc>
+      </w:tr>
+      <w:tr>
+        <w:tc>
+          <w:tcPr>
+            <w:tcW w:w="4072" w:type="dxa"/>
+          </w:tcPr>
+          <w:p>
+            <w:pPr>
+              <w:pStyle w:val="PargrafodaLista"/>
+              <w:ind w:left="0"/>
+            </w:pPr>
+            <w:r>
+              <w:t>Atores</w:t>
+            </w:r>
+          </w:p>
+        </w:tc>
+        <w:tc>
+          <w:tcPr>
+            <w:tcW w:w="4062" w:type="dxa"/>
+          </w:tcPr>
+          <w:p>
+            <w:pPr>
+              <w:pStyle w:val="PargrafodaLista"/>
+              <w:ind w:left="0"/>
+            </w:pPr>
+            <w:r>
+              <w:t>Sistema</w:t>
+            </w:r>
+            <w:r>
+              <w:t xml:space="preserve"> - Empresa</w:t>
+            </w:r>
+          </w:p>
+        </w:tc>
+      </w:tr>
+      <w:tr>
+        <w:trPr>
+          <w:trHeight w:val="1042"/>
+        </w:trPr>
+        <w:tc>
+          <w:tcPr>
+            <w:tcW w:w="4072" w:type="dxa"/>
+          </w:tcPr>
+          <w:p>
+            <w:pPr>
+              <w:pStyle w:val="PargrafodaLista"/>
+              <w:ind w:left="0"/>
+            </w:pPr>
+          </w:p>
+          <w:p>
+            <w:pPr>
+              <w:pStyle w:val="PargrafodaLista"/>
+              <w:ind w:left="0"/>
+            </w:pPr>
+            <w:r>
+              <w:t>Descrição</w:t>
+            </w:r>
+          </w:p>
+        </w:tc>
+        <w:tc>
+          <w:tcPr>
+            <w:tcW w:w="4062" w:type="dxa"/>
+          </w:tcPr>
+          <w:p>
+            <w:pPr>
+              <w:pStyle w:val="PargrafodaLista"/>
+              <w:ind w:left="0"/>
+            </w:pPr>
+            <w:r>
+              <w:t>Uma empresa, ao cadastrar um produto, pode utilizar recomendações de palavras-chaves do sistema para que tenha maiores chances de ser recomendado para os clientes.</w:t>
+            </w:r>
+          </w:p>
+          <w:p>
+            <w:pPr>
+              <w:pStyle w:val="PargrafodaLista"/>
+              <w:ind w:left="0"/>
+            </w:pPr>
+            <w:r>
+              <w:t>Exemplo: cadastro de ração com palavra-chave “comida”.</w:t>
+            </w:r>
+          </w:p>
+        </w:tc>
+      </w:tr>
+      <w:tr>
+        <w:trPr>
+          <w:trHeight w:val="156"/>
+        </w:trPr>
+        <w:tc>
+          <w:tcPr>
+            <w:tcW w:w="4072" w:type="dxa"/>
+          </w:tcPr>
+          <w:p>
+            <w:pPr>
+              <w:pStyle w:val="PargrafodaLista"/>
+              <w:ind w:left="0"/>
+            </w:pPr>
+            <w:r>
+              <w:lastRenderedPageBreak/>
+              <w:t>Possíveis alternativas</w:t>
+            </w:r>
+          </w:p>
+        </w:tc>
+        <w:tc>
+          <w:tcPr>
+            <w:tcW w:w="4062" w:type="dxa"/>
+          </w:tcPr>
+          <w:p>
+            <w:pPr>
+              <w:pStyle w:val="PargrafodaLista"/>
+              <w:ind w:left="0"/>
+            </w:pPr>
+            <w:r>
+              <w:t>A empresa pode optar por não adicionar palavras-chaves.</w:t>
+            </w:r>
+          </w:p>
+        </w:tc>
+      </w:tr>
+      <w:tr>
+        <w:trPr>
+          <w:trHeight w:val="156"/>
+        </w:trPr>
+        <w:tc>
+          <w:tcPr>
+            <w:tcW w:w="4072" w:type="dxa"/>
+          </w:tcPr>
+          <w:p>
+            <w:pPr>
+              <w:pStyle w:val="PargrafodaLista"/>
+              <w:ind w:left="0"/>
+            </w:pPr>
+            <w:r>
+              <w:t>Exceções</w:t>
+            </w:r>
+          </w:p>
+        </w:tc>
+        <w:tc>
+          <w:tcPr>
+            <w:tcW w:w="4062" w:type="dxa"/>
+          </w:tcPr>
+          <w:p>
+            <w:pPr>
+              <w:pStyle w:val="PargrafodaLista"/>
+              <w:ind w:left="0"/>
+            </w:pPr>
+            <w:r>
+              <w:t>A empresa não consegue cadastrar produtos ou adicionar palavras-chaves sem estar conectada a uma conta.</w:t>
+            </w:r>
+          </w:p>
+        </w:tc>
+      </w:tr>
+    </w:tbl>
     <w:p/>
     <w:p>
       <w:pPr>
@@ -1351,9 +5164,16 @@
           <w:ilvl w:val="0"/>
           <w:numId w:val="2"/>
         </w:numPr>
-      </w:pPr>
-      <w:r>
-        <w:lastRenderedPageBreak/>
+        <w:rPr>
+          <w:b/>
+          <w:bCs/>
+        </w:rPr>
+      </w:pPr>
+      <w:r>
+        <w:rPr>
+          <w:b/>
+          <w:bCs/>
+        </w:rPr>
         <w:t>Evolução do sistema</w:t>
       </w:r>
     </w:p>
@@ -1362,8 +5182,29 @@
         <w:pStyle w:val="PargrafodaLista"/>
         <w:ind w:left="360"/>
       </w:pPr>
-      <w:r>
-        <w:t>Apresentar futuras alterações esperadas no sistema.</w:t>
+    </w:p>
+    <w:p>
+      <w:pPr>
+        <w:pStyle w:val="PargrafodaLista"/>
+        <w:ind w:left="360"/>
+      </w:pPr>
+      <w:r>
+        <w:t>A definir.</w:t>
+      </w:r>
+    </w:p>
+    <w:p>
+      <w:pPr>
+        <w:pStyle w:val="PargrafodaLista"/>
+        <w:ind w:left="360"/>
+      </w:pPr>
+      <w:r>
+        <w:t>Apresent</w:t>
+      </w:r>
+      <w:r>
+        <w:t>ação de</w:t>
+      </w:r>
+      <w:r>
+        <w:t xml:space="preserve"> futuras alterações esperadas no sistema.</w:t>
       </w:r>
     </w:p>
     <w:p>
@@ -1379,9 +5220,36 @@
           <w:ilvl w:val="0"/>
           <w:numId w:val="2"/>
         </w:numPr>
-      </w:pPr>
-      <w:r>
+        <w:rPr>
+          <w:b/>
+          <w:bCs/>
+        </w:rPr>
+      </w:pPr>
+      <w:r>
+        <w:rPr>
+          <w:b/>
+          <w:bCs/>
+        </w:rPr>
         <w:t>Encerramento</w:t>
+      </w:r>
+    </w:p>
+    <w:p>
+      <w:pPr>
+        <w:pStyle w:val="PargrafodaLista"/>
+        <w:ind w:left="360"/>
+        <w:rPr>
+          <w:b/>
+          <w:bCs/>
+        </w:rPr>
+      </w:pPr>
+    </w:p>
+    <w:p>
+      <w:pPr>
+        <w:pStyle w:val="PargrafodaLista"/>
+        <w:ind w:left="360"/>
+      </w:pPr>
+      <w:r>
+        <w:t>A definir.</w:t>
       </w:r>
     </w:p>
     <w:p>

</xml_diff>

<commit_message>
Atualizando doc de requisitos v0.1
</commit_message>
<xml_diff>
--- a/Documento de requisitos.docx
+++ b/Documento de requisitos.docx
@@ -704,7 +704,7 @@
       </w:r>
       <w:proofErr w:type="spellStart"/>
       <w:r>
-        <w:t>Modelling</w:t>
+        <w:t>Modeling</w:t>
       </w:r>
       <w:proofErr w:type="spellEnd"/>
       <w:r>
@@ -958,16 +958,7 @@
         </w:numPr>
       </w:pPr>
       <w:r>
-        <w:t>[RF00</w:t>
-      </w:r>
-      <w:r>
-        <w:t>4</w:t>
-      </w:r>
-      <w:r>
-        <w:t xml:space="preserve">] Cadastro de </w:t>
-      </w:r>
-      <w:r>
-        <w:t>formas de pagamento</w:t>
+        <w:t>[RF004] Cadastro de formas de pagamento</w:t>
       </w:r>
     </w:p>
     <w:p>
@@ -1620,7 +1611,25 @@
               <w:t>cliente</w:t>
             </w:r>
             <w:r>
-              <w:t xml:space="preserve">, ao ter instalado o aplicativo em seu dispositivo móvel, deve acessar a tela de cadastro e preencher informações básicas como nome de usuário. </w:t>
+              <w:t>, ao ter instalado o aplicativo em seu dispositivo móvel, deve acessar a tela de cadastro e preencher informações básicas como</w:t>
+            </w:r>
+            <w:r>
+              <w:t xml:space="preserve"> e-mail,</w:t>
+            </w:r>
+            <w:r>
+              <w:t xml:space="preserve"> nome de usuário</w:t>
+            </w:r>
+            <w:r>
+              <w:t xml:space="preserve"> e senha</w:t>
+            </w:r>
+            <w:r>
+              <w:t>.</w:t>
+            </w:r>
+            <w:r>
+              <w:t xml:space="preserve"> </w:t>
+            </w:r>
+            <w:r>
+              <w:t xml:space="preserve"> </w:t>
             </w:r>
           </w:p>
         </w:tc>
@@ -1758,10 +1767,7 @@
               <w:ind w:left="0"/>
             </w:pPr>
             <w:r>
-              <w:t>Cadastro de</w:t>
-            </w:r>
-            <w:r>
-              <w:t xml:space="preserve"> empresa</w:t>
+              <w:t>Cadastro de empresa</w:t>
             </w:r>
           </w:p>
         </w:tc>
@@ -1791,19 +1797,7 @@
               <w:ind w:left="0"/>
             </w:pPr>
             <w:r>
-              <w:t>Registrar informações d</w:t>
-            </w:r>
-            <w:r>
-              <w:t>a empresa</w:t>
-            </w:r>
-            <w:r>
-              <w:t>, criando um perfil único para est</w:t>
-            </w:r>
-            <w:r>
-              <w:t>a</w:t>
-            </w:r>
-            <w:r>
-              <w:t xml:space="preserve">. </w:t>
+              <w:t xml:space="preserve">Registrar informações da empresa, criando um perfil único para esta. </w:t>
             </w:r>
           </w:p>
         </w:tc>
@@ -1908,13 +1902,7 @@
               <w:ind w:left="0"/>
             </w:pPr>
             <w:r>
-              <w:t>A empresa</w:t>
-            </w:r>
-            <w:r>
-              <w:t xml:space="preserve">, ao ter instalado o aplicativo em seu dispositivo móvel, deve acessar a tela de cadastro e preencher informações </w:t>
-            </w:r>
-            <w:r>
-              <w:t>como nome de usuário, localização, produtos e serviços.</w:t>
+              <w:t>A empresa, ao ter instalado o aplicativo em seu dispositivo móvel, deve acessar a tela de cadastro e preencher informações como nome de usuário, localização, produtos e serviços.</w:t>
             </w:r>
           </w:p>
         </w:tc>
@@ -1947,13 +1935,7 @@
               <w:ind w:left="0"/>
             </w:pPr>
             <w:r>
-              <w:t xml:space="preserve">A empresa </w:t>
-            </w:r>
-            <w:r>
-              <w:t xml:space="preserve">pode configurar </w:t>
-            </w:r>
-            <w:r>
-              <w:t>alguns elementos como</w:t>
+              <w:t>A empresa pode configurar alguns elementos como</w:t>
             </w:r>
             <w:r>
               <w:t xml:space="preserve"> produtos,</w:t>
@@ -1992,13 +1974,7 @@
               <w:ind w:left="0"/>
             </w:pPr>
             <w:r>
-              <w:t xml:space="preserve">A empresa </w:t>
-            </w:r>
-            <w:r>
-              <w:t>não poderá alterar seu usuário de cadastro</w:t>
-            </w:r>
-            <w:r>
-              <w:t xml:space="preserve"> após a finalização do registro de usuário.</w:t>
+              <w:t>A empresa não poderá alterar seu usuário de cadastro após a finalização do registro de usuário.</w:t>
             </w:r>
           </w:p>
         </w:tc>
@@ -2028,10 +2004,7 @@
               <w:ind w:left="0"/>
             </w:pPr>
             <w:r>
-              <w:t>RS00</w:t>
-            </w:r>
-            <w:r>
-              <w:t>3</w:t>
+              <w:t>RS003</w:t>
             </w:r>
           </w:p>
         </w:tc>
@@ -2046,13 +2019,7 @@
               <w:ind w:left="0"/>
             </w:pPr>
             <w:r>
-              <w:t xml:space="preserve">Cadastro de </w:t>
-            </w:r>
-            <w:r>
-              <w:t>itens</w:t>
-            </w:r>
-            <w:r>
-              <w:t xml:space="preserve"> </w:t>
+              <w:t xml:space="preserve">Cadastro de itens </w:t>
             </w:r>
           </w:p>
         </w:tc>
@@ -2082,13 +2049,7 @@
               <w:ind w:left="0"/>
             </w:pPr>
             <w:r>
-              <w:t xml:space="preserve">Registrar informações </w:t>
-            </w:r>
-            <w:r>
-              <w:t>de serviços ou produtos fornecidos por uma empresa.</w:t>
-            </w:r>
-            <w:r>
-              <w:t xml:space="preserve"> </w:t>
+              <w:t xml:space="preserve">Registrar informações de serviços ou produtos fornecidos por uma empresa. </w:t>
             </w:r>
           </w:p>
         </w:tc>
@@ -2118,10 +2079,7 @@
               <w:ind w:left="0"/>
             </w:pPr>
             <w:r>
-              <w:t>Ter o aplicativo instalado em um dispositivo móvel</w:t>
-            </w:r>
-            <w:r>
-              <w:t xml:space="preserve"> e estar logado em uma conta de empresas. </w:t>
+              <w:t xml:space="preserve">Ter o aplicativo instalado em um dispositivo móvel e estar logado em uma conta de empresas. </w:t>
             </w:r>
           </w:p>
         </w:tc>
@@ -2303,10 +2261,7 @@
               <w:ind w:left="0"/>
             </w:pPr>
             <w:r>
-              <w:t>RS00</w:t>
-            </w:r>
-            <w:r>
-              <w:t>4</w:t>
+              <w:t>RS004</w:t>
             </w:r>
           </w:p>
         </w:tc>
@@ -2456,10 +2411,7 @@
               <w:ind w:left="0"/>
             </w:pPr>
             <w:r>
-              <w:t>O cliente</w:t>
-            </w:r>
-            <w:r>
-              <w:t xml:space="preserve"> pode configurar formas de pagamento</w:t>
+              <w:t>O cliente pode configurar formas de pagamento</w:t>
             </w:r>
             <w:r>
               <w:t xml:space="preserve"> para facilitar o processo de pedidos.</w:t>
@@ -2579,10 +2531,7 @@
               <w:ind w:left="0"/>
             </w:pPr>
             <w:r>
-              <w:t>RS00</w:t>
-            </w:r>
-            <w:r>
-              <w:t>5</w:t>
+              <w:t>RS005</w:t>
             </w:r>
           </w:p>
         </w:tc>
@@ -2669,10 +2618,7 @@
               <w:ind w:left="0"/>
             </w:pPr>
             <w:r>
-              <w:t>Ter o aplicativo instalado em um dispositivo móvel</w:t>
-            </w:r>
-            <w:r>
-              <w:t xml:space="preserve"> e estar logado em uma conta de cliente. </w:t>
+              <w:t xml:space="preserve">Ter o aplicativo instalado em um dispositivo móvel e estar logado em uma conta de cliente. </w:t>
             </w:r>
           </w:p>
         </w:tc>
@@ -2747,10 +2693,7 @@
               <w:ind w:left="0"/>
             </w:pPr>
             <w:r>
-              <w:t xml:space="preserve">O </w:t>
-            </w:r>
-            <w:r>
-              <w:t xml:space="preserve">cliente, ao escolher os produtos desejados, deve </w:t>
+              <w:t xml:space="preserve">O cliente, ao escolher os produtos desejados, deve </w:t>
             </w:r>
             <w:r>
               <w:t>escolher a forma de pagamento do pedido. Dessa forma, o cliente deverá acompanhar o andamento do pedido e, após entregue, confirmar o recebimento dos produtos.</w:t>
@@ -2827,16 +2770,7 @@
               <w:ind w:left="0"/>
             </w:pPr>
             <w:r>
-              <w:t xml:space="preserve">O </w:t>
-            </w:r>
-            <w:r>
-              <w:t xml:space="preserve">cliente </w:t>
-            </w:r>
-            <w:r>
-              <w:t xml:space="preserve">não poderá </w:t>
-            </w:r>
-            <w:r>
-              <w:t>realizar pedidos sem estar logado em uma conta.</w:t>
+              <w:t>O cliente não poderá realizar pedidos sem estar logado em uma conta.</w:t>
             </w:r>
           </w:p>
         </w:tc>
@@ -2866,10 +2800,7 @@
               <w:ind w:left="0"/>
             </w:pPr>
             <w:r>
-              <w:t>RS00</w:t>
-            </w:r>
-            <w:r>
-              <w:t>6</w:t>
+              <w:t>RS006</w:t>
             </w:r>
           </w:p>
         </w:tc>
@@ -2884,13 +2815,7 @@
               <w:ind w:left="0"/>
             </w:pPr>
             <w:r>
-              <w:t xml:space="preserve">Pagamento, andamento e finalização do pedido (visão </w:t>
-            </w:r>
-            <w:r>
-              <w:t>empresa</w:t>
-            </w:r>
-            <w:r>
-              <w:t>)</w:t>
+              <w:t>Pagamento, andamento e finalização do pedido (visão empresa)</w:t>
             </w:r>
           </w:p>
         </w:tc>
@@ -2956,13 +2881,7 @@
               <w:ind w:left="0"/>
             </w:pPr>
             <w:r>
-              <w:t>Ter o aplicativo instalado em um dispositivo móvel e estar logado em uma conta de</w:t>
-            </w:r>
-            <w:r>
-              <w:t xml:space="preserve"> empresas</w:t>
-            </w:r>
-            <w:r>
-              <w:t xml:space="preserve">. </w:t>
+              <w:t xml:space="preserve">Ter o aplicativo instalado em um dispositivo móvel e estar logado em uma conta de empresas. </w:t>
             </w:r>
           </w:p>
         </w:tc>
@@ -3145,10 +3064,7 @@
               <w:ind w:left="0"/>
             </w:pPr>
             <w:r>
-              <w:t>RS00</w:t>
-            </w:r>
-            <w:r>
-              <w:t>7</w:t>
+              <w:t>RS007</w:t>
             </w:r>
           </w:p>
         </w:tc>
@@ -3304,10 +3220,7 @@
               <w:ind w:left="0"/>
             </w:pPr>
             <w:r>
-              <w:t>A empresa</w:t>
-            </w:r>
-            <w:r>
-              <w:t xml:space="preserve"> deve cadastrar horários de funcionamento para que os clientes saibam o momento correto para realizarem pedidos.</w:t>
+              <w:t>A empresa deve cadastrar horários de funcionamento para que os clientes saibam o momento correto para realizarem pedidos.</w:t>
             </w:r>
           </w:p>
         </w:tc>
@@ -3373,10 +3286,7 @@
               <w:ind w:left="0"/>
             </w:pPr>
             <w:r>
-              <w:t xml:space="preserve">A empresa não pode </w:t>
-            </w:r>
-            <w:r>
-              <w:t>cadastrar horários de funcionamento caso não tenha cadastro ou não esteja conectada a uma conta.</w:t>
+              <w:t>A empresa não pode cadastrar horários de funcionamento caso não tenha cadastro ou não esteja conectada a uma conta.</w:t>
             </w:r>
           </w:p>
         </w:tc>
@@ -3406,10 +3316,7 @@
               <w:ind w:left="0"/>
             </w:pPr>
             <w:r>
-              <w:t>RS00</w:t>
-            </w:r>
-            <w:r>
-              <w:t>8</w:t>
+              <w:t>RS008</w:t>
             </w:r>
           </w:p>
         </w:tc>
@@ -3490,13 +3397,7 @@
               <w:ind w:left="0"/>
             </w:pPr>
             <w:r>
-              <w:t xml:space="preserve">Ter o aplicativo instalado em um dispositivo móvel e estar logado em uma conta de </w:t>
-            </w:r>
-            <w:r>
-              <w:t>cliente</w:t>
-            </w:r>
-            <w:r>
-              <w:t xml:space="preserve">. </w:t>
+              <w:t xml:space="preserve">Ter o aplicativo instalado em um dispositivo móvel e estar logado em uma conta de cliente. </w:t>
             </w:r>
           </w:p>
         </w:tc>
@@ -3670,10 +3571,7 @@
               <w:ind w:left="0"/>
             </w:pPr>
             <w:r>
-              <w:t>RS00</w:t>
-            </w:r>
-            <w:r>
-              <w:t>9</w:t>
+              <w:t>RS009</w:t>
             </w:r>
           </w:p>
         </w:tc>
@@ -3919,10 +3817,7 @@
               <w:ind w:left="0"/>
             </w:pPr>
             <w:r>
-              <w:t>RS0</w:t>
-            </w:r>
-            <w:r>
-              <w:t>10</w:t>
+              <w:t>RS010</w:t>
             </w:r>
           </w:p>
         </w:tc>
@@ -4105,10 +4000,7 @@
               <w:ind w:left="0"/>
             </w:pPr>
             <w:r>
-              <w:t xml:space="preserve">É possível </w:t>
-            </w:r>
-            <w:r>
-              <w:t>optar por não avaliar a empresa.</w:t>
+              <w:t>É possível optar por não avaliar a empresa.</w:t>
             </w:r>
           </w:p>
         </w:tc>
@@ -4141,10 +4033,7 @@
               <w:ind w:left="0"/>
             </w:pPr>
             <w:r>
-              <w:t xml:space="preserve">Clientes </w:t>
-            </w:r>
-            <w:r>
-              <w:t>não podem realizar classificações caso não estejam conectados a uma conta.</w:t>
+              <w:t>Clientes não podem realizar classificações caso não estejam conectados a uma conta.</w:t>
             </w:r>
           </w:p>
         </w:tc>
@@ -4174,10 +4063,7 @@
               <w:ind w:left="0"/>
             </w:pPr>
             <w:r>
-              <w:t>RS01</w:t>
-            </w:r>
-            <w:r>
-              <w:t>1</w:t>
+              <w:t>RS011</w:t>
             </w:r>
           </w:p>
         </w:tc>
@@ -4426,10 +4312,7 @@
               <w:ind w:left="0"/>
             </w:pPr>
             <w:r>
-              <w:t>RS01</w:t>
-            </w:r>
-            <w:r>
-              <w:t>2</w:t>
+              <w:t>RS012</w:t>
             </w:r>
           </w:p>
         </w:tc>
@@ -4669,10 +4552,7 @@
               <w:ind w:left="0"/>
             </w:pPr>
             <w:r>
-              <w:t>RS01</w:t>
-            </w:r>
-            <w:r>
-              <w:t>3</w:t>
+              <w:t>RS013</w:t>
             </w:r>
           </w:p>
         </w:tc>
@@ -4921,10 +4801,7 @@
               <w:ind w:left="0"/>
             </w:pPr>
             <w:r>
-              <w:t>RS01</w:t>
-            </w:r>
-            <w:r>
-              <w:t>4</w:t>
+              <w:t>RS014</w:t>
             </w:r>
           </w:p>
         </w:tc>
@@ -4999,10 +4876,7 @@
               <w:ind w:left="0"/>
             </w:pPr>
             <w:r>
-              <w:t xml:space="preserve">Ter </w:t>
-            </w:r>
-            <w:r>
-              <w:t>uma conta cadastrada no aplicativo e conectada.</w:t>
+              <w:t>Ter uma conta cadastrada no aplicativo e conectada.</w:t>
             </w:r>
           </w:p>
         </w:tc>
@@ -5032,10 +4906,7 @@
               <w:ind w:left="0"/>
             </w:pPr>
             <w:r>
-              <w:t>Sistema</w:t>
-            </w:r>
-            <w:r>
-              <w:t xml:space="preserve"> - Empresa</w:t>
+              <w:t>Sistema - Empresa</w:t>
             </w:r>
           </w:p>
         </w:tc>

</xml_diff>

<commit_message>
Adicionando protótipo de layout e alterando doc de requisitos
</commit_message>
<xml_diff>
--- a/Documento de requisitos.docx
+++ b/Documento de requisitos.docx
@@ -26,27 +26,15 @@
           <w:bCs/>
         </w:rPr>
       </w:pPr>
+      <w:proofErr w:type="spellStart"/>
       <w:r>
         <w:rPr>
           <w:b/>
           <w:bCs/>
         </w:rPr>
-        <w:t>[</w:t>
-      </w:r>
-      <w:r>
-        <w:rPr>
-          <w:b/>
-          <w:bCs/>
-        </w:rPr>
-        <w:t>Nome do sistema</w:t>
-      </w:r>
-      <w:r>
-        <w:rPr>
-          <w:b/>
-          <w:bCs/>
-        </w:rPr>
-        <w:t>]</w:t>
-      </w:r>
+        <w:t>PetCare</w:t>
+      </w:r>
+      <w:proofErr w:type="spellEnd"/>
     </w:p>
     <w:p>
       <w:pPr>
@@ -516,24 +504,11 @@
       <w:r>
         <w:t xml:space="preserve">Este documento tem como objetivo especificar os requisitos do </w:t>
       </w:r>
-      <w:r>
-        <w:rPr>
-          <w:color w:val="FF0000"/>
-        </w:rPr>
-        <w:t>[</w:t>
-      </w:r>
-      <w:r>
-        <w:rPr>
-          <w:color w:val="FF0000"/>
-        </w:rPr>
-        <w:t>nome do projeto ainda não definido</w:t>
-      </w:r>
-      <w:r>
-        <w:rPr>
-          <w:color w:val="FF0000"/>
-        </w:rPr>
-        <w:t>]</w:t>
-      </w:r>
+      <w:proofErr w:type="spellStart"/>
+      <w:r>
+        <w:t>PetCare</w:t>
+      </w:r>
+      <w:proofErr w:type="spellEnd"/>
       <w:r>
         <w:t>,</w:t>
       </w:r>

</xml_diff>

<commit_message>
Atualizando doc de requisitos v0.2
</commit_message>
<xml_diff>
--- a/Documento de requisitos.docx
+++ b/Documento de requisitos.docx
@@ -254,6 +254,9 @@
             <w:pPr>
               <w:jc w:val="center"/>
             </w:pPr>
+            <w:r>
+              <w:t>03.05</w:t>
+            </w:r>
           </w:p>
         </w:tc>
         <w:tc>
@@ -264,6 +267,9 @@
             <w:pPr>
               <w:jc w:val="center"/>
             </w:pPr>
+            <w:r>
+              <w:t>0.2</w:t>
+            </w:r>
           </w:p>
         </w:tc>
         <w:tc>
@@ -274,6 +280,9 @@
             <w:pPr>
               <w:jc w:val="center"/>
             </w:pPr>
+            <w:r>
+              <w:t xml:space="preserve">Adicionando diagramas UML </w:t>
+            </w:r>
           </w:p>
         </w:tc>
         <w:tc>
@@ -284,6 +293,14 @@
             <w:pPr>
               <w:jc w:val="center"/>
             </w:pPr>
+            <w:r>
+              <w:t xml:space="preserve">Everton Alex Thomas, Beatriz </w:t>
+            </w:r>
+            <w:proofErr w:type="spellStart"/>
+            <w:r>
+              <w:t>Rubini</w:t>
+            </w:r>
+            <w:proofErr w:type="spellEnd"/>
           </w:p>
         </w:tc>
       </w:tr>
@@ -611,6 +628,7 @@
     </w:p>
     <w:p>
       <w:r>
+        <w:lastRenderedPageBreak/>
         <w:t>Seção 8 – Encerramento</w:t>
       </w:r>
     </w:p>
@@ -632,7 +650,6 @@
           <w:b/>
           <w:bCs/>
         </w:rPr>
-        <w:lastRenderedPageBreak/>
         <w:t>Termos e abreviações</w:t>
       </w:r>
     </w:p>
@@ -724,10 +741,73 @@
           <w:bCs/>
         </w:rPr>
       </w:pPr>
-    </w:p>
-    <w:p>
-      <w:r>
-        <w:t>A definir.</w:t>
+      <w:r>
+        <w:rPr>
+          <w:noProof/>
+        </w:rPr>
+        <w:drawing>
+          <wp:anchor distT="0" distB="0" distL="114300" distR="114300" simplePos="0" relativeHeight="251658240" behindDoc="1" locked="0" layoutInCell="1" allowOverlap="1" wp14:anchorId="537190CD" wp14:editId="6FB0076B">
+            <wp:simplePos x="0" y="0"/>
+            <wp:positionH relativeFrom="page">
+              <wp:posOffset>556260</wp:posOffset>
+            </wp:positionH>
+            <wp:positionV relativeFrom="paragraph">
+              <wp:posOffset>178435</wp:posOffset>
+            </wp:positionV>
+            <wp:extent cx="6762647" cy="3314700"/>
+            <wp:effectExtent l="0" t="0" r="635" b="0"/>
+            <wp:wrapThrough wrapText="bothSides">
+              <wp:wrapPolygon edited="0">
+                <wp:start x="0" y="0"/>
+                <wp:lineTo x="0" y="21476"/>
+                <wp:lineTo x="21541" y="21476"/>
+                <wp:lineTo x="21541" y="0"/>
+                <wp:lineTo x="0" y="0"/>
+              </wp:wrapPolygon>
+            </wp:wrapThrough>
+            <wp:docPr id="1" name="Imagem 1"/>
+            <wp:cNvGraphicFramePr>
+              <a:graphicFrameLocks xmlns:a="http://schemas.openxmlformats.org/drawingml/2006/main" noChangeAspect="1"/>
+            </wp:cNvGraphicFramePr>
+            <a:graphic xmlns:a="http://schemas.openxmlformats.org/drawingml/2006/main">
+              <a:graphicData uri="http://schemas.openxmlformats.org/drawingml/2006/picture">
+                <pic:pic xmlns:pic="http://schemas.openxmlformats.org/drawingml/2006/picture">
+                  <pic:nvPicPr>
+                    <pic:cNvPr id="1" name=""/>
+                    <pic:cNvPicPr/>
+                  </pic:nvPicPr>
+                  <pic:blipFill>
+                    <a:blip r:embed="rId5">
+                      <a:extLst>
+                        <a:ext uri="{28A0092B-C50C-407E-A947-70E740481C1C}">
+                          <a14:useLocalDpi xmlns:a14="http://schemas.microsoft.com/office/drawing/2010/main" val="0"/>
+                        </a:ext>
+                      </a:extLst>
+                    </a:blip>
+                    <a:stretch>
+                      <a:fillRect/>
+                    </a:stretch>
+                  </pic:blipFill>
+                  <pic:spPr>
+                    <a:xfrm>
+                      <a:off x="0" y="0"/>
+                      <a:ext cx="6762647" cy="3314700"/>
+                    </a:xfrm>
+                    <a:prstGeom prst="rect">
+                      <a:avLst/>
+                    </a:prstGeom>
+                  </pic:spPr>
+                </pic:pic>
+              </a:graphicData>
+            </a:graphic>
+            <wp14:sizeRelH relativeFrom="margin">
+              <wp14:pctWidth>0</wp14:pctWidth>
+            </wp14:sizeRelH>
+            <wp14:sizeRelV relativeFrom="margin">
+              <wp14:pctHeight>0</wp14:pctHeight>
+            </wp14:sizeRelV>
+          </wp:anchor>
+        </w:drawing>
       </w:r>
     </w:p>
     <w:p>
@@ -735,27 +815,12 @@
         <w:pStyle w:val="PargrafodaLista"/>
         <w:ind w:left="360"/>
       </w:pPr>
-      <w:r>
-        <w:t>[Descrição</w:t>
-      </w:r>
-      <w:r>
-        <w:t xml:space="preserve"> </w:t>
-      </w:r>
-      <w:r>
-        <w:t>d</w:t>
-      </w:r>
-      <w:r>
-        <w:t>o objetivo do sistema</w:t>
-      </w:r>
-      <w:r>
-        <w:t xml:space="preserve"> com </w:t>
-      </w:r>
-      <w:r>
-        <w:t>diagramas UML</w:t>
-      </w:r>
-      <w:r>
-        <w:t>.]</w:t>
-      </w:r>
+    </w:p>
+    <w:p>
+      <w:pPr>
+        <w:pStyle w:val="PargrafodaLista"/>
+        <w:ind w:left="360"/>
+      </w:pPr>
     </w:p>
     <w:p>
       <w:pPr>
@@ -843,6 +908,7 @@
         </w:numPr>
       </w:pPr>
       <w:r>
+        <w:lastRenderedPageBreak/>
         <w:t xml:space="preserve">[RF002] </w:t>
       </w:r>
       <w:r>
@@ -1020,7 +1086,6 @@
         </w:numPr>
       </w:pPr>
       <w:r>
-        <w:lastRenderedPageBreak/>
         <w:t>[RF00</w:t>
       </w:r>
       <w:r>
@@ -1240,6 +1305,7 @@
         <w:ind w:left="1428"/>
       </w:pPr>
       <w:r>
+        <w:lastRenderedPageBreak/>
         <w:t xml:space="preserve">O usuário final tem maior facilidade na utilização do sistema por ser intuitivo em questões de design. </w:t>
       </w:r>
     </w:p>
@@ -1877,7 +1943,11 @@
               <w:ind w:left="0"/>
             </w:pPr>
             <w:r>
-              <w:t>A empresa, ao ter instalado o aplicativo em seu dispositivo móvel, deve acessar a tela de cadastro e preencher informações como nome de usuário, localização, produtos e serviços.</w:t>
+              <w:t xml:space="preserve">A empresa, ao ter instalado o aplicativo em seu dispositivo móvel, deve acessar a tela de cadastro e preencher informações como nome de </w:t>
+            </w:r>
+            <w:r>
+              <w:lastRenderedPageBreak/>
+              <w:t>usuário, localização, produtos e serviços.</w:t>
             </w:r>
           </w:p>
         </w:tc>
@@ -1896,6 +1966,7 @@
               <w:ind w:left="0"/>
             </w:pPr>
             <w:r>
+              <w:lastRenderedPageBreak/>
               <w:t>Possíveis alternativas</w:t>
             </w:r>
           </w:p>
@@ -2135,11 +2206,7 @@
               <w:ind w:left="0"/>
             </w:pPr>
             <w:r>
-              <w:t xml:space="preserve">A empresa, ao ter instalado o aplicativo em um dispositivo móvel e estar conectada em sua conta previamente cadastrada, deve acessar as configurações de perfil e inserir </w:t>
-            </w:r>
-            <w:r>
-              <w:lastRenderedPageBreak/>
-              <w:t>produtos e serviços disponíveis para seus clientes.</w:t>
+              <w:t>A empresa, ao ter instalado o aplicativo em um dispositivo móvel e estar conectada em sua conta previamente cadastrada, deve acessar as configurações de perfil e inserir produtos e serviços disponíveis para seus clientes.</w:t>
             </w:r>
           </w:p>
         </w:tc>
@@ -2158,7 +2225,6 @@
               <w:ind w:left="0"/>
             </w:pPr>
             <w:r>
-              <w:lastRenderedPageBreak/>
               <w:t>Possíveis alternativas</w:t>
             </w:r>
           </w:p>
@@ -2476,7 +2542,11 @@
               <w:ind w:left="0"/>
             </w:pPr>
             <w:r>
-              <w:t>O cliente não poderá realizar pedidos sem estar logado em uma conta. Não será possível fazer pagamentos no aplicativo sem o cadastro de informações como cartão de crédito, débito e afins.</w:t>
+              <w:t xml:space="preserve">O cliente não poderá realizar pedidos sem estar logado em uma conta. Não será possível fazer pagamentos no aplicativo sem o cadastro de </w:t>
+            </w:r>
+            <w:r>
+              <w:lastRenderedPageBreak/>
+              <w:t>informações como cartão de crédito, débito e afins.</w:t>
             </w:r>
           </w:p>
         </w:tc>
@@ -2707,11 +2777,7 @@
               <w:t>O cliente pode optar por não realizar o pagamento no aplicativo, utilizando dinheiro diretamente com o entregador</w:t>
             </w:r>
             <w:r>
-              <w:t xml:space="preserve">. O cliente não </w:t>
-            </w:r>
-            <w:r>
-              <w:lastRenderedPageBreak/>
-              <w:t>necessariamente deve confirmar o recebimento dos produtos, sendo assim confirmado pela empresa.</w:t>
+              <w:t>. O cliente não necessariamente deve confirmar o recebimento dos produtos, sendo assim confirmado pela empresa.</w:t>
             </w:r>
           </w:p>
         </w:tc>
@@ -2730,7 +2796,6 @@
               <w:ind w:left="0"/>
             </w:pPr>
             <w:r>
-              <w:lastRenderedPageBreak/>
               <w:t>Exceções</w:t>
             </w:r>
           </w:p>
@@ -3823,6 +3888,7 @@
               <w:ind w:left="0"/>
             </w:pPr>
             <w:r>
+              <w:lastRenderedPageBreak/>
               <w:t>Função</w:t>
             </w:r>
           </w:p>
@@ -4948,7 +5014,6 @@
               <w:ind w:left="0"/>
             </w:pPr>
             <w:r>
-              <w:lastRenderedPageBreak/>
               <w:t>Possíveis alternativas</w:t>
             </w:r>
           </w:p>

</xml_diff>

<commit_message>
Alterando documento de requisitos
</commit_message>
<xml_diff>
--- a/Documento de requisitos.docx
+++ b/Documento de requisitos.docx
@@ -294,13 +294,22 @@
               <w:jc w:val="center"/>
             </w:pPr>
             <w:r>
-              <w:t xml:space="preserve">Everton Alex Thomas, Beatriz </w:t>
+              <w:t>Everton Alex Thoma</w:t>
+            </w:r>
+            <w:r>
+              <w:t>z</w:t>
+            </w:r>
+            <w:r>
+              <w:t xml:space="preserve">, Beatriz </w:t>
             </w:r>
             <w:proofErr w:type="spellStart"/>
             <w:r>
               <w:t>Rubini</w:t>
             </w:r>
             <w:proofErr w:type="spellEnd"/>
+            <w:r>
+              <w:t>, Jamile de Sousa</w:t>
+            </w:r>
           </w:p>
         </w:tc>
       </w:tr>
@@ -729,7 +738,14 @@
           <w:b/>
           <w:bCs/>
         </w:rPr>
-        <w:t>Descrição geral do sistema</w:t>
+        <w:t xml:space="preserve">Descrição </w:t>
+      </w:r>
+      <w:r>
+        <w:rPr>
+          <w:b/>
+          <w:bCs/>
+        </w:rPr>
+        <w:t>geral do sistema</w:t>
       </w:r>
     </w:p>
     <w:p>
@@ -741,31 +757,52 @@
           <w:bCs/>
         </w:rPr>
       </w:pPr>
+    </w:p>
+    <w:p>
+      <w:pPr>
+        <w:pStyle w:val="PargrafodaLista"/>
+        <w:ind w:left="360"/>
+        <w:rPr>
+          <w:b/>
+          <w:bCs/>
+        </w:rPr>
+      </w:pPr>
+      <w:r>
+        <w:rPr>
+          <w:b/>
+          <w:bCs/>
+        </w:rPr>
+        <w:t xml:space="preserve">2.1 – Sistema  </w:t>
+      </w:r>
+    </w:p>
+    <w:p>
+      <w:pPr>
+        <w:pStyle w:val="PargrafodaLista"/>
+        <w:ind w:left="360"/>
+        <w:rPr>
+          <w:b/>
+          <w:bCs/>
+        </w:rPr>
+      </w:pPr>
+    </w:p>
+    <w:p>
+      <w:pPr>
+        <w:pStyle w:val="PargrafodaLista"/>
+        <w:ind w:left="-142"/>
+        <w:rPr>
+          <w:b/>
+          <w:bCs/>
+        </w:rPr>
+      </w:pPr>
       <w:r>
         <w:rPr>
           <w:noProof/>
         </w:rPr>
         <w:drawing>
-          <wp:anchor distT="0" distB="0" distL="114300" distR="114300" simplePos="0" relativeHeight="251658240" behindDoc="1" locked="0" layoutInCell="1" allowOverlap="1" wp14:anchorId="537190CD" wp14:editId="6FB0076B">
-            <wp:simplePos x="0" y="0"/>
-            <wp:positionH relativeFrom="page">
-              <wp:posOffset>556260</wp:posOffset>
-            </wp:positionH>
-            <wp:positionV relativeFrom="paragraph">
-              <wp:posOffset>178435</wp:posOffset>
-            </wp:positionV>
-            <wp:extent cx="6762647" cy="3314700"/>
-            <wp:effectExtent l="0" t="0" r="635" b="0"/>
-            <wp:wrapThrough wrapText="bothSides">
-              <wp:wrapPolygon edited="0">
-                <wp:start x="0" y="0"/>
-                <wp:lineTo x="0" y="21476"/>
-                <wp:lineTo x="21541" y="21476"/>
-                <wp:lineTo x="21541" y="0"/>
-                <wp:lineTo x="0" y="0"/>
-              </wp:wrapPolygon>
-            </wp:wrapThrough>
-            <wp:docPr id="1" name="Imagem 1"/>
+          <wp:inline distT="0" distB="0" distL="0" distR="0" wp14:anchorId="69F67B79" wp14:editId="2397A73F">
+            <wp:extent cx="6100174" cy="3352800"/>
+            <wp:effectExtent l="0" t="0" r="0" b="0"/>
+            <wp:docPr id="1" name="Imagem 1" descr="Diagrama&#10;&#10;Descrição gerada automaticamente"/>
             <wp:cNvGraphicFramePr>
               <a:graphicFrameLocks xmlns:a="http://schemas.openxmlformats.org/drawingml/2006/main" noChangeAspect="1"/>
             </wp:cNvGraphicFramePr>
@@ -773,17 +810,11 @@
               <a:graphicData uri="http://schemas.openxmlformats.org/drawingml/2006/picture">
                 <pic:pic xmlns:pic="http://schemas.openxmlformats.org/drawingml/2006/picture">
                   <pic:nvPicPr>
-                    <pic:cNvPr id="1" name=""/>
+                    <pic:cNvPr id="1" name="Imagem 1" descr="Diagrama&#10;&#10;Descrição gerada automaticamente"/>
                     <pic:cNvPicPr/>
                   </pic:nvPicPr>
                   <pic:blipFill>
-                    <a:blip r:embed="rId5">
-                      <a:extLst>
-                        <a:ext uri="{28A0092B-C50C-407E-A947-70E740481C1C}">
-                          <a14:useLocalDpi xmlns:a14="http://schemas.microsoft.com/office/drawing/2010/main" val="0"/>
-                        </a:ext>
-                      </a:extLst>
-                    </a:blip>
+                    <a:blip r:embed="rId5"/>
                     <a:stretch>
                       <a:fillRect/>
                     </a:stretch>
@@ -791,7 +822,7 @@
                   <pic:spPr>
                     <a:xfrm>
                       <a:off x="0" y="0"/>
-                      <a:ext cx="6762647" cy="3314700"/>
+                      <a:ext cx="6108350" cy="3357294"/>
                     </a:xfrm>
                     <a:prstGeom prst="rect">
                       <a:avLst/>
@@ -800,15 +831,561 @@
                 </pic:pic>
               </a:graphicData>
             </a:graphic>
-            <wp14:sizeRelH relativeFrom="margin">
-              <wp14:pctWidth>0</wp14:pctWidth>
-            </wp14:sizeRelH>
-            <wp14:sizeRelV relativeFrom="margin">
-              <wp14:pctHeight>0</wp14:pctHeight>
-            </wp14:sizeRelV>
-          </wp:anchor>
+          </wp:inline>
         </w:drawing>
       </w:r>
+    </w:p>
+    <w:p>
+      <w:pPr>
+        <w:pStyle w:val="PargrafodaLista"/>
+        <w:ind w:left="360"/>
+        <w:rPr>
+          <w:b/>
+          <w:bCs/>
+        </w:rPr>
+      </w:pPr>
+    </w:p>
+    <w:p>
+      <w:pPr>
+        <w:pStyle w:val="PargrafodaLista"/>
+        <w:ind w:left="360"/>
+        <w:rPr>
+          <w:b/>
+          <w:bCs/>
+        </w:rPr>
+      </w:pPr>
+    </w:p>
+    <w:p>
+      <w:pPr>
+        <w:pStyle w:val="PargrafodaLista"/>
+        <w:ind w:left="360"/>
+        <w:rPr>
+          <w:b/>
+          <w:bCs/>
+        </w:rPr>
+      </w:pPr>
+    </w:p>
+    <w:p>
+      <w:pPr>
+        <w:pStyle w:val="PargrafodaLista"/>
+        <w:ind w:left="360"/>
+        <w:rPr>
+          <w:b/>
+          <w:bCs/>
+        </w:rPr>
+      </w:pPr>
+    </w:p>
+    <w:p>
+      <w:pPr>
+        <w:pStyle w:val="PargrafodaLista"/>
+        <w:ind w:left="360"/>
+        <w:rPr>
+          <w:b/>
+          <w:bCs/>
+        </w:rPr>
+      </w:pPr>
+    </w:p>
+    <w:p>
+      <w:pPr>
+        <w:pStyle w:val="PargrafodaLista"/>
+        <w:ind w:left="360"/>
+        <w:rPr>
+          <w:b/>
+          <w:bCs/>
+        </w:rPr>
+      </w:pPr>
+    </w:p>
+    <w:p>
+      <w:pPr>
+        <w:pStyle w:val="PargrafodaLista"/>
+        <w:ind w:left="360"/>
+        <w:rPr>
+          <w:b/>
+          <w:bCs/>
+        </w:rPr>
+      </w:pPr>
+    </w:p>
+    <w:p>
+      <w:pPr>
+        <w:pStyle w:val="PargrafodaLista"/>
+        <w:ind w:left="360"/>
+        <w:rPr>
+          <w:b/>
+          <w:bCs/>
+        </w:rPr>
+      </w:pPr>
+    </w:p>
+    <w:p>
+      <w:pPr>
+        <w:pStyle w:val="PargrafodaLista"/>
+        <w:ind w:left="360"/>
+        <w:rPr>
+          <w:b/>
+          <w:bCs/>
+        </w:rPr>
+      </w:pPr>
+    </w:p>
+    <w:p>
+      <w:pPr>
+        <w:pStyle w:val="PargrafodaLista"/>
+        <w:ind w:left="360"/>
+        <w:rPr>
+          <w:b/>
+          <w:bCs/>
+        </w:rPr>
+      </w:pPr>
+    </w:p>
+    <w:p>
+      <w:pPr>
+        <w:pStyle w:val="PargrafodaLista"/>
+        <w:ind w:left="360"/>
+        <w:rPr>
+          <w:b/>
+          <w:bCs/>
+        </w:rPr>
+      </w:pPr>
+    </w:p>
+    <w:p>
+      <w:pPr>
+        <w:pStyle w:val="PargrafodaLista"/>
+        <w:ind w:left="360"/>
+        <w:rPr>
+          <w:b/>
+          <w:bCs/>
+        </w:rPr>
+      </w:pPr>
+      <w:r>
+        <w:rPr>
+          <w:b/>
+          <w:bCs/>
+        </w:rPr>
+        <w:t>2.2 – Cadastro</w:t>
+      </w:r>
+      <w:r>
+        <w:rPr>
+          <w:b/>
+          <w:bCs/>
+        </w:rPr>
+        <w:t xml:space="preserve"> e login</w:t>
+      </w:r>
+      <w:r>
+        <w:rPr>
+          <w:b/>
+          <w:bCs/>
+        </w:rPr>
+        <w:t xml:space="preserve"> de cliente</w:t>
+      </w:r>
+    </w:p>
+    <w:p>
+      <w:pPr>
+        <w:pStyle w:val="PargrafodaLista"/>
+        <w:ind w:left="360"/>
+      </w:pPr>
+    </w:p>
+    <w:p>
+      <w:pPr>
+        <w:pStyle w:val="PargrafodaLista"/>
+        <w:ind w:left="360"/>
+      </w:pPr>
+    </w:p>
+    <w:p>
+      <w:pPr>
+        <w:pStyle w:val="PargrafodaLista"/>
+        <w:ind w:left="-426"/>
+        <w:rPr>
+          <w:b/>
+          <w:bCs/>
+        </w:rPr>
+      </w:pPr>
+      <w:r>
+        <w:rPr>
+          <w:noProof/>
+        </w:rPr>
+        <w:drawing>
+          <wp:inline distT="0" distB="0" distL="0" distR="0" wp14:anchorId="158018A1" wp14:editId="7E68E1B2">
+            <wp:extent cx="6138901" cy="5334000"/>
+            <wp:effectExtent l="0" t="0" r="0" b="0"/>
+            <wp:docPr id="7" name="Imagem 7" descr="Diagrama&#10;&#10;Descrição gerada automaticamente"/>
+            <wp:cNvGraphicFramePr>
+              <a:graphicFrameLocks xmlns:a="http://schemas.openxmlformats.org/drawingml/2006/main" noChangeAspect="1"/>
+            </wp:cNvGraphicFramePr>
+            <a:graphic xmlns:a="http://schemas.openxmlformats.org/drawingml/2006/main">
+              <a:graphicData uri="http://schemas.openxmlformats.org/drawingml/2006/picture">
+                <pic:pic xmlns:pic="http://schemas.openxmlformats.org/drawingml/2006/picture">
+                  <pic:nvPicPr>
+                    <pic:cNvPr id="7" name="Imagem 7" descr="Diagrama&#10;&#10;Descrição gerada automaticamente"/>
+                    <pic:cNvPicPr/>
+                  </pic:nvPicPr>
+                  <pic:blipFill>
+                    <a:blip r:embed="rId6"/>
+                    <a:stretch>
+                      <a:fillRect/>
+                    </a:stretch>
+                  </pic:blipFill>
+                  <pic:spPr>
+                    <a:xfrm>
+                      <a:off x="0" y="0"/>
+                      <a:ext cx="6140623" cy="5335496"/>
+                    </a:xfrm>
+                    <a:prstGeom prst="rect">
+                      <a:avLst/>
+                    </a:prstGeom>
+                  </pic:spPr>
+                </pic:pic>
+              </a:graphicData>
+            </a:graphic>
+          </wp:inline>
+        </w:drawing>
+      </w:r>
+    </w:p>
+    <w:p>
+      <w:pPr>
+        <w:pStyle w:val="PargrafodaLista"/>
+        <w:ind w:left="360"/>
+        <w:rPr>
+          <w:b/>
+          <w:bCs/>
+        </w:rPr>
+      </w:pPr>
+    </w:p>
+    <w:p>
+      <w:pPr>
+        <w:pStyle w:val="PargrafodaLista"/>
+        <w:ind w:left="360"/>
+        <w:rPr>
+          <w:b/>
+          <w:bCs/>
+        </w:rPr>
+      </w:pPr>
+    </w:p>
+    <w:p>
+      <w:pPr>
+        <w:pStyle w:val="PargrafodaLista"/>
+        <w:ind w:left="360"/>
+        <w:rPr>
+          <w:b/>
+          <w:bCs/>
+        </w:rPr>
+      </w:pPr>
+    </w:p>
+    <w:p>
+      <w:pPr>
+        <w:pStyle w:val="PargrafodaLista"/>
+        <w:ind w:left="360"/>
+        <w:rPr>
+          <w:b/>
+          <w:bCs/>
+        </w:rPr>
+      </w:pPr>
+    </w:p>
+    <w:p>
+      <w:pPr>
+        <w:pStyle w:val="PargrafodaLista"/>
+        <w:ind w:left="360"/>
+        <w:rPr>
+          <w:b/>
+          <w:bCs/>
+        </w:rPr>
+      </w:pPr>
+    </w:p>
+    <w:p>
+      <w:pPr>
+        <w:pStyle w:val="PargrafodaLista"/>
+        <w:ind w:left="360"/>
+        <w:rPr>
+          <w:b/>
+          <w:bCs/>
+        </w:rPr>
+      </w:pPr>
+    </w:p>
+    <w:p>
+      <w:pPr>
+        <w:pStyle w:val="PargrafodaLista"/>
+        <w:ind w:left="360"/>
+        <w:rPr>
+          <w:b/>
+          <w:bCs/>
+        </w:rPr>
+      </w:pPr>
+    </w:p>
+    <w:p>
+      <w:pPr>
+        <w:pStyle w:val="PargrafodaLista"/>
+        <w:ind w:left="360"/>
+        <w:rPr>
+          <w:b/>
+          <w:bCs/>
+        </w:rPr>
+      </w:pPr>
+    </w:p>
+    <w:p>
+      <w:pPr>
+        <w:pStyle w:val="PargrafodaLista"/>
+        <w:ind w:left="360"/>
+        <w:rPr>
+          <w:b/>
+          <w:bCs/>
+        </w:rPr>
+      </w:pPr>
+    </w:p>
+    <w:p>
+      <w:pPr>
+        <w:pStyle w:val="PargrafodaLista"/>
+        <w:ind w:left="360"/>
+        <w:rPr>
+          <w:b/>
+          <w:bCs/>
+        </w:rPr>
+      </w:pPr>
+    </w:p>
+    <w:p>
+      <w:pPr>
+        <w:pStyle w:val="PargrafodaLista"/>
+        <w:ind w:left="360"/>
+        <w:rPr>
+          <w:b/>
+          <w:bCs/>
+        </w:rPr>
+      </w:pPr>
+    </w:p>
+    <w:p>
+      <w:pPr>
+        <w:pStyle w:val="PargrafodaLista"/>
+        <w:ind w:left="360"/>
+        <w:rPr>
+          <w:b/>
+          <w:bCs/>
+        </w:rPr>
+      </w:pPr>
+    </w:p>
+    <w:p>
+      <w:pPr>
+        <w:pStyle w:val="PargrafodaLista"/>
+        <w:ind w:left="360"/>
+        <w:rPr>
+          <w:b/>
+          <w:bCs/>
+        </w:rPr>
+      </w:pPr>
+    </w:p>
+    <w:p>
+      <w:pPr>
+        <w:pStyle w:val="PargrafodaLista"/>
+        <w:ind w:left="360"/>
+        <w:rPr>
+          <w:b/>
+          <w:bCs/>
+        </w:rPr>
+      </w:pPr>
+    </w:p>
+    <w:p>
+      <w:pPr>
+        <w:pStyle w:val="PargrafodaLista"/>
+        <w:ind w:left="360"/>
+        <w:rPr>
+          <w:b/>
+          <w:bCs/>
+        </w:rPr>
+      </w:pPr>
+    </w:p>
+    <w:p>
+      <w:pPr>
+        <w:pStyle w:val="PargrafodaLista"/>
+        <w:ind w:left="360"/>
+        <w:rPr>
+          <w:b/>
+          <w:bCs/>
+        </w:rPr>
+      </w:pPr>
+    </w:p>
+    <w:p>
+      <w:pPr>
+        <w:pStyle w:val="PargrafodaLista"/>
+        <w:ind w:left="360"/>
+        <w:rPr>
+          <w:b/>
+          <w:bCs/>
+        </w:rPr>
+      </w:pPr>
+    </w:p>
+    <w:p>
+      <w:pPr>
+        <w:pStyle w:val="PargrafodaLista"/>
+        <w:ind w:left="360"/>
+        <w:rPr>
+          <w:b/>
+          <w:bCs/>
+        </w:rPr>
+      </w:pPr>
+    </w:p>
+    <w:p>
+      <w:pPr>
+        <w:pStyle w:val="PargrafodaLista"/>
+        <w:ind w:left="360"/>
+        <w:rPr>
+          <w:b/>
+          <w:bCs/>
+        </w:rPr>
+      </w:pPr>
+    </w:p>
+    <w:p>
+      <w:pPr>
+        <w:pStyle w:val="PargrafodaLista"/>
+        <w:ind w:left="360"/>
+        <w:rPr>
+          <w:b/>
+          <w:bCs/>
+        </w:rPr>
+      </w:pPr>
+    </w:p>
+    <w:p>
+      <w:pPr>
+        <w:pStyle w:val="PargrafodaLista"/>
+        <w:ind w:left="360"/>
+        <w:rPr>
+          <w:b/>
+          <w:bCs/>
+        </w:rPr>
+      </w:pPr>
+      <w:r>
+        <w:rPr>
+          <w:b/>
+          <w:bCs/>
+        </w:rPr>
+        <w:t>2.3 – Cadastro</w:t>
+      </w:r>
+      <w:r>
+        <w:rPr>
+          <w:b/>
+          <w:bCs/>
+        </w:rPr>
+        <w:t xml:space="preserve"> e login</w:t>
+      </w:r>
+      <w:r>
+        <w:rPr>
+          <w:b/>
+          <w:bCs/>
+        </w:rPr>
+        <w:t xml:space="preserve"> de empresa</w:t>
+      </w:r>
+    </w:p>
+    <w:p>
+      <w:pPr>
+        <w:pStyle w:val="PargrafodaLista"/>
+        <w:ind w:left="360"/>
+      </w:pPr>
+    </w:p>
+    <w:p>
+      <w:pPr>
+        <w:pStyle w:val="PargrafodaLista"/>
+        <w:ind w:left="360"/>
+      </w:pPr>
+    </w:p>
+    <w:p>
+      <w:pPr>
+        <w:pStyle w:val="PargrafodaLista"/>
+        <w:ind w:left="360"/>
+      </w:pPr>
+    </w:p>
+    <w:p>
+      <w:pPr>
+        <w:pStyle w:val="PargrafodaLista"/>
+        <w:ind w:left="-142"/>
+      </w:pPr>
+      <w:r>
+        <w:rPr>
+          <w:noProof/>
+        </w:rPr>
+        <w:drawing>
+          <wp:inline distT="0" distB="0" distL="0" distR="0" wp14:anchorId="1B8DC91F" wp14:editId="2E4D37A5">
+            <wp:extent cx="5912307" cy="5657850"/>
+            <wp:effectExtent l="0" t="0" r="0" b="0"/>
+            <wp:docPr id="9" name="Imagem 9" descr="Diagrama&#10;&#10;Descrição gerada automaticamente"/>
+            <wp:cNvGraphicFramePr>
+              <a:graphicFrameLocks xmlns:a="http://schemas.openxmlformats.org/drawingml/2006/main" noChangeAspect="1"/>
+            </wp:cNvGraphicFramePr>
+            <a:graphic xmlns:a="http://schemas.openxmlformats.org/drawingml/2006/main">
+              <a:graphicData uri="http://schemas.openxmlformats.org/drawingml/2006/picture">
+                <pic:pic xmlns:pic="http://schemas.openxmlformats.org/drawingml/2006/picture">
+                  <pic:nvPicPr>
+                    <pic:cNvPr id="9" name="Imagem 9" descr="Diagrama&#10;&#10;Descrição gerada automaticamente"/>
+                    <pic:cNvPicPr/>
+                  </pic:nvPicPr>
+                  <pic:blipFill>
+                    <a:blip r:embed="rId7"/>
+                    <a:stretch>
+                      <a:fillRect/>
+                    </a:stretch>
+                  </pic:blipFill>
+                  <pic:spPr>
+                    <a:xfrm>
+                      <a:off x="0" y="0"/>
+                      <a:ext cx="5914473" cy="5659923"/>
+                    </a:xfrm>
+                    <a:prstGeom prst="rect">
+                      <a:avLst/>
+                    </a:prstGeom>
+                  </pic:spPr>
+                </pic:pic>
+              </a:graphicData>
+            </a:graphic>
+          </wp:inline>
+        </w:drawing>
+      </w:r>
+    </w:p>
+    <w:p>
+      <w:pPr>
+        <w:pStyle w:val="PargrafodaLista"/>
+        <w:ind w:left="360"/>
+      </w:pPr>
+    </w:p>
+    <w:p>
+      <w:pPr>
+        <w:pStyle w:val="PargrafodaLista"/>
+        <w:ind w:left="360"/>
+      </w:pPr>
+    </w:p>
+    <w:p>
+      <w:pPr>
+        <w:pStyle w:val="PargrafodaLista"/>
+        <w:ind w:left="360"/>
+      </w:pPr>
+    </w:p>
+    <w:p>
+      <w:pPr>
+        <w:pStyle w:val="PargrafodaLista"/>
+        <w:ind w:left="360"/>
+      </w:pPr>
+    </w:p>
+    <w:p>
+      <w:pPr>
+        <w:pStyle w:val="PargrafodaLista"/>
+        <w:ind w:left="360"/>
+      </w:pPr>
+    </w:p>
+    <w:p>
+      <w:pPr>
+        <w:pStyle w:val="PargrafodaLista"/>
+        <w:ind w:left="360"/>
+      </w:pPr>
+    </w:p>
+    <w:p>
+      <w:pPr>
+        <w:pStyle w:val="PargrafodaLista"/>
+        <w:ind w:left="360"/>
+      </w:pPr>
+    </w:p>
+    <w:p>
+      <w:pPr>
+        <w:pStyle w:val="PargrafodaLista"/>
+        <w:ind w:left="360"/>
+      </w:pPr>
+    </w:p>
+    <w:p>
+      <w:pPr>
+        <w:pStyle w:val="PargrafodaLista"/>
+        <w:ind w:left="360"/>
+      </w:pPr>
     </w:p>
     <w:p>
       <w:pPr>
@@ -908,7 +1485,6 @@
         </w:numPr>
       </w:pPr>
       <w:r>
-        <w:lastRenderedPageBreak/>
         <w:t xml:space="preserve">[RF002] </w:t>
       </w:r>
       <w:r>
@@ -1204,6 +1780,7 @@
       </w:r>
     </w:p>
     <w:p/>
+    <w:p/>
     <w:p>
       <w:pPr>
         <w:pStyle w:val="PargrafodaLista"/>
@@ -1305,7 +1882,6 @@
         <w:ind w:left="1428"/>
       </w:pPr>
       <w:r>
-        <w:lastRenderedPageBreak/>
         <w:t xml:space="preserve">O usuário final tem maior facilidade na utilização do sistema por ser intuitivo em questões de design. </w:t>
       </w:r>
     </w:p>
@@ -1737,6 +2313,7 @@
               <w:ind w:left="0"/>
             </w:pPr>
             <w:r>
+              <w:lastRenderedPageBreak/>
               <w:t>Exceções</w:t>
             </w:r>
           </w:p>
@@ -1943,11 +2520,7 @@
               <w:ind w:left="0"/>
             </w:pPr>
             <w:r>
-              <w:t xml:space="preserve">A empresa, ao ter instalado o aplicativo em seu dispositivo móvel, deve acessar a tela de cadastro e preencher informações como nome de </w:t>
-            </w:r>
-            <w:r>
-              <w:lastRenderedPageBreak/>
-              <w:t>usuário, localização, produtos e serviços.</w:t>
+              <w:t>A empresa, ao ter instalado o aplicativo em seu dispositivo móvel, deve acessar a tela de cadastro e preencher informações como nome de usuário, localização, produtos e serviços.</w:t>
             </w:r>
           </w:p>
         </w:tc>
@@ -1966,7 +2539,6 @@
               <w:ind w:left="0"/>
             </w:pPr>
             <w:r>
-              <w:lastRenderedPageBreak/>
               <w:t>Possíveis alternativas</w:t>
             </w:r>
           </w:p>
@@ -2542,11 +3114,7 @@
               <w:ind w:left="0"/>
             </w:pPr>
             <w:r>
-              <w:t xml:space="preserve">O cliente não poderá realizar pedidos sem estar logado em uma conta. Não será possível fazer pagamentos no aplicativo sem o cadastro de </w:t>
-            </w:r>
-            <w:r>
-              <w:lastRenderedPageBreak/>
-              <w:t>informações como cartão de crédito, débito e afins.</w:t>
+              <w:t>O cliente não poderá realizar pedidos sem estar logado em uma conta. Não será possível fazer pagamentos no aplicativo sem o cadastro de informações como cartão de crédito, débito e afins.</w:t>
             </w:r>
           </w:p>
         </w:tc>
@@ -2996,7 +3564,11 @@
               <w:ind w:left="0"/>
             </w:pPr>
             <w:r>
-              <w:t xml:space="preserve">A empresa, ao receber um pedido, deve alertar o cliente sobre o status do pedido (preparando pedido, saindo para entrega, entregue). Cabe ao cliente </w:t>
+              <w:t xml:space="preserve">A empresa, ao receber um pedido, deve alertar o cliente sobre o status do pedido (preparando pedido, saindo para entrega, entregue). Cabe ao </w:t>
+            </w:r>
+            <w:r>
+              <w:lastRenderedPageBreak/>
+              <w:t xml:space="preserve">cliente </w:t>
             </w:r>
             <w:r>
               <w:t xml:space="preserve">ou empresa </w:t>
@@ -3027,6 +3599,7 @@
               <w:ind w:left="0"/>
             </w:pPr>
             <w:r>
+              <w:lastRenderedPageBreak/>
               <w:t>Possíveis alternativas</w:t>
             </w:r>
           </w:p>
@@ -3708,6 +4281,7 @@
               <w:ind w:left="0"/>
             </w:pPr>
             <w:r>
+              <w:lastRenderedPageBreak/>
               <w:t>Atores</w:t>
             </w:r>
           </w:p>
@@ -3888,7 +4462,6 @@
               <w:ind w:left="0"/>
             </w:pPr>
             <w:r>
-              <w:lastRenderedPageBreak/>
               <w:t>Função</w:t>
             </w:r>
           </w:p>
@@ -5160,6 +5733,7 @@
         <w:ind w:left="360"/>
       </w:pPr>
       <w:r>
+        <w:lastRenderedPageBreak/>
         <w:t>A definir.</w:t>
       </w:r>
     </w:p>

</xml_diff>

<commit_message>
Atualizando doc de requisitos
</commit_message>
<xml_diff>
--- a/Documento de requisitos.docx
+++ b/Documento de requisitos.docx
@@ -26,7 +26,6 @@
           <w:bCs/>
         </w:rPr>
       </w:pPr>
-      <w:proofErr w:type="spellStart"/>
       <w:r>
         <w:rPr>
           <w:b/>
@@ -34,7 +33,6 @@
         </w:rPr>
         <w:t>PetCare</w:t>
       </w:r>
-      <w:proofErr w:type="spellEnd"/>
     </w:p>
     <w:p>
       <w:pPr>
@@ -44,7 +42,7 @@
         <w:t>Versão 0.</w:t>
       </w:r>
       <w:r>
-        <w:t>1</w:t>
+        <w:t>3</w:t>
       </w:r>
     </w:p>
     <w:p/>
@@ -56,19 +54,21 @@
     <w:tbl>
       <w:tblPr>
         <w:tblStyle w:val="Tabelacomgrade"/>
-        <w:tblW w:w="0" w:type="auto"/>
+        <w:tblW w:w="9161" w:type="dxa"/>
         <w:tblLook w:val="04A0" w:firstRow="1" w:lastRow="0" w:firstColumn="1" w:lastColumn="0" w:noHBand="0" w:noVBand="1"/>
       </w:tblPr>
       <w:tblGrid>
-        <w:gridCol w:w="1129"/>
-        <w:gridCol w:w="1276"/>
-        <w:gridCol w:w="4111"/>
-        <w:gridCol w:w="1978"/>
+        <w:gridCol w:w="1587"/>
+        <w:gridCol w:w="1794"/>
+        <w:gridCol w:w="5780"/>
       </w:tblGrid>
       <w:tr>
-        <w:tc>
-          <w:tcPr>
-            <w:tcW w:w="1129" w:type="dxa"/>
+        <w:trPr>
+          <w:trHeight w:val="244"/>
+        </w:trPr>
+        <w:tc>
+          <w:tcPr>
+            <w:tcW w:w="1587" w:type="dxa"/>
             <w:shd w:val="clear" w:color="auto" w:fill="D9D9D9" w:themeFill="background1" w:themeFillShade="D9"/>
           </w:tcPr>
           <w:p>
@@ -82,7 +82,7 @@
         </w:tc>
         <w:tc>
           <w:tcPr>
-            <w:tcW w:w="1276" w:type="dxa"/>
+            <w:tcW w:w="1794" w:type="dxa"/>
             <w:shd w:val="clear" w:color="auto" w:fill="D9D9D9" w:themeFill="background1" w:themeFillShade="D9"/>
           </w:tcPr>
           <w:p>
@@ -96,7 +96,7 @@
         </w:tc>
         <w:tc>
           <w:tcPr>
-            <w:tcW w:w="4111" w:type="dxa"/>
+            <w:tcW w:w="5780" w:type="dxa"/>
             <w:shd w:val="clear" w:color="auto" w:fill="D9D9D9" w:themeFill="background1" w:themeFillShade="D9"/>
           </w:tcPr>
           <w:p>
@@ -108,215 +108,210 @@
             </w:r>
           </w:p>
         </w:tc>
-        <w:tc>
-          <w:tcPr>
-            <w:tcW w:w="1978" w:type="dxa"/>
-            <w:shd w:val="clear" w:color="auto" w:fill="D9D9D9" w:themeFill="background1" w:themeFillShade="D9"/>
+      </w:tr>
+      <w:tr>
+        <w:trPr>
+          <w:trHeight w:val="488"/>
+        </w:trPr>
+        <w:tc>
+          <w:tcPr>
+            <w:tcW w:w="1587" w:type="dxa"/>
           </w:tcPr>
           <w:p>
             <w:pPr>
               <w:jc w:val="center"/>
             </w:pPr>
             <w:r>
-              <w:t>Autor</w:t>
-            </w:r>
-          </w:p>
-        </w:tc>
-      </w:tr>
-      <w:tr>
-        <w:tc>
-          <w:tcPr>
-            <w:tcW w:w="1129" w:type="dxa"/>
+              <w:t>13.04</w:t>
+            </w:r>
+          </w:p>
+        </w:tc>
+        <w:tc>
+          <w:tcPr>
+            <w:tcW w:w="1794" w:type="dxa"/>
           </w:tcPr>
           <w:p>
             <w:pPr>
               <w:jc w:val="center"/>
             </w:pPr>
             <w:r>
-              <w:t>13.04</w:t>
-            </w:r>
-          </w:p>
-        </w:tc>
-        <w:tc>
-          <w:tcPr>
-            <w:tcW w:w="1276" w:type="dxa"/>
+              <w:t>0.0</w:t>
+            </w:r>
+          </w:p>
+        </w:tc>
+        <w:tc>
+          <w:tcPr>
+            <w:tcW w:w="5780" w:type="dxa"/>
           </w:tcPr>
           <w:p>
             <w:pPr>
               <w:jc w:val="center"/>
             </w:pPr>
             <w:r>
-              <w:t>0.0</w:t>
-            </w:r>
-          </w:p>
-        </w:tc>
-        <w:tc>
-          <w:tcPr>
-            <w:tcW w:w="4111" w:type="dxa"/>
+              <w:t>Criação do documento de especificação de requisitos.</w:t>
+            </w:r>
+          </w:p>
+        </w:tc>
+      </w:tr>
+      <w:tr>
+        <w:trPr>
+          <w:trHeight w:val="986"/>
+        </w:trPr>
+        <w:tc>
+          <w:tcPr>
+            <w:tcW w:w="1587" w:type="dxa"/>
           </w:tcPr>
           <w:p>
             <w:pPr>
               <w:jc w:val="center"/>
             </w:pPr>
             <w:r>
-              <w:t>Criação do documento de especificação de requisitos</w:t>
-            </w:r>
-            <w:r>
-              <w:t>.</w:t>
-            </w:r>
-          </w:p>
-        </w:tc>
-        <w:tc>
-          <w:tcPr>
-            <w:tcW w:w="1978" w:type="dxa"/>
+              <w:t>29.04</w:t>
+            </w:r>
+          </w:p>
+        </w:tc>
+        <w:tc>
+          <w:tcPr>
+            <w:tcW w:w="1794" w:type="dxa"/>
           </w:tcPr>
           <w:p>
             <w:pPr>
               <w:jc w:val="center"/>
             </w:pPr>
             <w:r>
-              <w:t>Jamile de Sousa</w:t>
-            </w:r>
-          </w:p>
-        </w:tc>
-      </w:tr>
-      <w:tr>
-        <w:tc>
-          <w:tcPr>
-            <w:tcW w:w="1129" w:type="dxa"/>
+              <w:t>0.1</w:t>
+            </w:r>
+          </w:p>
+        </w:tc>
+        <w:tc>
+          <w:tcPr>
+            <w:tcW w:w="5780" w:type="dxa"/>
           </w:tcPr>
           <w:p>
             <w:pPr>
               <w:jc w:val="center"/>
             </w:pPr>
             <w:r>
-              <w:t>29.04</w:t>
-            </w:r>
-          </w:p>
-        </w:tc>
-        <w:tc>
-          <w:tcPr>
-            <w:tcW w:w="1276" w:type="dxa"/>
+              <w:t>Descrição e detalhamento de requisitos funcionais e não funcionais, definição de termos e abreviações essenciais para leitura.</w:t>
+            </w:r>
+          </w:p>
+        </w:tc>
+      </w:tr>
+      <w:tr>
+        <w:trPr>
+          <w:trHeight w:val="244"/>
+        </w:trPr>
+        <w:tc>
+          <w:tcPr>
+            <w:tcW w:w="1587" w:type="dxa"/>
           </w:tcPr>
           <w:p>
             <w:pPr>
               <w:jc w:val="center"/>
             </w:pPr>
             <w:r>
-              <w:t>0.1</w:t>
-            </w:r>
-          </w:p>
-        </w:tc>
-        <w:tc>
-          <w:tcPr>
-            <w:tcW w:w="4111" w:type="dxa"/>
+              <w:t>03.05</w:t>
+            </w:r>
+          </w:p>
+        </w:tc>
+        <w:tc>
+          <w:tcPr>
+            <w:tcW w:w="1794" w:type="dxa"/>
           </w:tcPr>
           <w:p>
             <w:pPr>
               <w:jc w:val="center"/>
             </w:pPr>
             <w:r>
-              <w:t xml:space="preserve">Descrição </w:t>
-            </w:r>
-            <w:r>
-              <w:t xml:space="preserve">e detalhamento </w:t>
-            </w:r>
-            <w:r>
-              <w:t>de requisitos funcionais e não funcionais, definição de termos e abreviações essenciais para leitura.</w:t>
-            </w:r>
-          </w:p>
-        </w:tc>
-        <w:tc>
-          <w:tcPr>
-            <w:tcW w:w="1978" w:type="dxa"/>
+              <w:t>0.2</w:t>
+            </w:r>
+          </w:p>
+        </w:tc>
+        <w:tc>
+          <w:tcPr>
+            <w:tcW w:w="5780" w:type="dxa"/>
           </w:tcPr>
           <w:p>
             <w:pPr>
               <w:jc w:val="center"/>
             </w:pPr>
-          </w:p>
+            <w:r>
+              <w:t xml:space="preserve">Adicionando diagramas UML </w:t>
+            </w:r>
+          </w:p>
+        </w:tc>
+      </w:tr>
+      <w:tr>
+        <w:trPr>
+          <w:trHeight w:val="244"/>
+        </w:trPr>
+        <w:tc>
+          <w:tcPr>
+            <w:tcW w:w="1587" w:type="dxa"/>
+          </w:tcPr>
           <w:p>
             <w:pPr>
               <w:jc w:val="center"/>
             </w:pPr>
             <w:r>
-              <w:t>Jamile de Sousa</w:t>
-            </w:r>
-          </w:p>
-        </w:tc>
-      </w:tr>
-      <w:tr>
-        <w:tc>
-          <w:tcPr>
-            <w:tcW w:w="1129" w:type="dxa"/>
+              <w:t>15.05</w:t>
+            </w:r>
+          </w:p>
+        </w:tc>
+        <w:tc>
+          <w:tcPr>
+            <w:tcW w:w="1794" w:type="dxa"/>
           </w:tcPr>
           <w:p>
             <w:pPr>
               <w:jc w:val="center"/>
             </w:pPr>
             <w:r>
-              <w:t>03.05</w:t>
-            </w:r>
-          </w:p>
-        </w:tc>
-        <w:tc>
-          <w:tcPr>
-            <w:tcW w:w="1276" w:type="dxa"/>
+              <w:t>0.3</w:t>
+            </w:r>
+          </w:p>
+        </w:tc>
+        <w:tc>
+          <w:tcPr>
+            <w:tcW w:w="5780" w:type="dxa"/>
           </w:tcPr>
           <w:p>
             <w:pPr>
               <w:jc w:val="center"/>
             </w:pPr>
             <w:r>
-              <w:t>0.2</w:t>
-            </w:r>
-          </w:p>
-        </w:tc>
-        <w:tc>
-          <w:tcPr>
-            <w:tcW w:w="4111" w:type="dxa"/>
+              <w:t>Atualizando diagramas UML</w:t>
+            </w:r>
+          </w:p>
+        </w:tc>
+      </w:tr>
+      <w:tr>
+        <w:trPr>
+          <w:trHeight w:val="244"/>
+        </w:trPr>
+        <w:tc>
+          <w:tcPr>
+            <w:tcW w:w="1587" w:type="dxa"/>
           </w:tcPr>
           <w:p>
             <w:pPr>
               <w:jc w:val="center"/>
             </w:pPr>
-            <w:r>
-              <w:t xml:space="preserve">Adicionando diagramas UML </w:t>
-            </w:r>
-          </w:p>
-        </w:tc>
-        <w:tc>
-          <w:tcPr>
-            <w:tcW w:w="1978" w:type="dxa"/>
+          </w:p>
+        </w:tc>
+        <w:tc>
+          <w:tcPr>
+            <w:tcW w:w="1794" w:type="dxa"/>
           </w:tcPr>
           <w:p>
             <w:pPr>
               <w:jc w:val="center"/>
             </w:pPr>
-            <w:r>
-              <w:t>Everton Alex Thoma</w:t>
-            </w:r>
-            <w:r>
-              <w:t>z</w:t>
-            </w:r>
-            <w:r>
-              <w:t xml:space="preserve">, Beatriz </w:t>
-            </w:r>
-            <w:proofErr w:type="spellStart"/>
-            <w:r>
-              <w:t>Rubini</w:t>
-            </w:r>
-            <w:proofErr w:type="spellEnd"/>
-            <w:r>
-              <w:t>, Jamile de Sousa</w:t>
-            </w:r>
-          </w:p>
-        </w:tc>
-      </w:tr>
-      <w:tr>
-        <w:tc>
-          <w:tcPr>
-            <w:tcW w:w="1129" w:type="dxa"/>
+          </w:p>
+        </w:tc>
+        <w:tc>
+          <w:tcPr>
+            <w:tcW w:w="5780" w:type="dxa"/>
           </w:tcPr>
           <w:p>
             <w:pPr>
@@ -324,9 +319,14 @@
             </w:pPr>
           </w:p>
         </w:tc>
-        <w:tc>
-          <w:tcPr>
-            <w:tcW w:w="1276" w:type="dxa"/>
+      </w:tr>
+      <w:tr>
+        <w:trPr>
+          <w:trHeight w:val="254"/>
+        </w:trPr>
+        <w:tc>
+          <w:tcPr>
+            <w:tcW w:w="1587" w:type="dxa"/>
           </w:tcPr>
           <w:p>
             <w:pPr>
@@ -336,7 +336,7 @@
         </w:tc>
         <w:tc>
           <w:tcPr>
-            <w:tcW w:w="4111" w:type="dxa"/>
+            <w:tcW w:w="1794" w:type="dxa"/>
           </w:tcPr>
           <w:p>
             <w:pPr>
@@ -346,7 +346,7 @@
         </w:tc>
         <w:tc>
           <w:tcPr>
-            <w:tcW w:w="1978" w:type="dxa"/>
+            <w:tcW w:w="5780" w:type="dxa"/>
           </w:tcPr>
           <w:p>
             <w:pPr>
@@ -356,9 +356,12 @@
         </w:tc>
       </w:tr>
       <w:tr>
-        <w:tc>
-          <w:tcPr>
-            <w:tcW w:w="1129" w:type="dxa"/>
+        <w:trPr>
+          <w:trHeight w:val="244"/>
+        </w:trPr>
+        <w:tc>
+          <w:tcPr>
+            <w:tcW w:w="1587" w:type="dxa"/>
           </w:tcPr>
           <w:p>
             <w:pPr>
@@ -368,7 +371,7 @@
         </w:tc>
         <w:tc>
           <w:tcPr>
-            <w:tcW w:w="1276" w:type="dxa"/>
+            <w:tcW w:w="1794" w:type="dxa"/>
           </w:tcPr>
           <w:p>
             <w:pPr>
@@ -378,101 +381,7 @@
         </w:tc>
         <w:tc>
           <w:tcPr>
-            <w:tcW w:w="4111" w:type="dxa"/>
-          </w:tcPr>
-          <w:p>
-            <w:pPr>
-              <w:jc w:val="center"/>
-            </w:pPr>
-          </w:p>
-        </w:tc>
-        <w:tc>
-          <w:tcPr>
-            <w:tcW w:w="1978" w:type="dxa"/>
-          </w:tcPr>
-          <w:p>
-            <w:pPr>
-              <w:jc w:val="center"/>
-            </w:pPr>
-          </w:p>
-        </w:tc>
-      </w:tr>
-      <w:tr>
-        <w:tc>
-          <w:tcPr>
-            <w:tcW w:w="1129" w:type="dxa"/>
-          </w:tcPr>
-          <w:p>
-            <w:pPr>
-              <w:jc w:val="center"/>
-            </w:pPr>
-          </w:p>
-        </w:tc>
-        <w:tc>
-          <w:tcPr>
-            <w:tcW w:w="1276" w:type="dxa"/>
-          </w:tcPr>
-          <w:p>
-            <w:pPr>
-              <w:jc w:val="center"/>
-            </w:pPr>
-          </w:p>
-        </w:tc>
-        <w:tc>
-          <w:tcPr>
-            <w:tcW w:w="4111" w:type="dxa"/>
-          </w:tcPr>
-          <w:p>
-            <w:pPr>
-              <w:jc w:val="center"/>
-            </w:pPr>
-          </w:p>
-        </w:tc>
-        <w:tc>
-          <w:tcPr>
-            <w:tcW w:w="1978" w:type="dxa"/>
-          </w:tcPr>
-          <w:p>
-            <w:pPr>
-              <w:jc w:val="center"/>
-            </w:pPr>
-          </w:p>
-        </w:tc>
-      </w:tr>
-      <w:tr>
-        <w:tc>
-          <w:tcPr>
-            <w:tcW w:w="1129" w:type="dxa"/>
-          </w:tcPr>
-          <w:p>
-            <w:pPr>
-              <w:jc w:val="center"/>
-            </w:pPr>
-          </w:p>
-        </w:tc>
-        <w:tc>
-          <w:tcPr>
-            <w:tcW w:w="1276" w:type="dxa"/>
-          </w:tcPr>
-          <w:p>
-            <w:pPr>
-              <w:jc w:val="center"/>
-            </w:pPr>
-          </w:p>
-        </w:tc>
-        <w:tc>
-          <w:tcPr>
-            <w:tcW w:w="4111" w:type="dxa"/>
-          </w:tcPr>
-          <w:p>
-            <w:pPr>
-              <w:jc w:val="center"/>
-            </w:pPr>
-          </w:p>
-        </w:tc>
-        <w:tc>
-          <w:tcPr>
-            <w:tcW w:w="1978" w:type="dxa"/>
+            <w:tcW w:w="5780" w:type="dxa"/>
           </w:tcPr>
           <w:p>
             <w:pPr>
@@ -530,11 +439,9 @@
       <w:r>
         <w:t xml:space="preserve">Este documento tem como objetivo especificar os requisitos do </w:t>
       </w:r>
-      <w:proofErr w:type="spellStart"/>
       <w:r>
         <w:t>PetCare</w:t>
       </w:r>
-      <w:proofErr w:type="spellEnd"/>
       <w:r>
         <w:t>,</w:t>
       </w:r>
@@ -637,7 +544,6 @@
     </w:p>
     <w:p>
       <w:r>
-        <w:lastRenderedPageBreak/>
         <w:t>Seção 8 – Encerramento</w:t>
       </w:r>
     </w:p>
@@ -659,6 +565,7 @@
           <w:b/>
           <w:bCs/>
         </w:rPr>
+        <w:lastRenderedPageBreak/>
         <w:t>Termos e abreviações</w:t>
       </w:r>
     </w:p>
@@ -693,31 +600,7 @@
     </w:p>
     <w:p>
       <w:r>
-        <w:t xml:space="preserve">UML: </w:t>
-      </w:r>
-      <w:proofErr w:type="spellStart"/>
-      <w:r>
-        <w:t>Unified</w:t>
-      </w:r>
-      <w:proofErr w:type="spellEnd"/>
-      <w:r>
-        <w:t xml:space="preserve"> </w:t>
-      </w:r>
-      <w:proofErr w:type="spellStart"/>
-      <w:r>
-        <w:t>Modeling</w:t>
-      </w:r>
-      <w:proofErr w:type="spellEnd"/>
-      <w:r>
-        <w:t xml:space="preserve"> </w:t>
-      </w:r>
-      <w:proofErr w:type="spellStart"/>
-      <w:r>
-        <w:t>Language</w:t>
-      </w:r>
-      <w:proofErr w:type="spellEnd"/>
-      <w:r>
-        <w:t>, linguagem de notação para expressar um sistema em forma de diagramas.</w:t>
+        <w:t>UML: Unified Modeling Language, linguagem de notação para expressar um sistema em forma de diagramas.</w:t>
       </w:r>
     </w:p>
     <w:p/>
@@ -746,6 +629,34 @@
           <w:bCs/>
         </w:rPr>
         <w:t>geral do sistema</w:t>
+      </w:r>
+    </w:p>
+    <w:p>
+      <w:pPr>
+        <w:pStyle w:val="PargrafodaLista"/>
+        <w:ind w:left="360"/>
+        <w:rPr>
+          <w:b/>
+          <w:bCs/>
+        </w:rPr>
+      </w:pPr>
+    </w:p>
+    <w:p>
+      <w:pPr>
+        <w:pStyle w:val="PargrafodaLista"/>
+        <w:ind w:left="360"/>
+      </w:pPr>
+      <w:r>
+        <w:t xml:space="preserve">Funcionalidades </w:t>
+      </w:r>
+      <w:r>
+        <w:t xml:space="preserve">essenciais </w:t>
+      </w:r>
+      <w:r>
+        <w:t>do aplicativo</w:t>
+      </w:r>
+      <w:r>
+        <w:t>:</w:t>
       </w:r>
     </w:p>
     <w:p>
@@ -854,6 +765,62 @@
           <w:bCs/>
         </w:rPr>
       </w:pPr>
+      <w:r>
+        <w:rPr>
+          <w:b/>
+          <w:bCs/>
+          <w:noProof/>
+        </w:rPr>
+        <w:lastRenderedPageBreak/>
+        <w:drawing>
+          <wp:inline distT="0" distB="0" distL="0" distR="0" wp14:anchorId="1804A762" wp14:editId="31CD0A1A">
+            <wp:extent cx="5400040" cy="8655685"/>
+            <wp:effectExtent l="0" t="0" r="0" b="0"/>
+            <wp:docPr id="4" name="Imagem 4" descr="Diagrama&#10;&#10;Descrição gerada automaticamente"/>
+            <wp:cNvGraphicFramePr>
+              <a:graphicFrameLocks xmlns:a="http://schemas.openxmlformats.org/drawingml/2006/main" noChangeAspect="1"/>
+            </wp:cNvGraphicFramePr>
+            <a:graphic xmlns:a="http://schemas.openxmlformats.org/drawingml/2006/main">
+              <a:graphicData uri="http://schemas.openxmlformats.org/drawingml/2006/picture">
+                <pic:pic xmlns:pic="http://schemas.openxmlformats.org/drawingml/2006/picture">
+                  <pic:nvPicPr>
+                    <pic:cNvPr id="4" name="Imagem 4" descr="Diagrama&#10;&#10;Descrição gerada automaticamente"/>
+                    <pic:cNvPicPr>
+                      <a:picLocks noChangeAspect="1" noChangeArrowheads="1"/>
+                    </pic:cNvPicPr>
+                  </pic:nvPicPr>
+                  <pic:blipFill>
+                    <a:blip r:embed="rId6">
+                      <a:extLst>
+                        <a:ext uri="{28A0092B-C50C-407E-A947-70E740481C1C}">
+                          <a14:useLocalDpi xmlns:a14="http://schemas.microsoft.com/office/drawing/2010/main" val="0"/>
+                        </a:ext>
+                      </a:extLst>
+                    </a:blip>
+                    <a:srcRect/>
+                    <a:stretch>
+                      <a:fillRect/>
+                    </a:stretch>
+                  </pic:blipFill>
+                  <pic:spPr bwMode="auto">
+                    <a:xfrm>
+                      <a:off x="0" y="0"/>
+                      <a:ext cx="5400040" cy="8655685"/>
+                    </a:xfrm>
+                    <a:prstGeom prst="rect">
+                      <a:avLst/>
+                    </a:prstGeom>
+                    <a:noFill/>
+                    <a:ln>
+                      <a:noFill/>
+                    </a:ln>
+                  </pic:spPr>
+                </pic:pic>
+              </a:graphicData>
+            </a:graphic>
+          </wp:inline>
+        </w:drawing>
+      </w:r>
     </w:p>
     <w:p>
       <w:pPr>
@@ -874,91 +841,12 @@
           <w:bCs/>
         </w:rPr>
       </w:pPr>
-    </w:p>
-    <w:p>
-      <w:pPr>
-        <w:pStyle w:val="PargrafodaLista"/>
-        <w:ind w:left="360"/>
-        <w:rPr>
-          <w:b/>
-          <w:bCs/>
-        </w:rPr>
-      </w:pPr>
-    </w:p>
-    <w:p>
-      <w:pPr>
-        <w:pStyle w:val="PargrafodaLista"/>
-        <w:ind w:left="360"/>
-        <w:rPr>
-          <w:b/>
-          <w:bCs/>
-        </w:rPr>
-      </w:pPr>
-    </w:p>
-    <w:p>
-      <w:pPr>
-        <w:pStyle w:val="PargrafodaLista"/>
-        <w:ind w:left="360"/>
-        <w:rPr>
-          <w:b/>
-          <w:bCs/>
-        </w:rPr>
-      </w:pPr>
-    </w:p>
-    <w:p>
-      <w:pPr>
-        <w:pStyle w:val="PargrafodaLista"/>
-        <w:ind w:left="360"/>
-        <w:rPr>
-          <w:b/>
-          <w:bCs/>
-        </w:rPr>
-      </w:pPr>
-    </w:p>
-    <w:p>
-      <w:pPr>
-        <w:pStyle w:val="PargrafodaLista"/>
-        <w:ind w:left="360"/>
-        <w:rPr>
-          <w:b/>
-          <w:bCs/>
-        </w:rPr>
-      </w:pPr>
-    </w:p>
-    <w:p>
-      <w:pPr>
-        <w:pStyle w:val="PargrafodaLista"/>
-        <w:ind w:left="360"/>
-        <w:rPr>
-          <w:b/>
-          <w:bCs/>
-        </w:rPr>
-      </w:pPr>
-    </w:p>
-    <w:p>
-      <w:pPr>
-        <w:pStyle w:val="PargrafodaLista"/>
-        <w:ind w:left="360"/>
-        <w:rPr>
-          <w:b/>
-          <w:bCs/>
-        </w:rPr>
-      </w:pPr>
-    </w:p>
-    <w:p>
-      <w:pPr>
-        <w:pStyle w:val="PargrafodaLista"/>
-        <w:ind w:left="360"/>
-        <w:rPr>
-          <w:b/>
-          <w:bCs/>
-        </w:rPr>
-      </w:pPr>
-      <w:r>
-        <w:rPr>
-          <w:b/>
-          <w:bCs/>
-        </w:rPr>
+      <w:r>
+        <w:rPr>
+          <w:b/>
+          <w:bCs/>
+        </w:rPr>
+        <w:lastRenderedPageBreak/>
         <w:t>2.2 – Cadastro</w:t>
       </w:r>
       <w:r>
@@ -1017,7 +905,7 @@
                     <pic:cNvPicPr/>
                   </pic:nvPicPr>
                   <pic:blipFill>
-                    <a:blip r:embed="rId6"/>
+                    <a:blip r:embed="rId7"/>
                     <a:stretch>
                       <a:fillRect/>
                     </a:stretch>
@@ -1217,6 +1105,28 @@
           <w:bCs/>
         </w:rPr>
       </w:pPr>
+      <w:r>
+        <w:rPr>
+          <w:b/>
+          <w:bCs/>
+        </w:rPr>
+        <w:lastRenderedPageBreak/>
+        <w:t>2.3 – Cadastro</w:t>
+      </w:r>
+      <w:r>
+        <w:rPr>
+          <w:b/>
+          <w:bCs/>
+        </w:rPr>
+        <w:t xml:space="preserve"> e login</w:t>
+      </w:r>
+      <w:r>
+        <w:rPr>
+          <w:b/>
+          <w:bCs/>
+        </w:rPr>
+        <w:t xml:space="preserve"> de empresa</w:t>
+      </w:r>
     </w:p>
     <w:p>
       <w:pPr>
@@ -1226,65 +1136,6 @@
           <w:b/>
           <w:bCs/>
         </w:rPr>
-      </w:pPr>
-    </w:p>
-    <w:p>
-      <w:pPr>
-        <w:pStyle w:val="PargrafodaLista"/>
-        <w:ind w:left="360"/>
-        <w:rPr>
-          <w:b/>
-          <w:bCs/>
-        </w:rPr>
-      </w:pPr>
-    </w:p>
-    <w:p>
-      <w:pPr>
-        <w:pStyle w:val="PargrafodaLista"/>
-        <w:ind w:left="360"/>
-        <w:rPr>
-          <w:b/>
-          <w:bCs/>
-        </w:rPr>
-      </w:pPr>
-      <w:r>
-        <w:rPr>
-          <w:b/>
-          <w:bCs/>
-        </w:rPr>
-        <w:t>2.3 – Cadastro</w:t>
-      </w:r>
-      <w:r>
-        <w:rPr>
-          <w:b/>
-          <w:bCs/>
-        </w:rPr>
-        <w:t xml:space="preserve"> e login</w:t>
-      </w:r>
-      <w:r>
-        <w:rPr>
-          <w:b/>
-          <w:bCs/>
-        </w:rPr>
-        <w:t xml:space="preserve"> de empresa</w:t>
-      </w:r>
-    </w:p>
-    <w:p>
-      <w:pPr>
-        <w:pStyle w:val="PargrafodaLista"/>
-        <w:ind w:left="360"/>
-      </w:pPr>
-    </w:p>
-    <w:p>
-      <w:pPr>
-        <w:pStyle w:val="PargrafodaLista"/>
-        <w:ind w:left="360"/>
-      </w:pPr>
-    </w:p>
-    <w:p>
-      <w:pPr>
-        <w:pStyle w:val="PargrafodaLista"/>
-        <w:ind w:left="360"/>
       </w:pPr>
     </w:p>
     <w:p>
@@ -1312,7 +1163,7 @@
                     <pic:cNvPicPr/>
                   </pic:nvPicPr>
                   <pic:blipFill>
-                    <a:blip r:embed="rId7"/>
+                    <a:blip r:embed="rId8"/>
                     <a:stretch>
                       <a:fillRect/>
                     </a:stretch>
@@ -1414,6 +1265,210 @@
     <w:p>
       <w:pPr>
         <w:pStyle w:val="PargrafodaLista"/>
+        <w:ind w:left="360"/>
+      </w:pPr>
+    </w:p>
+    <w:p>
+      <w:pPr>
+        <w:pStyle w:val="PargrafodaLista"/>
+        <w:ind w:left="360"/>
+      </w:pPr>
+    </w:p>
+    <w:p>
+      <w:pPr>
+        <w:pStyle w:val="PargrafodaLista"/>
+        <w:ind w:left="360"/>
+      </w:pPr>
+    </w:p>
+    <w:p>
+      <w:pPr>
+        <w:pStyle w:val="PargrafodaLista"/>
+        <w:ind w:left="360"/>
+      </w:pPr>
+    </w:p>
+    <w:p>
+      <w:pPr>
+        <w:pStyle w:val="PargrafodaLista"/>
+        <w:ind w:left="360"/>
+        <w:rPr>
+          <w:b/>
+          <w:bCs/>
+        </w:rPr>
+      </w:pPr>
+      <w:r>
+        <w:rPr>
+          <w:b/>
+          <w:bCs/>
+        </w:rPr>
+        <w:t>2.4 – Cadastro de itens da empresa</w:t>
+      </w:r>
+    </w:p>
+    <w:p>
+      <w:pPr>
+        <w:pStyle w:val="PargrafodaLista"/>
+        <w:ind w:left="360"/>
+      </w:pPr>
+    </w:p>
+    <w:p>
+      <w:pPr>
+        <w:pStyle w:val="PargrafodaLista"/>
+        <w:ind w:left="360"/>
+      </w:pPr>
+      <w:r>
+        <w:rPr>
+          <w:noProof/>
+        </w:rPr>
+        <w:drawing>
+          <wp:inline distT="0" distB="0" distL="0" distR="0" wp14:anchorId="7DE9C9BD" wp14:editId="589CB705">
+            <wp:extent cx="5400040" cy="3395980"/>
+            <wp:effectExtent l="0" t="0" r="0" b="0"/>
+            <wp:docPr id="2" name="Imagem 2" descr="Diagrama&#10;&#10;Descrição gerada automaticamente"/>
+            <wp:cNvGraphicFramePr>
+              <a:graphicFrameLocks xmlns:a="http://schemas.openxmlformats.org/drawingml/2006/main" noChangeAspect="1"/>
+            </wp:cNvGraphicFramePr>
+            <a:graphic xmlns:a="http://schemas.openxmlformats.org/drawingml/2006/main">
+              <a:graphicData uri="http://schemas.openxmlformats.org/drawingml/2006/picture">
+                <pic:pic xmlns:pic="http://schemas.openxmlformats.org/drawingml/2006/picture">
+                  <pic:nvPicPr>
+                    <pic:cNvPr id="2" name="Imagem 2" descr="Diagrama&#10;&#10;Descrição gerada automaticamente"/>
+                    <pic:cNvPicPr/>
+                  </pic:nvPicPr>
+                  <pic:blipFill>
+                    <a:blip r:embed="rId9"/>
+                    <a:stretch>
+                      <a:fillRect/>
+                    </a:stretch>
+                  </pic:blipFill>
+                  <pic:spPr>
+                    <a:xfrm>
+                      <a:off x="0" y="0"/>
+                      <a:ext cx="5400040" cy="3395980"/>
+                    </a:xfrm>
+                    <a:prstGeom prst="rect">
+                      <a:avLst/>
+                    </a:prstGeom>
+                  </pic:spPr>
+                </pic:pic>
+              </a:graphicData>
+            </a:graphic>
+          </wp:inline>
+        </w:drawing>
+      </w:r>
+    </w:p>
+    <w:p>
+      <w:pPr>
+        <w:pStyle w:val="PargrafodaLista"/>
+        <w:ind w:left="360"/>
+      </w:pPr>
+    </w:p>
+    <w:p>
+      <w:pPr>
+        <w:pStyle w:val="PargrafodaLista"/>
+        <w:ind w:left="360"/>
+      </w:pPr>
+    </w:p>
+    <w:p>
+      <w:pPr>
+        <w:pStyle w:val="PargrafodaLista"/>
+        <w:ind w:left="360"/>
+      </w:pPr>
+    </w:p>
+    <w:p>
+      <w:pPr>
+        <w:pStyle w:val="PargrafodaLista"/>
+        <w:ind w:left="360"/>
+        <w:rPr>
+          <w:b/>
+          <w:bCs/>
+        </w:rPr>
+      </w:pPr>
+      <w:r>
+        <w:rPr>
+          <w:b/>
+          <w:bCs/>
+        </w:rPr>
+        <w:t>2.5 – Cadastro de forma de pagamento</w:t>
+      </w:r>
+    </w:p>
+    <w:p>
+      <w:pPr>
+        <w:pStyle w:val="PargrafodaLista"/>
+        <w:ind w:left="360"/>
+      </w:pPr>
+    </w:p>
+    <w:p>
+      <w:pPr>
+        <w:pStyle w:val="PargrafodaLista"/>
+        <w:ind w:left="360"/>
+      </w:pPr>
+    </w:p>
+    <w:p>
+      <w:pPr>
+        <w:pStyle w:val="PargrafodaLista"/>
+        <w:ind w:left="360"/>
+      </w:pPr>
+      <w:r>
+        <w:rPr>
+          <w:noProof/>
+        </w:rPr>
+        <w:drawing>
+          <wp:inline distT="0" distB="0" distL="0" distR="0" wp14:anchorId="159DDF71" wp14:editId="7207C79F">
+            <wp:extent cx="5400040" cy="3553460"/>
+            <wp:effectExtent l="0" t="0" r="0" b="8890"/>
+            <wp:docPr id="3" name="Imagem 3" descr="Tabela&#10;&#10;Descrição gerada automaticamente"/>
+            <wp:cNvGraphicFramePr>
+              <a:graphicFrameLocks xmlns:a="http://schemas.openxmlformats.org/drawingml/2006/main" noChangeAspect="1"/>
+            </wp:cNvGraphicFramePr>
+            <a:graphic xmlns:a="http://schemas.openxmlformats.org/drawingml/2006/main">
+              <a:graphicData uri="http://schemas.openxmlformats.org/drawingml/2006/picture">
+                <pic:pic xmlns:pic="http://schemas.openxmlformats.org/drawingml/2006/picture">
+                  <pic:nvPicPr>
+                    <pic:cNvPr id="3" name="Imagem 3" descr="Tabela&#10;&#10;Descrição gerada automaticamente"/>
+                    <pic:cNvPicPr/>
+                  </pic:nvPicPr>
+                  <pic:blipFill>
+                    <a:blip r:embed="rId10"/>
+                    <a:stretch>
+                      <a:fillRect/>
+                    </a:stretch>
+                  </pic:blipFill>
+                  <pic:spPr>
+                    <a:xfrm>
+                      <a:off x="0" y="0"/>
+                      <a:ext cx="5400040" cy="3553460"/>
+                    </a:xfrm>
+                    <a:prstGeom prst="rect">
+                      <a:avLst/>
+                    </a:prstGeom>
+                  </pic:spPr>
+                </pic:pic>
+              </a:graphicData>
+            </a:graphic>
+          </wp:inline>
+        </w:drawing>
+      </w:r>
+    </w:p>
+    <w:p>
+      <w:pPr>
+        <w:pStyle w:val="PargrafodaLista"/>
+        <w:ind w:left="360"/>
+      </w:pPr>
+    </w:p>
+    <w:p>
+      <w:pPr>
+        <w:pStyle w:val="PargrafodaLista"/>
+        <w:ind w:left="360"/>
+      </w:pPr>
+    </w:p>
+    <w:p>
+      <w:pPr>
+        <w:pStyle w:val="PargrafodaLista"/>
+        <w:ind w:left="360"/>
+      </w:pPr>
+    </w:p>
+    <w:p>
+      <w:pPr>
+        <w:pStyle w:val="PargrafodaLista"/>
         <w:numPr>
           <w:ilvl w:val="0"/>
           <w:numId w:val="2"/>
@@ -1779,6 +1834,8 @@
         <w:t>Um usuário, ao criar seu perfil, deve indicar a sua localização para encontrar produtos e serviços mais próximos.</w:t>
       </w:r>
     </w:p>
+    <w:p/>
+    <w:p/>
     <w:p/>
     <w:p/>
     <w:p>

</xml_diff>

<commit_message>
Alterando protótipo de layout e documento de requisitos
</commit_message>
<xml_diff>
--- a/Documento de requisitos.docx
+++ b/Documento de requisitos.docx
@@ -26,6 +26,7 @@
           <w:bCs/>
         </w:rPr>
       </w:pPr>
+      <w:proofErr w:type="spellStart"/>
       <w:r>
         <w:rPr>
           <w:b/>
@@ -33,6 +34,7 @@
         </w:rPr>
         <w:t>PetCare</w:t>
       </w:r>
+      <w:proofErr w:type="spellEnd"/>
     </w:p>
     <w:p>
       <w:pPr>
@@ -439,9 +441,11 @@
       <w:r>
         <w:t xml:space="preserve">Este documento tem como objetivo especificar os requisitos do </w:t>
       </w:r>
+      <w:proofErr w:type="spellStart"/>
       <w:r>
         <w:t>PetCare</w:t>
       </w:r>
+      <w:proofErr w:type="spellEnd"/>
       <w:r>
         <w:t>,</w:t>
       </w:r>
@@ -600,7 +604,31 @@
     </w:p>
     <w:p>
       <w:r>
-        <w:t>UML: Unified Modeling Language, linguagem de notação para expressar um sistema em forma de diagramas.</w:t>
+        <w:t xml:space="preserve">UML: </w:t>
+      </w:r>
+      <w:proofErr w:type="spellStart"/>
+      <w:r>
+        <w:t>Unified</w:t>
+      </w:r>
+      <w:proofErr w:type="spellEnd"/>
+      <w:r>
+        <w:t xml:space="preserve"> </w:t>
+      </w:r>
+      <w:proofErr w:type="spellStart"/>
+      <w:r>
+        <w:t>Modeling</w:t>
+      </w:r>
+      <w:proofErr w:type="spellEnd"/>
+      <w:r>
+        <w:t xml:space="preserve"> </w:t>
+      </w:r>
+      <w:proofErr w:type="spellStart"/>
+      <w:r>
+        <w:t>Language</w:t>
+      </w:r>
+      <w:proofErr w:type="spellEnd"/>
+      <w:r>
+        <w:t>, linguagem de notação para expressar um sistema em forma de diagramas.</w:t>
       </w:r>
     </w:p>
     <w:p/>
@@ -5757,6 +5785,24 @@
     <w:p>
       <w:pPr>
         <w:pStyle w:val="PargrafodaLista"/>
+        <w:ind w:left="360"/>
+      </w:pPr>
+    </w:p>
+    <w:p>
+      <w:pPr>
+        <w:pStyle w:val="PargrafodaLista"/>
+        <w:ind w:left="360"/>
+      </w:pPr>
+    </w:p>
+    <w:p>
+      <w:pPr>
+        <w:pStyle w:val="PargrafodaLista"/>
+        <w:ind w:left="360"/>
+      </w:pPr>
+    </w:p>
+    <w:p>
+      <w:pPr>
+        <w:pStyle w:val="PargrafodaLista"/>
         <w:numPr>
           <w:ilvl w:val="0"/>
           <w:numId w:val="2"/>
@@ -5790,7 +5836,6 @@
         <w:ind w:left="360"/>
       </w:pPr>
       <w:r>
-        <w:lastRenderedPageBreak/>
         <w:t>A definir.</w:t>
       </w:r>
     </w:p>

</xml_diff>